<commit_message>
complete chord detection in actual songs
</commit_message>
<xml_diff>
--- a/Paperworks/终稿_V2.docx
+++ b/Paperworks/终稿_V2.docx
@@ -164,7 +164,7 @@
       </w:r>
       <w:r>
         <w:rPr>
-          <w:rFonts w:asciiTheme="minorEastAsia" w:eastAsiaTheme="minorEastAsia" w:hAnsiTheme="minorEastAsia" w:hint="eastAsia"/>
+          <w:rFonts w:eastAsia="Times New Roman" w:hint="eastAsia"/>
           <w:b/>
           <w:sz w:val="28"/>
         </w:rPr>
@@ -399,13 +399,13 @@
           <w:r>
             <w:fldChar w:fldCharType="separate"/>
           </w:r>
-          <w:hyperlink w:anchor="_Toc134722771" w:history="1">
+          <w:hyperlink w:anchor="_Toc135250549" w:history="1">
             <w:r>
               <w:rPr>
                 <w:rStyle w:val="Hyperlink"/>
                 <w:noProof/>
               </w:rPr>
-              <w:t xml:space="preserve">1  </w:t>
+              <w:t xml:space="preserve">1 </w:t>
             </w:r>
             <w:r>
               <w:rPr>
@@ -420,7 +420,7 @@
                 <w:rStyle w:val="Hyperlink"/>
                 <w:noProof/>
               </w:rPr>
-              <w:t xml:space="preserve">  </w:t>
+              <w:t xml:space="preserve"> </w:t>
             </w:r>
             <w:r>
               <w:rPr>
@@ -449,7 +449,7 @@
                 <w:noProof/>
                 <w:webHidden/>
               </w:rPr>
-              <w:instrText xml:space="preserve"> PAGEREF _Toc134722771 \h </w:instrText>
+              <w:instrText xml:space="preserve"> PAGEREF _Toc135250549 \h </w:instrText>
             </w:r>
             <w:r>
               <w:rPr>
@@ -495,13 +495,13 @@
               <w14:ligatures w14:val="standardContextual"/>
             </w:rPr>
           </w:pPr>
-          <w:hyperlink w:anchor="_Toc134722772" w:history="1">
+          <w:hyperlink w:anchor="_Toc135250550" w:history="1">
             <w:r>
               <w:rPr>
                 <w:rStyle w:val="Hyperlink"/>
                 <w:noProof/>
               </w:rPr>
-              <w:t xml:space="preserve">2  </w:t>
+              <w:t xml:space="preserve">2 </w:t>
             </w:r>
             <w:r>
               <w:rPr>
@@ -509,15 +509,7 @@
                 <w:rFonts w:hint="eastAsia"/>
                 <w:noProof/>
               </w:rPr>
-              <w:t>音乐理论</w:t>
-            </w:r>
-            <w:r>
-              <w:rPr>
-                <w:rStyle w:val="Hyperlink"/>
-                <w:rFonts w:hint="eastAsia"/>
-                <w:noProof/>
-              </w:rPr>
-              <w:t>简介</w:t>
+              <w:t>音乐理论简介</w:t>
             </w:r>
             <w:r>
               <w:rPr>
@@ -538,7 +530,13 @@
                 <w:noProof/>
                 <w:webHidden/>
               </w:rPr>
-              <w:instrText xml:space="preserve"> PAGEREF _Toc134722772 \h </w:instrText>
+              <w:instrText xml:space="preserve"> PAGEREF _Toc135250550 \h </w:instrText>
+            </w:r>
+            <w:r>
+              <w:rPr>
+                <w:noProof/>
+                <w:webHidden/>
+              </w:rPr>
             </w:r>
             <w:r>
               <w:rPr>
@@ -549,12 +547,10 @@
             </w:r>
             <w:r>
               <w:rPr>
-                <w:b/>
-                <w:bCs/>
                 <w:noProof/>
                 <w:webHidden/>
               </w:rPr>
-              <w:t>Error! Bookmark not defined.</w:t>
+              <w:t>1</w:t>
             </w:r>
             <w:r>
               <w:rPr>
@@ -580,13 +576,13 @@
               <w14:ligatures w14:val="standardContextual"/>
             </w:rPr>
           </w:pPr>
-          <w:hyperlink w:anchor="_Toc134722773" w:history="1">
+          <w:hyperlink w:anchor="_Toc135250551" w:history="1">
             <w:r>
               <w:rPr>
                 <w:rStyle w:val="Hyperlink"/>
                 <w:noProof/>
               </w:rPr>
-              <w:t xml:space="preserve">2.1  </w:t>
+              <w:t xml:space="preserve">2.1 </w:t>
             </w:r>
             <w:r>
               <w:rPr>
@@ -615,7 +611,13 @@
                 <w:noProof/>
                 <w:webHidden/>
               </w:rPr>
-              <w:instrText xml:space="preserve"> PAGEREF _Toc134722773 \h </w:instrText>
+              <w:instrText xml:space="preserve"> PAGEREF _Toc135250551 \h </w:instrText>
+            </w:r>
+            <w:r>
+              <w:rPr>
+                <w:noProof/>
+                <w:webHidden/>
+              </w:rPr>
             </w:r>
             <w:r>
               <w:rPr>
@@ -626,12 +628,10 @@
             </w:r>
             <w:r>
               <w:rPr>
-                <w:b/>
-                <w:bCs/>
                 <w:noProof/>
                 <w:webHidden/>
               </w:rPr>
-              <w:t>Error! Bookmark not defined.</w:t>
+              <w:t>1</w:t>
             </w:r>
             <w:r>
               <w:rPr>
@@ -657,7 +657,7 @@
               <w14:ligatures w14:val="standardContextual"/>
             </w:rPr>
           </w:pPr>
-          <w:hyperlink w:anchor="_Toc134722774" w:history="1">
+          <w:hyperlink w:anchor="_Toc135250552" w:history="1">
             <w:r>
               <w:rPr>
                 <w:rStyle w:val="Hyperlink"/>
@@ -692,7 +692,7 @@
                 <w:noProof/>
                 <w:webHidden/>
               </w:rPr>
-              <w:instrText xml:space="preserve"> PAGEREF _Toc134722774 \h </w:instrText>
+              <w:instrText xml:space="preserve"> PAGEREF _Toc135250552 \h </w:instrText>
             </w:r>
             <w:r>
               <w:rPr>
@@ -738,7 +738,7 @@
               <w14:ligatures w14:val="standardContextual"/>
             </w:rPr>
           </w:pPr>
-          <w:hyperlink w:anchor="_Toc134722775" w:history="1">
+          <w:hyperlink w:anchor="_Toc135250553" w:history="1">
             <w:r>
               <w:rPr>
                 <w:rStyle w:val="Hyperlink"/>
@@ -773,7 +773,7 @@
                 <w:noProof/>
                 <w:webHidden/>
               </w:rPr>
-              <w:instrText xml:space="preserve"> PAGEREF _Toc134722775 \h </w:instrText>
+              <w:instrText xml:space="preserve"> PAGEREF _Toc135250553 \h </w:instrText>
             </w:r>
             <w:r>
               <w:rPr>
@@ -819,13 +819,13 @@
               <w14:ligatures w14:val="standardContextual"/>
             </w:rPr>
           </w:pPr>
-          <w:hyperlink w:anchor="_Toc134722776" w:history="1">
+          <w:hyperlink w:anchor="_Toc135250554" w:history="1">
             <w:r>
               <w:rPr>
                 <w:rStyle w:val="Hyperlink"/>
                 <w:noProof/>
               </w:rPr>
-              <w:t xml:space="preserve">2.2  </w:t>
+              <w:t xml:space="preserve">2.2 </w:t>
             </w:r>
             <w:r>
               <w:rPr>
@@ -854,7 +854,13 @@
                 <w:noProof/>
                 <w:webHidden/>
               </w:rPr>
-              <w:instrText xml:space="preserve"> PAGEREF _Toc134722776 \h </w:instrText>
+              <w:instrText xml:space="preserve"> PAGEREF _Toc135250554 \h </w:instrText>
+            </w:r>
+            <w:r>
+              <w:rPr>
+                <w:noProof/>
+                <w:webHidden/>
+              </w:rPr>
             </w:r>
             <w:r>
               <w:rPr>
@@ -865,12 +871,10 @@
             </w:r>
             <w:r>
               <w:rPr>
-                <w:b/>
-                <w:bCs/>
                 <w:noProof/>
                 <w:webHidden/>
               </w:rPr>
-              <w:t>Error! Bookmark not defined.</w:t>
+              <w:t>3</w:t>
             </w:r>
             <w:r>
               <w:rPr>
@@ -896,7 +900,7 @@
               <w14:ligatures w14:val="standardContextual"/>
             </w:rPr>
           </w:pPr>
-          <w:hyperlink w:anchor="_Toc134722777" w:history="1">
+          <w:hyperlink w:anchor="_Toc135250555" w:history="1">
             <w:r>
               <w:rPr>
                 <w:rStyle w:val="Hyperlink"/>
@@ -931,7 +935,7 @@
                 <w:noProof/>
                 <w:webHidden/>
               </w:rPr>
-              <w:instrText xml:space="preserve"> PAGEREF _Toc134722777 \h </w:instrText>
+              <w:instrText xml:space="preserve"> PAGEREF _Toc135250555 \h </w:instrText>
             </w:r>
             <w:r>
               <w:rPr>
@@ -977,7 +981,7 @@
               <w14:ligatures w14:val="standardContextual"/>
             </w:rPr>
           </w:pPr>
-          <w:hyperlink w:anchor="_Toc134722778" w:history="1">
+          <w:hyperlink w:anchor="_Toc135250556" w:history="1">
             <w:r>
               <w:rPr>
                 <w:rStyle w:val="Hyperlink"/>
@@ -1012,7 +1016,7 @@
                 <w:noProof/>
                 <w:webHidden/>
               </w:rPr>
-              <w:instrText xml:space="preserve"> PAGEREF _Toc134722778 \h </w:instrText>
+              <w:instrText xml:space="preserve"> PAGEREF _Toc135250556 \h </w:instrText>
             </w:r>
             <w:r>
               <w:rPr>
@@ -1058,13 +1062,13 @@
               <w14:ligatures w14:val="standardContextual"/>
             </w:rPr>
           </w:pPr>
-          <w:hyperlink w:anchor="_Toc134722779" w:history="1">
+          <w:hyperlink w:anchor="_Toc135250557" w:history="1">
             <w:r>
               <w:rPr>
                 <w:rStyle w:val="Hyperlink"/>
                 <w:noProof/>
               </w:rPr>
-              <w:t xml:space="preserve">3  </w:t>
+              <w:t xml:space="preserve">3 </w:t>
             </w:r>
             <w:r>
               <w:rPr>
@@ -1093,7 +1097,13 @@
                 <w:noProof/>
                 <w:webHidden/>
               </w:rPr>
-              <w:instrText xml:space="preserve"> PAGEREF _Toc134722779 \h </w:instrText>
+              <w:instrText xml:space="preserve"> PAGEREF _Toc135250557 \h </w:instrText>
+            </w:r>
+            <w:r>
+              <w:rPr>
+                <w:noProof/>
+                <w:webHidden/>
+              </w:rPr>
             </w:r>
             <w:r>
               <w:rPr>
@@ -1104,12 +1114,10 @@
             </w:r>
             <w:r>
               <w:rPr>
-                <w:b/>
-                <w:bCs/>
                 <w:noProof/>
                 <w:webHidden/>
               </w:rPr>
-              <w:t>Error! Bookmark not defined.</w:t>
+              <w:t>5</w:t>
             </w:r>
             <w:r>
               <w:rPr>
@@ -1135,7 +1143,7 @@
               <w14:ligatures w14:val="standardContextual"/>
             </w:rPr>
           </w:pPr>
-          <w:hyperlink w:anchor="_Toc134722780" w:history="1">
+          <w:hyperlink w:anchor="_Toc135250558" w:history="1">
             <w:r>
               <w:rPr>
                 <w:rStyle w:val="Hyperlink"/>
@@ -1194,15 +1202,7 @@
                 <w:rFonts w:hint="eastAsia"/>
                 <w:noProof/>
               </w:rPr>
-              <w:t>）</w:t>
-            </w:r>
-            <w:r>
-              <w:rPr>
-                <w:rStyle w:val="Hyperlink"/>
-                <w:rFonts w:hint="eastAsia"/>
-                <w:noProof/>
-              </w:rPr>
-              <w:t>算法</w:t>
+              <w:t>）算法</w:t>
             </w:r>
             <w:r>
               <w:rPr>
@@ -1223,7 +1223,7 @@
                 <w:noProof/>
                 <w:webHidden/>
               </w:rPr>
-              <w:instrText xml:space="preserve"> PAGEREF _Toc134722780 \h </w:instrText>
+              <w:instrText xml:space="preserve"> PAGEREF _Toc135250558 \h </w:instrText>
             </w:r>
             <w:r>
               <w:rPr>
@@ -1269,7 +1269,7 @@
               <w14:ligatures w14:val="standardContextual"/>
             </w:rPr>
           </w:pPr>
-          <w:hyperlink w:anchor="_Toc134722781" w:history="1">
+          <w:hyperlink w:anchor="_Toc135250559" w:history="1">
             <w:r>
               <w:rPr>
                 <w:rStyle w:val="Hyperlink"/>
@@ -1304,7 +1304,7 @@
                 <w:noProof/>
                 <w:webHidden/>
               </w:rPr>
-              <w:instrText xml:space="preserve"> PAGEREF _Toc134722781 \h </w:instrText>
+              <w:instrText xml:space="preserve"> PAGEREF _Toc135250559 \h </w:instrText>
             </w:r>
             <w:r>
               <w:rPr>
@@ -1350,7 +1350,7 @@
               <w14:ligatures w14:val="standardContextual"/>
             </w:rPr>
           </w:pPr>
-          <w:hyperlink w:anchor="_Toc134722782" w:history="1">
+          <w:hyperlink w:anchor="_Toc135250560" w:history="1">
             <w:r>
               <w:rPr>
                 <w:rStyle w:val="Hyperlink"/>
@@ -1385,7 +1385,7 @@
                 <w:noProof/>
                 <w:webHidden/>
               </w:rPr>
-              <w:instrText xml:space="preserve"> PAGEREF _Toc134722782 \h </w:instrText>
+              <w:instrText xml:space="preserve"> PAGEREF _Toc135250560 \h </w:instrText>
             </w:r>
             <w:r>
               <w:rPr>
@@ -1431,7 +1431,7 @@
               <w14:ligatures w14:val="standardContextual"/>
             </w:rPr>
           </w:pPr>
-          <w:hyperlink w:anchor="_Toc134722783" w:history="1">
+          <w:hyperlink w:anchor="_Toc135250561" w:history="1">
             <w:r>
               <w:rPr>
                 <w:rStyle w:val="Hyperlink"/>
@@ -1466,7 +1466,7 @@
                 <w:noProof/>
                 <w:webHidden/>
               </w:rPr>
-              <w:instrText xml:space="preserve"> PAGEREF _Toc134722783 \h </w:instrText>
+              <w:instrText xml:space="preserve"> PAGEREF _Toc135250561 \h </w:instrText>
             </w:r>
             <w:r>
               <w:rPr>
@@ -1512,7 +1512,7 @@
               <w14:ligatures w14:val="standardContextual"/>
             </w:rPr>
           </w:pPr>
-          <w:hyperlink w:anchor="_Toc134722784" w:history="1">
+          <w:hyperlink w:anchor="_Toc135250562" w:history="1">
             <w:r>
               <w:rPr>
                 <w:rStyle w:val="Hyperlink"/>
@@ -1547,7 +1547,7 @@
                 <w:noProof/>
                 <w:webHidden/>
               </w:rPr>
-              <w:instrText xml:space="preserve"> PAGEREF _Toc134722784 \h </w:instrText>
+              <w:instrText xml:space="preserve"> PAGEREF _Toc135250562 \h </w:instrText>
             </w:r>
             <w:r>
               <w:rPr>
@@ -1593,7 +1593,7 @@
               <w14:ligatures w14:val="standardContextual"/>
             </w:rPr>
           </w:pPr>
-          <w:hyperlink w:anchor="_Toc134722785" w:history="1">
+          <w:hyperlink w:anchor="_Toc135250563" w:history="1">
             <w:r>
               <w:rPr>
                 <w:rStyle w:val="Hyperlink"/>
@@ -1688,7 +1688,7 @@
                 <w:noProof/>
                 <w:webHidden/>
               </w:rPr>
-              <w:instrText xml:space="preserve"> PAGEREF _Toc134722785 \h </w:instrText>
+              <w:instrText xml:space="preserve"> PAGEREF _Toc135250563 \h </w:instrText>
             </w:r>
             <w:r>
               <w:rPr>
@@ -1734,7 +1734,7 @@
               <w14:ligatures w14:val="standardContextual"/>
             </w:rPr>
           </w:pPr>
-          <w:hyperlink w:anchor="_Toc134722786" w:history="1">
+          <w:hyperlink w:anchor="_Toc135250564" w:history="1">
             <w:r>
               <w:rPr>
                 <w:rStyle w:val="Hyperlink"/>
@@ -1769,7 +1769,7 @@
                 <w:noProof/>
                 <w:webHidden/>
               </w:rPr>
-              <w:instrText xml:space="preserve"> PAGEREF _Toc134722786 \h </w:instrText>
+              <w:instrText xml:space="preserve"> PAGEREF _Toc135250564 \h </w:instrText>
             </w:r>
             <w:r>
               <w:rPr>
@@ -1815,7 +1815,7 @@
               <w14:ligatures w14:val="standardContextual"/>
             </w:rPr>
           </w:pPr>
-          <w:hyperlink w:anchor="_Toc134722787" w:history="1">
+          <w:hyperlink w:anchor="_Toc135250565" w:history="1">
             <w:r>
               <w:rPr>
                 <w:rStyle w:val="Hyperlink"/>
@@ -1850,7 +1850,7 @@
                 <w:noProof/>
                 <w:webHidden/>
               </w:rPr>
-              <w:instrText xml:space="preserve"> PAGEREF _Toc134722787 \h </w:instrText>
+              <w:instrText xml:space="preserve"> PAGEREF _Toc135250565 \h </w:instrText>
             </w:r>
             <w:r>
               <w:rPr>
@@ -1896,7 +1896,7 @@
               <w14:ligatures w14:val="standardContextual"/>
             </w:rPr>
           </w:pPr>
-          <w:hyperlink w:anchor="_Toc134722788" w:history="1">
+          <w:hyperlink w:anchor="_Toc135250566" w:history="1">
             <w:r>
               <w:rPr>
                 <w:rStyle w:val="Hyperlink"/>
@@ -1940,23 +1940,7 @@
                 <w:rFonts w:hint="eastAsia"/>
                 <w:noProof/>
               </w:rPr>
-              <w:t>宽带</w:t>
-            </w:r>
-            <w:r>
-              <w:rPr>
-                <w:rStyle w:val="Hyperlink"/>
-                <w:rFonts w:hint="eastAsia"/>
-                <w:noProof/>
-              </w:rPr>
-              <w:t>变换）</w:t>
-            </w:r>
-            <w:r>
-              <w:rPr>
-                <w:rStyle w:val="Hyperlink"/>
-                <w:rFonts w:hint="eastAsia"/>
-                <w:noProof/>
-              </w:rPr>
-              <w:t>：</w:t>
+              <w:t>宽带变换）：</w:t>
             </w:r>
             <w:r>
               <w:rPr>
@@ -1977,7 +1961,7 @@
                 <w:noProof/>
                 <w:webHidden/>
               </w:rPr>
-              <w:instrText xml:space="preserve"> PAGEREF _Toc134722788 \h </w:instrText>
+              <w:instrText xml:space="preserve"> PAGEREF _Toc135250566 \h </w:instrText>
             </w:r>
             <w:r>
               <w:rPr>
@@ -2023,7 +2007,7 @@
               <w14:ligatures w14:val="standardContextual"/>
             </w:rPr>
           </w:pPr>
-          <w:hyperlink w:anchor="_Toc134722789" w:history="1">
+          <w:hyperlink w:anchor="_Toc135250567" w:history="1">
             <w:r>
               <w:rPr>
                 <w:rStyle w:val="Hyperlink"/>
@@ -2058,7 +2042,7 @@
                 <w:noProof/>
                 <w:webHidden/>
               </w:rPr>
-              <w:instrText xml:space="preserve"> PAGEREF _Toc134722789 \h </w:instrText>
+              <w:instrText xml:space="preserve"> PAGEREF _Toc135250567 \h </w:instrText>
             </w:r>
             <w:r>
               <w:rPr>
@@ -2104,7 +2088,7 @@
               <w14:ligatures w14:val="standardContextual"/>
             </w:rPr>
           </w:pPr>
-          <w:hyperlink w:anchor="_Toc134722790" w:history="1">
+          <w:hyperlink w:anchor="_Toc135250568" w:history="1">
             <w:r>
               <w:rPr>
                 <w:rStyle w:val="Hyperlink"/>
@@ -2154,7 +2138,7 @@
                 <w:noProof/>
                 <w:webHidden/>
               </w:rPr>
-              <w:instrText xml:space="preserve"> PAGEREF _Toc134722790 \h </w:instrText>
+              <w:instrText xml:space="preserve"> PAGEREF _Toc135250568 \h </w:instrText>
             </w:r>
             <w:r>
               <w:rPr>
@@ -2200,7 +2184,7 @@
               <w14:ligatures w14:val="standardContextual"/>
             </w:rPr>
           </w:pPr>
-          <w:hyperlink w:anchor="_Toc134722791" w:history="1">
+          <w:hyperlink w:anchor="_Toc135250569" w:history="1">
             <w:r>
               <w:rPr>
                 <w:rStyle w:val="Hyperlink"/>
@@ -2235,7 +2219,7 @@
                 <w:noProof/>
                 <w:webHidden/>
               </w:rPr>
-              <w:instrText xml:space="preserve"> PAGEREF _Toc134722791 \h </w:instrText>
+              <w:instrText xml:space="preserve"> PAGEREF _Toc135250569 \h </w:instrText>
             </w:r>
             <w:r>
               <w:rPr>
@@ -2281,7 +2265,7 @@
               <w14:ligatures w14:val="standardContextual"/>
             </w:rPr>
           </w:pPr>
-          <w:hyperlink w:anchor="_Toc134722792" w:history="1">
+          <w:hyperlink w:anchor="_Toc135250570" w:history="1">
             <w:r>
               <w:rPr>
                 <w:rStyle w:val="Hyperlink"/>
@@ -2316,7 +2300,7 @@
                 <w:noProof/>
                 <w:webHidden/>
               </w:rPr>
-              <w:instrText xml:space="preserve"> PAGEREF _Toc134722792 \h </w:instrText>
+              <w:instrText xml:space="preserve"> PAGEREF _Toc135250570 \h </w:instrText>
             </w:r>
             <w:r>
               <w:rPr>
@@ -2362,7 +2346,7 @@
               <w14:ligatures w14:val="standardContextual"/>
             </w:rPr>
           </w:pPr>
-          <w:hyperlink w:anchor="_Toc134722793" w:history="1">
+          <w:hyperlink w:anchor="_Toc135250571" w:history="1">
             <w:r>
               <w:rPr>
                 <w:rStyle w:val="Hyperlink"/>
@@ -2390,7 +2374,7 @@
                 <w:noProof/>
                 <w:webHidden/>
               </w:rPr>
-              <w:instrText xml:space="preserve"> PAGEREF _Toc134722793 \h </w:instrText>
+              <w:instrText xml:space="preserve"> PAGEREF _Toc135250571 \h </w:instrText>
             </w:r>
             <w:r>
               <w:rPr>
@@ -2460,25 +2444,25 @@
         <w:spacing w:beforeLines="0" w:afterLines="0"/>
       </w:pPr>
       <w:bookmarkStart w:id="0" w:name="_Toc279759895"/>
-      <w:bookmarkStart w:id="1" w:name="_Toc134722771"/>
+      <w:bookmarkStart w:id="1" w:name="_Toc135250549"/>
       <w:r>
         <w:lastRenderedPageBreak/>
         <w:t xml:space="preserve">1 </w:t>
       </w:r>
       <w:bookmarkEnd w:id="0"/>
+      <w:r>
+        <w:rPr>
+          <w:rFonts w:hint="eastAsia"/>
+        </w:rPr>
+        <w:t>引</w:t>
+      </w:r>
+      <w:r>
+        <w:t xml:space="preserve"> </w:t>
+      </w:r>
+      <w:r>
+        <w:t>言</w:t>
+      </w:r>
       <w:bookmarkEnd w:id="1"/>
-      <w:r>
-        <w:rPr>
-          <w:rFonts w:hint="eastAsia"/>
-        </w:rPr>
-        <w:t>引</w:t>
-      </w:r>
-      <w:r>
-        <w:t xml:space="preserve"> </w:t>
-      </w:r>
-      <w:r>
-        <w:t>言</w:t>
-      </w:r>
     </w:p>
     <w:p>
       <w:pPr>
@@ -2608,30 +2592,34 @@
         <w:pStyle w:val="Heading1"/>
         <w:spacing w:beforeLines="0" w:afterLines="0"/>
       </w:pPr>
+      <w:bookmarkStart w:id="2" w:name="_Toc135250550"/>
       <w:r>
         <w:t xml:space="preserve">2 </w:t>
       </w:r>
       <w:r>
         <w:t>音乐理论简介</w:t>
       </w:r>
+      <w:bookmarkEnd w:id="2"/>
     </w:p>
     <w:p>
       <w:pPr>
         <w:pStyle w:val="Heading2"/>
         <w:spacing w:beforeLines="0" w:afterLines="0"/>
       </w:pPr>
+      <w:bookmarkStart w:id="3" w:name="_Toc135250551"/>
       <w:r>
         <w:t xml:space="preserve">2.1 </w:t>
       </w:r>
       <w:r>
         <w:t>律法与和弦</w:t>
       </w:r>
+      <w:bookmarkEnd w:id="3"/>
     </w:p>
     <w:p>
       <w:pPr>
         <w:pStyle w:val="Heading3"/>
       </w:pPr>
-      <w:bookmarkStart w:id="2" w:name="_Toc134722774"/>
+      <w:bookmarkStart w:id="4" w:name="_Toc135250552"/>
       <w:r>
         <w:t>2.2.1</w:t>
       </w:r>
@@ -2644,7 +2632,7 @@
         </w:rPr>
         <w:t>律法定义与十二平均律</w:t>
       </w:r>
-      <w:bookmarkEnd w:id="2"/>
+      <w:bookmarkEnd w:id="4"/>
     </w:p>
     <w:p>
       <w:pPr>
@@ -3453,7 +3441,7 @@
       <w:pPr>
         <w:pStyle w:val="Heading3"/>
       </w:pPr>
-      <w:bookmarkStart w:id="3" w:name="_Toc134722775"/>
+      <w:bookmarkStart w:id="5" w:name="_Toc135250553"/>
       <w:r>
         <w:t xml:space="preserve">2.2.2 </w:t>
       </w:r>
@@ -3463,7 +3451,7 @@
         </w:rPr>
         <w:t>音阶与功能和弦</w:t>
       </w:r>
-      <w:bookmarkEnd w:id="3"/>
+      <w:bookmarkEnd w:id="5"/>
     </w:p>
     <w:p>
       <w:pPr>
@@ -4661,12 +4649,14 @@
         <w:pStyle w:val="Heading2"/>
         <w:spacing w:beforeLines="0" w:afterLines="0"/>
       </w:pPr>
+      <w:bookmarkStart w:id="6" w:name="_Toc135250554"/>
       <w:r>
         <w:t xml:space="preserve">2.2 </w:t>
       </w:r>
       <w:r>
         <w:t>节拍与节奏</w:t>
       </w:r>
+      <w:bookmarkEnd w:id="6"/>
     </w:p>
     <w:p>
       <w:pPr>
@@ -4709,7 +4699,7 @@
       <w:pPr>
         <w:pStyle w:val="Heading3"/>
       </w:pPr>
-      <w:bookmarkStart w:id="4" w:name="_Toc134722777"/>
+      <w:bookmarkStart w:id="7" w:name="_Toc135250555"/>
       <w:r>
         <w:t xml:space="preserve">2.2.1 </w:t>
       </w:r>
@@ -4725,7 +4715,7 @@
         </w:rPr>
         <w:t>、小节、曲速</w:t>
       </w:r>
-      <w:bookmarkEnd w:id="4"/>
+      <w:bookmarkEnd w:id="7"/>
     </w:p>
     <w:p>
       <w:pPr>
@@ -5224,7 +5214,7 @@
       <w:pPr>
         <w:pStyle w:val="Heading3"/>
       </w:pPr>
-      <w:bookmarkStart w:id="5" w:name="_Toc134722778"/>
+      <w:bookmarkStart w:id="8" w:name="_Toc135250556"/>
       <w:r>
         <w:t>2.2.2</w:t>
       </w:r>
@@ -5258,7 +5248,7 @@
         </w:rPr>
         <w:t>特点</w:t>
       </w:r>
-      <w:bookmarkEnd w:id="5"/>
+      <w:bookmarkEnd w:id="8"/>
     </w:p>
     <w:p>
       <w:pPr>
@@ -5457,12 +5447,14 @@
         <w:pStyle w:val="Heading1"/>
         <w:spacing w:beforeLines="0" w:afterLines="0"/>
       </w:pPr>
+      <w:bookmarkStart w:id="9" w:name="_Toc135250557"/>
       <w:r>
         <w:t xml:space="preserve">3 </w:t>
       </w:r>
       <w:r>
         <w:t>系统设计概述</w:t>
       </w:r>
+      <w:bookmarkEnd w:id="9"/>
     </w:p>
     <w:p>
       <w:pPr>
@@ -5623,7 +5615,7 @@
       <w:pPr>
         <w:pStyle w:val="Heading2"/>
       </w:pPr>
-      <w:bookmarkStart w:id="6" w:name="_Toc134722780"/>
+      <w:bookmarkStart w:id="10" w:name="_Toc135250558"/>
       <w:r>
         <w:t xml:space="preserve">3.1 </w:t>
       </w:r>
@@ -5696,7 +5688,7 @@
         </w:rPr>
         <w:t>）算法</w:t>
       </w:r>
-      <w:bookmarkEnd w:id="6"/>
+      <w:bookmarkEnd w:id="10"/>
     </w:p>
     <w:p>
       <w:pPr>
@@ -5814,7 +5806,7 @@
       <w:pPr>
         <w:pStyle w:val="Heading2"/>
       </w:pPr>
-      <w:bookmarkStart w:id="7" w:name="_Toc134722781"/>
+      <w:bookmarkStart w:id="11" w:name="_Toc135250559"/>
       <w:r>
         <w:t xml:space="preserve">3.2 </w:t>
       </w:r>
@@ -5824,7 +5816,7 @@
         </w:rPr>
         <w:t>周期乘数法</w:t>
       </w:r>
-      <w:bookmarkEnd w:id="7"/>
+      <w:bookmarkEnd w:id="11"/>
     </w:p>
     <w:p>
       <w:pPr>
@@ -6971,10 +6963,52 @@
                     </w:rPr>
                     <m:t>F</m:t>
                   </m:r>
-                  <m:nary>
-                    <m:naryPr>
-                      <m:chr m:val="∑"/>
-                      <m:limLoc m:val="undOvr"/>
+                </m:den>
+              </m:f>
+              <m:nary>
+                <m:naryPr>
+                  <m:chr m:val="∑"/>
+                  <m:limLoc m:val="undOvr"/>
+                  <m:ctrlPr>
+                    <w:rPr>
+                      <w:rFonts w:ascii="Cambria Math" w:hAnsi="Cambria Math"/>
+                      <w:i/>
+                      <w:sz w:val="22"/>
+                      <w:szCs w:val="22"/>
+                    </w:rPr>
+                  </m:ctrlPr>
+                </m:naryPr>
+                <m:sub>
+                  <m:r>
+                    <w:rPr>
+                      <w:rFonts w:ascii="Cambria Math" w:hAnsi="Cambria Math"/>
+                      <w:sz w:val="22"/>
+                      <w:szCs w:val="22"/>
+                    </w:rPr>
+                    <m:t>n=0</m:t>
+                  </m:r>
+                </m:sub>
+                <m:sup>
+                  <m:r>
+                    <w:rPr>
+                      <w:rFonts w:ascii="Cambria Math" w:hAnsi="Cambria Math"/>
+                      <w:sz w:val="22"/>
+                      <w:szCs w:val="22"/>
+                    </w:rPr>
+                    <m:t>F</m:t>
+                  </m:r>
+                </m:sup>
+                <m:e>
+                  <m:r>
+                    <w:rPr>
+                      <w:rFonts w:ascii="Cambria Math" w:hAnsi="Cambria Math"/>
+                      <w:sz w:val="22"/>
+                      <w:szCs w:val="22"/>
+                    </w:rPr>
+                    <m:t>E</m:t>
+                  </m:r>
+                  <m:d>
+                    <m:dPr>
                       <m:ctrlPr>
                         <w:rPr>
                           <w:rFonts w:ascii="Cambria Math" w:hAnsi="Cambria Math"/>
@@ -6983,27 +7017,7 @@
                           <w:szCs w:val="22"/>
                         </w:rPr>
                       </m:ctrlPr>
-                    </m:naryPr>
-                    <m:sub>
-                      <m:r>
-                        <w:rPr>
-                          <w:rFonts w:ascii="Cambria Math" w:hAnsi="Cambria Math"/>
-                          <w:sz w:val="22"/>
-                          <w:szCs w:val="22"/>
-                        </w:rPr>
-                        <m:t>n=0</m:t>
-                      </m:r>
-                    </m:sub>
-                    <m:sup>
-                      <m:r>
-                        <w:rPr>
-                          <w:rFonts w:ascii="Cambria Math" w:hAnsi="Cambria Math"/>
-                          <w:sz w:val="22"/>
-                          <w:szCs w:val="22"/>
-                        </w:rPr>
-                        <m:t>F</m:t>
-                      </m:r>
-                    </m:sup>
+                    </m:dPr>
                     <m:e>
                       <m:r>
                         <w:rPr>
@@ -7011,7 +7025,37 @@
                           <w:sz w:val="22"/>
                           <w:szCs w:val="22"/>
                         </w:rPr>
-                        <m:t>E</m:t>
+                        <m:t>n</m:t>
+                      </m:r>
+                    </m:e>
+                  </m:d>
+                  <m:r>
+                    <w:rPr>
+                      <w:rFonts w:ascii="Cambria Math" w:hAnsi="Cambria Math"/>
+                      <w:sz w:val="22"/>
+                      <w:szCs w:val="22"/>
+                    </w:rPr>
+                    <m:t>∙T</m:t>
+                  </m:r>
+                  <m:d>
+                    <m:dPr>
+                      <m:ctrlPr>
+                        <w:rPr>
+                          <w:rFonts w:ascii="Cambria Math" w:hAnsi="Cambria Math"/>
+                          <w:i/>
+                          <w:sz w:val="22"/>
+                          <w:szCs w:val="22"/>
+                        </w:rPr>
+                      </m:ctrlPr>
+                    </m:dPr>
+                    <m:e>
+                      <m:r>
+                        <w:rPr>
+                          <w:rFonts w:ascii="Cambria Math" w:hAnsi="Cambria Math"/>
+                          <w:sz w:val="22"/>
+                          <w:szCs w:val="22"/>
+                        </w:rPr>
+                        <m:t>time</m:t>
                       </m:r>
                       <m:d>
                         <m:dPr>
@@ -7035,62 +7079,10 @@
                           </m:r>
                         </m:e>
                       </m:d>
-                      <m:r>
-                        <w:rPr>
-                          <w:rFonts w:ascii="Cambria Math" w:hAnsi="Cambria Math"/>
-                          <w:sz w:val="22"/>
-                          <w:szCs w:val="22"/>
-                        </w:rPr>
-                        <m:t>∙T</m:t>
-                      </m:r>
-                      <m:d>
-                        <m:dPr>
-                          <m:ctrlPr>
-                            <w:rPr>
-                              <w:rFonts w:ascii="Cambria Math" w:hAnsi="Cambria Math"/>
-                              <w:i/>
-                              <w:sz w:val="22"/>
-                              <w:szCs w:val="22"/>
-                            </w:rPr>
-                          </m:ctrlPr>
-                        </m:dPr>
-                        <m:e>
-                          <m:r>
-                            <w:rPr>
-                              <w:rFonts w:ascii="Cambria Math" w:hAnsi="Cambria Math"/>
-                              <w:sz w:val="22"/>
-                              <w:szCs w:val="22"/>
-                            </w:rPr>
-                            <m:t>time</m:t>
-                          </m:r>
-                          <m:d>
-                            <m:dPr>
-                              <m:ctrlPr>
-                                <w:rPr>
-                                  <w:rFonts w:ascii="Cambria Math" w:hAnsi="Cambria Math"/>
-                                  <w:i/>
-                                  <w:sz w:val="22"/>
-                                  <w:szCs w:val="22"/>
-                                </w:rPr>
-                              </m:ctrlPr>
-                            </m:dPr>
-                            <m:e>
-                              <m:r>
-                                <w:rPr>
-                                  <w:rFonts w:ascii="Cambria Math" w:hAnsi="Cambria Math"/>
-                                  <w:sz w:val="22"/>
-                                  <w:szCs w:val="22"/>
-                                </w:rPr>
-                                <m:t>n</m:t>
-                              </m:r>
-                            </m:e>
-                          </m:d>
-                        </m:e>
-                      </m:d>
                     </m:e>
-                  </m:nary>
-                </m:den>
-              </m:f>
+                  </m:d>
+                </m:e>
+              </m:nary>
               <m:r>
                 <w:rPr>
                   <w:rFonts w:ascii="Cambria Math" w:hAnsi="Cambria Math"/>
@@ -7684,7 +7676,7 @@
       <w:pPr>
         <w:pStyle w:val="Heading2"/>
       </w:pPr>
-      <w:bookmarkStart w:id="8" w:name="_Toc134722782"/>
+      <w:bookmarkStart w:id="12" w:name="_Toc135250560"/>
       <w:r>
         <w:t>3.3</w:t>
       </w:r>
@@ -7709,13 +7701,13 @@
         </w:rPr>
         <w:t>与频域谱平滑处理</w:t>
       </w:r>
-      <w:bookmarkEnd w:id="8"/>
+      <w:bookmarkEnd w:id="12"/>
     </w:p>
     <w:p>
       <w:pPr>
         <w:pStyle w:val="Heading3"/>
       </w:pPr>
-      <w:bookmarkStart w:id="9" w:name="_Toc134722783"/>
+      <w:bookmarkStart w:id="13" w:name="_Toc135250561"/>
       <w:r>
         <w:t xml:space="preserve">3.3.1 </w:t>
       </w:r>
@@ -7731,7 +7723,7 @@
         </w:rPr>
         <w:t>离散傅里叶变换</w:t>
       </w:r>
-      <w:bookmarkEnd w:id="9"/>
+      <w:bookmarkEnd w:id="13"/>
     </w:p>
     <w:p>
       <w:pPr>
@@ -9270,7 +9262,7 @@
       <w:pPr>
         <w:pStyle w:val="Heading3"/>
       </w:pPr>
-      <w:bookmarkStart w:id="10" w:name="_Toc134722784"/>
+      <w:bookmarkStart w:id="14" w:name="_Toc135250562"/>
       <w:r>
         <w:t xml:space="preserve">3.3.2 </w:t>
       </w:r>
@@ -9280,7 +9272,7 @@
         </w:rPr>
         <w:t>频域谱平滑处理</w:t>
       </w:r>
-      <w:bookmarkEnd w:id="10"/>
+      <w:bookmarkEnd w:id="14"/>
     </w:p>
     <w:p>
       <w:pPr>
@@ -9449,104 +9441,104 @@
                       </m:r>
                     </m:sub>
                   </m:sSub>
-                  <m:nary>
-                    <m:naryPr>
-                      <m:chr m:val="∑"/>
-                      <m:limLoc m:val="undOvr"/>
+                </m:den>
+              </m:f>
+              <m:nary>
+                <m:naryPr>
+                  <m:chr m:val="∑"/>
+                  <m:limLoc m:val="undOvr"/>
+                  <m:ctrlPr>
+                    <w:rPr>
+                      <w:rFonts w:ascii="Cambria Math" w:hAnsi="Cambria Math"/>
+                      <w:i/>
+                    </w:rPr>
+                  </m:ctrlPr>
+                </m:naryPr>
+                <m:sub>
+                  <m:r>
+                    <w:rPr>
+                      <w:rFonts w:ascii="Cambria Math" w:hAnsi="Cambria Math"/>
+                    </w:rPr>
+                    <m:t>n=0</m:t>
+                  </m:r>
+                </m:sub>
+                <m:sup>
+                  <m:sSub>
+                    <m:sSubPr>
                       <m:ctrlPr>
                         <w:rPr>
                           <w:rFonts w:ascii="Cambria Math" w:hAnsi="Cambria Math"/>
                           <w:i/>
                         </w:rPr>
                       </m:ctrlPr>
-                    </m:naryPr>
+                    </m:sSubPr>
+                    <m:e>
+                      <m:r>
+                        <w:rPr>
+                          <w:rFonts w:ascii="Cambria Math" w:hAnsi="Cambria Math"/>
+                        </w:rPr>
+                        <m:t>F</m:t>
+                      </m:r>
+                    </m:e>
                     <m:sub>
                       <m:r>
                         <w:rPr>
                           <w:rFonts w:ascii="Cambria Math" w:hAnsi="Cambria Math"/>
                         </w:rPr>
-                        <m:t>n=0</m:t>
+                        <m:t>n</m:t>
                       </m:r>
                     </m:sub>
-                    <m:sup>
-                      <m:sSub>
-                        <m:sSubPr>
-                          <m:ctrlPr>
-                            <w:rPr>
-                              <w:rFonts w:ascii="Cambria Math" w:hAnsi="Cambria Math"/>
-                              <w:i/>
-                            </w:rPr>
-                          </m:ctrlPr>
-                        </m:sSubPr>
-                        <m:e>
-                          <m:r>
-                            <w:rPr>
-                              <w:rFonts w:ascii="Cambria Math" w:hAnsi="Cambria Math"/>
-                            </w:rPr>
-                            <m:t>F</m:t>
-                          </m:r>
-                        </m:e>
-                        <m:sub>
-                          <m:r>
-                            <w:rPr>
-                              <w:rFonts w:ascii="Cambria Math" w:hAnsi="Cambria Math"/>
-                            </w:rPr>
-                            <m:t>n</m:t>
-                          </m:r>
-                        </m:sub>
-                      </m:sSub>
-                    </m:sup>
+                  </m:sSub>
+                </m:sup>
+                <m:e>
+                  <m:sSub>
+                    <m:sSubPr>
+                      <m:ctrlPr>
+                        <w:rPr>
+                          <w:rFonts w:ascii="Cambria Math" w:hAnsi="Cambria Math"/>
+                          <w:i/>
+                        </w:rPr>
+                      </m:ctrlPr>
+                    </m:sSubPr>
                     <m:e>
-                      <m:sSub>
-                        <m:sSubPr>
-                          <m:ctrlPr>
-                            <w:rPr>
-                              <w:rFonts w:ascii="Cambria Math" w:hAnsi="Cambria Math"/>
-                              <w:i/>
-                            </w:rPr>
-                          </m:ctrlPr>
-                        </m:sSubPr>
-                        <m:e>
-                          <m:r>
-                            <w:rPr>
-                              <w:rFonts w:ascii="Cambria Math" w:hAnsi="Cambria Math"/>
-                            </w:rPr>
-                            <m:t>x</m:t>
-                          </m:r>
-                        </m:e>
-                        <m:sub>
-                          <m:r>
-                            <w:rPr>
-                              <w:rFonts w:ascii="Cambria Math" w:hAnsi="Cambria Math"/>
-                            </w:rPr>
-                            <m:t>n</m:t>
-                          </m:r>
-                        </m:sub>
-                      </m:sSub>
-                      <m:d>
-                        <m:dPr>
-                          <m:begChr m:val="["/>
-                          <m:endChr m:val="]"/>
-                          <m:ctrlPr>
-                            <w:rPr>
-                              <w:rFonts w:ascii="Cambria Math" w:hAnsi="Cambria Math"/>
-                              <w:i/>
-                            </w:rPr>
-                          </m:ctrlPr>
-                        </m:dPr>
-                        <m:e>
-                          <m:r>
-                            <w:rPr>
-                              <w:rFonts w:ascii="Cambria Math" w:hAnsi="Cambria Math"/>
-                            </w:rPr>
-                            <m:t>k</m:t>
-                          </m:r>
-                        </m:e>
-                      </m:d>
+                      <m:r>
+                        <w:rPr>
+                          <w:rFonts w:ascii="Cambria Math" w:hAnsi="Cambria Math"/>
+                        </w:rPr>
+                        <m:t>x</m:t>
+                      </m:r>
                     </m:e>
-                  </m:nary>
-                </m:den>
-              </m:f>
+                    <m:sub>
+                      <m:r>
+                        <w:rPr>
+                          <w:rFonts w:ascii="Cambria Math" w:hAnsi="Cambria Math"/>
+                        </w:rPr>
+                        <m:t>n</m:t>
+                      </m:r>
+                    </m:sub>
+                  </m:sSub>
+                  <m:d>
+                    <m:dPr>
+                      <m:begChr m:val="["/>
+                      <m:endChr m:val="]"/>
+                      <m:ctrlPr>
+                        <w:rPr>
+                          <w:rFonts w:ascii="Cambria Math" w:hAnsi="Cambria Math"/>
+                          <w:i/>
+                        </w:rPr>
+                      </m:ctrlPr>
+                    </m:dPr>
+                    <m:e>
+                      <m:r>
+                        <w:rPr>
+                          <w:rFonts w:ascii="Cambria Math" w:hAnsi="Cambria Math"/>
+                        </w:rPr>
+                        <m:t>k</m:t>
+                      </m:r>
+                    </m:e>
+                  </m:d>
+                </m:e>
+              </m:nary>
               <m:r>
                 <w:rPr>
                   <w:rFonts w:ascii="Cambria Math" w:hAnsi="Cambria Math"/>
@@ -9745,7 +9737,7 @@
       <w:pPr>
         <w:pStyle w:val="Heading2"/>
       </w:pPr>
-      <w:bookmarkStart w:id="11" w:name="_Toc134722785"/>
+      <w:bookmarkStart w:id="15" w:name="_Toc135250563"/>
       <w:r>
         <w:lastRenderedPageBreak/>
         <w:t xml:space="preserve">3.4 </w:t>
@@ -9846,19 +9838,19 @@
         </w:rPr>
         <w:t>CTT</w:t>
       </w:r>
-      <w:bookmarkEnd w:id="11"/>
       <w:r>
         <w:rPr>
           <w:rFonts w:hint="eastAsia"/>
         </w:rPr>
         <w:t>）</w:t>
       </w:r>
+      <w:bookmarkEnd w:id="15"/>
     </w:p>
     <w:p>
       <w:pPr>
         <w:pStyle w:val="Heading3"/>
       </w:pPr>
-      <w:bookmarkStart w:id="12" w:name="_Toc134722786"/>
+      <w:bookmarkStart w:id="16" w:name="_Toc135250564"/>
       <w:r>
         <w:t xml:space="preserve">3.4.1 </w:t>
       </w:r>
@@ -9874,7 +9866,7 @@
         </w:rPr>
         <w:t>的求解流程</w:t>
       </w:r>
-      <w:bookmarkEnd w:id="12"/>
+      <w:bookmarkEnd w:id="16"/>
     </w:p>
     <w:p>
       <w:pPr>
@@ -12298,7 +12290,7 @@
           <w:szCs w:val="24"/>
         </w:rPr>
       </w:pPr>
-      <w:bookmarkStart w:id="13" w:name="_Toc134722787"/>
+      <w:bookmarkStart w:id="17" w:name="_Toc135250565"/>
       <w:r>
         <w:rPr>
           <w:szCs w:val="24"/>
@@ -12319,7 +12311,7 @@
         </w:rPr>
         <w:t>的严重不足与改进方案</w:t>
       </w:r>
-      <w:bookmarkEnd w:id="13"/>
+      <w:bookmarkEnd w:id="17"/>
     </w:p>
     <w:p>
       <w:pPr>
@@ -13320,7 +13312,7 @@
       <w:pPr>
         <w:pStyle w:val="Heading2"/>
       </w:pPr>
-      <w:bookmarkStart w:id="14" w:name="_Toc134722788"/>
+      <w:bookmarkStart w:id="18" w:name="_Toc135250566"/>
       <w:r>
         <w:rPr>
           <w:noProof/>
@@ -13462,7 +13454,7 @@
         </w:rPr>
         <w:t>：</w:t>
       </w:r>
-      <w:bookmarkEnd w:id="14"/>
+      <w:bookmarkEnd w:id="18"/>
     </w:p>
     <w:p>
       <w:pPr>
@@ -16630,7 +16622,7 @@
           <w:szCs w:val="20"/>
         </w:rPr>
       </w:pPr>
-      <w:bookmarkStart w:id="15" w:name="_Toc279759900"/>
+      <w:bookmarkStart w:id="19" w:name="_Toc279759900"/>
       <w:r>
         <w:rPr>
           <w:rFonts w:hint="eastAsia"/>
@@ -16906,7 +16898,7 @@
       <w:pPr>
         <w:pStyle w:val="Heading2"/>
       </w:pPr>
-      <w:bookmarkStart w:id="16" w:name="_Toc134722789"/>
+      <w:bookmarkStart w:id="20" w:name="_Toc135250567"/>
       <w:r>
         <w:t xml:space="preserve">3.6 </w:t>
       </w:r>
@@ -16922,7 +16914,7 @@
         </w:rPr>
         <w:t>聚类</w:t>
       </w:r>
-      <w:bookmarkEnd w:id="16"/>
+      <w:bookmarkEnd w:id="20"/>
     </w:p>
     <w:p>
       <w:pPr>
@@ -19247,7 +19239,7 @@
                 <w:rPr>
                   <w:rFonts w:ascii="Cambria Math" w:hAnsi="Cambria Math"/>
                 </w:rPr>
-                <m:t>==</m:t>
+                <m:t>=</m:t>
               </m:r>
               <m:rad>
                 <m:radPr>
@@ -19502,7 +19494,7 @@
           <w:vertAlign w:val="superscript"/>
         </w:rPr>
       </w:pPr>
-      <w:bookmarkStart w:id="17" w:name="_Toc134722790"/>
+      <w:bookmarkStart w:id="21" w:name="_Toc135250568"/>
       <w:r>
         <w:t xml:space="preserve">3.7 </w:t>
       </w:r>
@@ -19524,13 +19516,13 @@
       <w:r>
         <w:t xml:space="preserve"> Chroma Extract</w:t>
       </w:r>
-      <w:bookmarkEnd w:id="17"/>
       <w:r>
         <w:rPr>
           <w:rFonts w:hint="eastAsia"/>
         </w:rPr>
         <w:t>）</w:t>
       </w:r>
+      <w:bookmarkEnd w:id="21"/>
     </w:p>
     <w:p>
       <w:pPr>
@@ -20476,7 +20468,7 @@
         </w:rPr>
         <w:t>连续帧，这是为了平滑频谱中噪音对输出结果产生的影响。输出结果为一个包含时间序列的色度向量。</w:t>
       </w:r>
-      <w:bookmarkEnd w:id="15"/>
+      <w:bookmarkEnd w:id="19"/>
     </w:p>
     <w:p>
       <w:pPr>
@@ -20977,7 +20969,7 @@
         <w:pStyle w:val="Heading1"/>
         <w:spacing w:line="400" w:lineRule="exact"/>
       </w:pPr>
-      <w:bookmarkStart w:id="18" w:name="_Toc134722791"/>
+      <w:bookmarkStart w:id="22" w:name="_Toc135250569"/>
       <w:r>
         <w:t>4</w:t>
       </w:r>
@@ -20990,7 +20982,7 @@
         </w:rPr>
         <w:t>实验结果与评价</w:t>
       </w:r>
-      <w:bookmarkEnd w:id="18"/>
+      <w:bookmarkEnd w:id="22"/>
     </w:p>
     <w:p>
       <w:pPr>
@@ -21992,7 +21984,7 @@
       <w:pPr>
         <w:pStyle w:val="Heading1"/>
       </w:pPr>
-      <w:bookmarkStart w:id="19" w:name="_Toc134722792"/>
+      <w:bookmarkStart w:id="23" w:name="_Toc135250570"/>
       <w:r>
         <w:lastRenderedPageBreak/>
         <w:t>5</w:t>
@@ -22006,7 +21998,7 @@
         </w:rPr>
         <w:t>总结与展望</w:t>
       </w:r>
-      <w:bookmarkEnd w:id="19"/>
+      <w:bookmarkEnd w:id="23"/>
     </w:p>
     <w:p>
       <w:pPr>
@@ -22230,8 +22222,8 @@
         <w:pStyle w:val="Heading1"/>
         <w:spacing w:beforeLines="0" w:afterLines="0"/>
       </w:pPr>
-      <w:bookmarkStart w:id="20" w:name="_Toc279759910"/>
-      <w:bookmarkStart w:id="21" w:name="_Toc134722793"/>
+      <w:bookmarkStart w:id="24" w:name="_Toc279759910"/>
+      <w:bookmarkStart w:id="25" w:name="_Toc135250571"/>
       <w:r>
         <w:rPr>
           <w:rFonts w:hint="eastAsia"/>
@@ -22239,8 +22231,8 @@
         <w:lastRenderedPageBreak/>
         <w:t>参考文献</w:t>
       </w:r>
-      <w:bookmarkEnd w:id="20"/>
-      <w:bookmarkEnd w:id="21"/>
+      <w:bookmarkEnd w:id="24"/>
+      <w:bookmarkEnd w:id="25"/>
     </w:p>
     <w:p>
       <w:pPr>

</xml_diff>

<commit_message>
reformat code and add some test data
</commit_message>
<xml_diff>
--- a/Paperworks/终稿_V2.docx
+++ b/Paperworks/终稿_V2.docx
@@ -399,7 +399,7 @@
           <w:r>
             <w:fldChar w:fldCharType="separate"/>
           </w:r>
-          <w:hyperlink w:anchor="_Toc135250549" w:history="1">
+          <w:hyperlink w:anchor="_Toc136188089" w:history="1">
             <w:r>
               <w:rPr>
                 <w:rStyle w:val="Hyperlink"/>
@@ -413,14 +413,80 @@
                 <w:rFonts w:hint="eastAsia"/>
                 <w:noProof/>
               </w:rPr>
-              <w:t>引</w:t>
-            </w:r>
+              <w:t>绪论</w:t>
+            </w:r>
+            <w:r>
+              <w:rPr>
+                <w:noProof/>
+                <w:webHidden/>
+              </w:rPr>
+              <w:tab/>
+            </w:r>
+            <w:r>
+              <w:rPr>
+                <w:noProof/>
+                <w:webHidden/>
+              </w:rPr>
+              <w:fldChar w:fldCharType="begin"/>
+            </w:r>
+            <w:r>
+              <w:rPr>
+                <w:noProof/>
+                <w:webHidden/>
+              </w:rPr>
+              <w:instrText xml:space="preserve"> PAGEREF _Toc136188089 \h </w:instrText>
+            </w:r>
+            <w:r>
+              <w:rPr>
+                <w:noProof/>
+                <w:webHidden/>
+              </w:rPr>
+            </w:r>
+            <w:r>
+              <w:rPr>
+                <w:noProof/>
+                <w:webHidden/>
+              </w:rPr>
+              <w:fldChar w:fldCharType="separate"/>
+            </w:r>
+            <w:r>
+              <w:rPr>
+                <w:noProof/>
+                <w:webHidden/>
+              </w:rPr>
+              <w:t>1</w:t>
+            </w:r>
+            <w:r>
+              <w:rPr>
+                <w:noProof/>
+                <w:webHidden/>
+              </w:rPr>
+              <w:fldChar w:fldCharType="end"/>
+            </w:r>
+          </w:hyperlink>
+        </w:p>
+        <w:p>
+          <w:pPr>
+            <w:pStyle w:val="TOC2"/>
+            <w:tabs>
+              <w:tab w:val="right" w:leader="dot" w:pos="9060"/>
+            </w:tabs>
+            <w:ind w:left="480" w:firstLine="480"/>
+            <w:rPr>
+              <w:rFonts w:asciiTheme="minorHAnsi" w:eastAsiaTheme="minorEastAsia" w:hAnsiTheme="minorHAnsi" w:cstheme="minorBidi"/>
+              <w:noProof/>
+              <w:sz w:val="22"/>
+              <w:szCs w:val="22"/>
+              <w14:ligatures w14:val="standardContextual"/>
+            </w:rPr>
+          </w:pPr>
+          <w:hyperlink w:anchor="_Toc136188090" w:history="1">
             <w:r>
               <w:rPr>
                 <w:rStyle w:val="Hyperlink"/>
                 <w:noProof/>
               </w:rPr>
-              <w:t xml:space="preserve"> </w:t>
+              <w:t xml:space="preserve">1.1 </w:t>
             </w:r>
             <w:r>
               <w:rPr>
@@ -428,7 +494,7 @@
                 <w:rFonts w:hint="eastAsia"/>
                 <w:noProof/>
               </w:rPr>
-              <w:t>言</w:t>
+              <w:t>选题的背景及研究意义</w:t>
             </w:r>
             <w:r>
               <w:rPr>
@@ -449,7 +515,412 @@
                 <w:noProof/>
                 <w:webHidden/>
               </w:rPr>
-              <w:instrText xml:space="preserve"> PAGEREF _Toc135250549 \h </w:instrText>
+              <w:instrText xml:space="preserve"> PAGEREF _Toc136188090 \h </w:instrText>
+            </w:r>
+            <w:r>
+              <w:rPr>
+                <w:noProof/>
+                <w:webHidden/>
+              </w:rPr>
+            </w:r>
+            <w:r>
+              <w:rPr>
+                <w:noProof/>
+                <w:webHidden/>
+              </w:rPr>
+              <w:fldChar w:fldCharType="separate"/>
+            </w:r>
+            <w:r>
+              <w:rPr>
+                <w:noProof/>
+                <w:webHidden/>
+              </w:rPr>
+              <w:t>1</w:t>
+            </w:r>
+            <w:r>
+              <w:rPr>
+                <w:noProof/>
+                <w:webHidden/>
+              </w:rPr>
+              <w:fldChar w:fldCharType="end"/>
+            </w:r>
+          </w:hyperlink>
+        </w:p>
+        <w:p>
+          <w:pPr>
+            <w:pStyle w:val="TOC3"/>
+            <w:tabs>
+              <w:tab w:val="right" w:leader="dot" w:pos="9060"/>
+            </w:tabs>
+            <w:ind w:left="960" w:firstLine="480"/>
+            <w:rPr>
+              <w:rFonts w:asciiTheme="minorHAnsi" w:eastAsiaTheme="minorEastAsia" w:hAnsiTheme="minorHAnsi" w:cstheme="minorBidi"/>
+              <w:noProof/>
+              <w:sz w:val="22"/>
+              <w:szCs w:val="22"/>
+              <w14:ligatures w14:val="standardContextual"/>
+            </w:rPr>
+          </w:pPr>
+          <w:hyperlink w:anchor="_Toc136188091" w:history="1">
+            <w:r>
+              <w:rPr>
+                <w:rStyle w:val="Hyperlink"/>
+                <w:noProof/>
+              </w:rPr>
+              <w:t xml:space="preserve">1.1.1 </w:t>
+            </w:r>
+            <w:r>
+              <w:rPr>
+                <w:rStyle w:val="Hyperlink"/>
+                <w:rFonts w:hint="eastAsia"/>
+                <w:noProof/>
+              </w:rPr>
+              <w:t>选题背景</w:t>
+            </w:r>
+            <w:r>
+              <w:rPr>
+                <w:noProof/>
+                <w:webHidden/>
+              </w:rPr>
+              <w:tab/>
+            </w:r>
+            <w:r>
+              <w:rPr>
+                <w:noProof/>
+                <w:webHidden/>
+              </w:rPr>
+              <w:fldChar w:fldCharType="begin"/>
+            </w:r>
+            <w:r>
+              <w:rPr>
+                <w:noProof/>
+                <w:webHidden/>
+              </w:rPr>
+              <w:instrText xml:space="preserve"> PAGEREF _Toc136188091 \h </w:instrText>
+            </w:r>
+            <w:r>
+              <w:rPr>
+                <w:noProof/>
+                <w:webHidden/>
+              </w:rPr>
+            </w:r>
+            <w:r>
+              <w:rPr>
+                <w:noProof/>
+                <w:webHidden/>
+              </w:rPr>
+              <w:fldChar w:fldCharType="separate"/>
+            </w:r>
+            <w:r>
+              <w:rPr>
+                <w:noProof/>
+                <w:webHidden/>
+              </w:rPr>
+              <w:t>1</w:t>
+            </w:r>
+            <w:r>
+              <w:rPr>
+                <w:noProof/>
+                <w:webHidden/>
+              </w:rPr>
+              <w:fldChar w:fldCharType="end"/>
+            </w:r>
+          </w:hyperlink>
+        </w:p>
+        <w:p>
+          <w:pPr>
+            <w:pStyle w:val="TOC3"/>
+            <w:tabs>
+              <w:tab w:val="right" w:leader="dot" w:pos="9060"/>
+            </w:tabs>
+            <w:ind w:left="960" w:firstLine="480"/>
+            <w:rPr>
+              <w:rFonts w:asciiTheme="minorHAnsi" w:eastAsiaTheme="minorEastAsia" w:hAnsiTheme="minorHAnsi" w:cstheme="minorBidi"/>
+              <w:noProof/>
+              <w:sz w:val="22"/>
+              <w:szCs w:val="22"/>
+              <w14:ligatures w14:val="standardContextual"/>
+            </w:rPr>
+          </w:pPr>
+          <w:hyperlink w:anchor="_Toc136188092" w:history="1">
+            <w:r>
+              <w:rPr>
+                <w:rStyle w:val="Hyperlink"/>
+                <w:noProof/>
+              </w:rPr>
+              <w:t xml:space="preserve">1.1.2 </w:t>
+            </w:r>
+            <w:r>
+              <w:rPr>
+                <w:rStyle w:val="Hyperlink"/>
+                <w:rFonts w:hint="eastAsia"/>
+                <w:noProof/>
+              </w:rPr>
+              <w:t>研究意义</w:t>
+            </w:r>
+            <w:r>
+              <w:rPr>
+                <w:noProof/>
+                <w:webHidden/>
+              </w:rPr>
+              <w:tab/>
+            </w:r>
+            <w:r>
+              <w:rPr>
+                <w:noProof/>
+                <w:webHidden/>
+              </w:rPr>
+              <w:fldChar w:fldCharType="begin"/>
+            </w:r>
+            <w:r>
+              <w:rPr>
+                <w:noProof/>
+                <w:webHidden/>
+              </w:rPr>
+              <w:instrText xml:space="preserve"> PAGEREF _Toc136188092 \h </w:instrText>
+            </w:r>
+            <w:r>
+              <w:rPr>
+                <w:noProof/>
+                <w:webHidden/>
+              </w:rPr>
+            </w:r>
+            <w:r>
+              <w:rPr>
+                <w:noProof/>
+                <w:webHidden/>
+              </w:rPr>
+              <w:fldChar w:fldCharType="separate"/>
+            </w:r>
+            <w:r>
+              <w:rPr>
+                <w:noProof/>
+                <w:webHidden/>
+              </w:rPr>
+              <w:t>1</w:t>
+            </w:r>
+            <w:r>
+              <w:rPr>
+                <w:noProof/>
+                <w:webHidden/>
+              </w:rPr>
+              <w:fldChar w:fldCharType="end"/>
+            </w:r>
+          </w:hyperlink>
+        </w:p>
+        <w:p>
+          <w:pPr>
+            <w:pStyle w:val="TOC2"/>
+            <w:tabs>
+              <w:tab w:val="right" w:leader="dot" w:pos="9060"/>
+            </w:tabs>
+            <w:ind w:left="480" w:firstLine="480"/>
+            <w:rPr>
+              <w:rFonts w:asciiTheme="minorHAnsi" w:eastAsiaTheme="minorEastAsia" w:hAnsiTheme="minorHAnsi" w:cstheme="minorBidi"/>
+              <w:noProof/>
+              <w:sz w:val="22"/>
+              <w:szCs w:val="22"/>
+              <w14:ligatures w14:val="standardContextual"/>
+            </w:rPr>
+          </w:pPr>
+          <w:hyperlink w:anchor="_Toc136188093" w:history="1">
+            <w:r>
+              <w:rPr>
+                <w:rStyle w:val="Hyperlink"/>
+                <w:noProof/>
+              </w:rPr>
+              <w:t xml:space="preserve">1.2 </w:t>
+            </w:r>
+            <w:r>
+              <w:rPr>
+                <w:rStyle w:val="Hyperlink"/>
+                <w:rFonts w:hint="eastAsia"/>
+                <w:noProof/>
+              </w:rPr>
+              <w:t>国内外研究现状</w:t>
+            </w:r>
+            <w:r>
+              <w:rPr>
+                <w:noProof/>
+                <w:webHidden/>
+              </w:rPr>
+              <w:tab/>
+            </w:r>
+            <w:r>
+              <w:rPr>
+                <w:noProof/>
+                <w:webHidden/>
+              </w:rPr>
+              <w:fldChar w:fldCharType="begin"/>
+            </w:r>
+            <w:r>
+              <w:rPr>
+                <w:noProof/>
+                <w:webHidden/>
+              </w:rPr>
+              <w:instrText xml:space="preserve"> PAGEREF _Toc136188093 \h </w:instrText>
+            </w:r>
+            <w:r>
+              <w:rPr>
+                <w:noProof/>
+                <w:webHidden/>
+              </w:rPr>
+            </w:r>
+            <w:r>
+              <w:rPr>
+                <w:noProof/>
+                <w:webHidden/>
+              </w:rPr>
+              <w:fldChar w:fldCharType="separate"/>
+            </w:r>
+            <w:r>
+              <w:rPr>
+                <w:noProof/>
+                <w:webHidden/>
+              </w:rPr>
+              <w:t>1</w:t>
+            </w:r>
+            <w:r>
+              <w:rPr>
+                <w:noProof/>
+                <w:webHidden/>
+              </w:rPr>
+              <w:fldChar w:fldCharType="end"/>
+            </w:r>
+          </w:hyperlink>
+        </w:p>
+        <w:p>
+          <w:pPr>
+            <w:pStyle w:val="TOC3"/>
+            <w:tabs>
+              <w:tab w:val="right" w:leader="dot" w:pos="9060"/>
+            </w:tabs>
+            <w:ind w:left="960" w:firstLine="480"/>
+            <w:rPr>
+              <w:rFonts w:asciiTheme="minorHAnsi" w:eastAsiaTheme="minorEastAsia" w:hAnsiTheme="minorHAnsi" w:cstheme="minorBidi"/>
+              <w:noProof/>
+              <w:sz w:val="22"/>
+              <w:szCs w:val="22"/>
+              <w14:ligatures w14:val="standardContextual"/>
+            </w:rPr>
+          </w:pPr>
+          <w:hyperlink w:anchor="_Toc136188094" w:history="1">
+            <w:r>
+              <w:rPr>
+                <w:rStyle w:val="Hyperlink"/>
+                <w:noProof/>
+              </w:rPr>
+              <w:t xml:space="preserve">1.2.1 </w:t>
+            </w:r>
+            <w:r>
+              <w:rPr>
+                <w:rStyle w:val="Hyperlink"/>
+                <w:rFonts w:hint="eastAsia"/>
+                <w:noProof/>
+              </w:rPr>
+              <w:t>国外研究现状</w:t>
+            </w:r>
+            <w:r>
+              <w:rPr>
+                <w:noProof/>
+                <w:webHidden/>
+              </w:rPr>
+              <w:tab/>
+            </w:r>
+            <w:r>
+              <w:rPr>
+                <w:noProof/>
+                <w:webHidden/>
+              </w:rPr>
+              <w:fldChar w:fldCharType="begin"/>
+            </w:r>
+            <w:r>
+              <w:rPr>
+                <w:noProof/>
+                <w:webHidden/>
+              </w:rPr>
+              <w:instrText xml:space="preserve"> PAGEREF _Toc136188094 \h </w:instrText>
+            </w:r>
+            <w:r>
+              <w:rPr>
+                <w:noProof/>
+                <w:webHidden/>
+              </w:rPr>
+            </w:r>
+            <w:r>
+              <w:rPr>
+                <w:noProof/>
+                <w:webHidden/>
+              </w:rPr>
+              <w:fldChar w:fldCharType="separate"/>
+            </w:r>
+            <w:r>
+              <w:rPr>
+                <w:noProof/>
+                <w:webHidden/>
+              </w:rPr>
+              <w:t>1</w:t>
+            </w:r>
+            <w:r>
+              <w:rPr>
+                <w:noProof/>
+                <w:webHidden/>
+              </w:rPr>
+              <w:fldChar w:fldCharType="end"/>
+            </w:r>
+          </w:hyperlink>
+        </w:p>
+        <w:p>
+          <w:pPr>
+            <w:pStyle w:val="TOC3"/>
+            <w:tabs>
+              <w:tab w:val="right" w:leader="dot" w:pos="9060"/>
+            </w:tabs>
+            <w:ind w:left="960" w:firstLine="480"/>
+            <w:rPr>
+              <w:rFonts w:asciiTheme="minorHAnsi" w:eastAsiaTheme="minorEastAsia" w:hAnsiTheme="minorHAnsi" w:cstheme="minorBidi"/>
+              <w:noProof/>
+              <w:sz w:val="22"/>
+              <w:szCs w:val="22"/>
+              <w14:ligatures w14:val="standardContextual"/>
+            </w:rPr>
+          </w:pPr>
+          <w:hyperlink w:anchor="_Toc136188095" w:history="1">
+            <w:r>
+              <w:rPr>
+                <w:rStyle w:val="Hyperlink"/>
+                <w:noProof/>
+              </w:rPr>
+              <w:t xml:space="preserve">1.2.2 </w:t>
+            </w:r>
+            <w:r>
+              <w:rPr>
+                <w:rStyle w:val="Hyperlink"/>
+                <w:rFonts w:hint="eastAsia"/>
+                <w:noProof/>
+              </w:rPr>
+              <w:t>国内研究现状</w:t>
+            </w:r>
+            <w:r>
+              <w:rPr>
+                <w:noProof/>
+                <w:webHidden/>
+              </w:rPr>
+              <w:tab/>
+            </w:r>
+            <w:r>
+              <w:rPr>
+                <w:noProof/>
+                <w:webHidden/>
+              </w:rPr>
+              <w:fldChar w:fldCharType="begin"/>
+            </w:r>
+            <w:r>
+              <w:rPr>
+                <w:noProof/>
+                <w:webHidden/>
+              </w:rPr>
+              <w:instrText xml:space="preserve"> PAGEREF _Toc136188095 \h </w:instrText>
             </w:r>
             <w:r>
               <w:rPr>
@@ -495,7 +966,7 @@
               <w14:ligatures w14:val="standardContextual"/>
             </w:rPr>
           </w:pPr>
-          <w:hyperlink w:anchor="_Toc135250550" w:history="1">
+          <w:hyperlink w:anchor="_Toc136188096" w:history="1">
             <w:r>
               <w:rPr>
                 <w:rStyle w:val="Hyperlink"/>
@@ -509,7 +980,7 @@
                 <w:rFonts w:hint="eastAsia"/>
                 <w:noProof/>
               </w:rPr>
-              <w:t>音乐理论简介</w:t>
+              <w:t>和弦识别与节拍跟踪概念与相关音乐理论</w:t>
             </w:r>
             <w:r>
               <w:rPr>
@@ -530,7 +1001,7 @@
                 <w:noProof/>
                 <w:webHidden/>
               </w:rPr>
-              <w:instrText xml:space="preserve"> PAGEREF _Toc135250550 \h </w:instrText>
+              <w:instrText xml:space="preserve"> PAGEREF _Toc136188096 \h </w:instrText>
             </w:r>
             <w:r>
               <w:rPr>
@@ -550,7 +1021,7 @@
                 <w:noProof/>
                 <w:webHidden/>
               </w:rPr>
-              <w:t>1</w:t>
+              <w:t>2</w:t>
             </w:r>
             <w:r>
               <w:rPr>
@@ -576,7 +1047,7 @@
               <w14:ligatures w14:val="standardContextual"/>
             </w:rPr>
           </w:pPr>
-          <w:hyperlink w:anchor="_Toc135250551" w:history="1">
+          <w:hyperlink w:anchor="_Toc136188097" w:history="1">
             <w:r>
               <w:rPr>
                 <w:rStyle w:val="Hyperlink"/>
@@ -590,7 +1061,7 @@
                 <w:rFonts w:hint="eastAsia"/>
                 <w:noProof/>
               </w:rPr>
-              <w:t>律法与和弦</w:t>
+              <w:t>和弦与节拍的定义</w:t>
             </w:r>
             <w:r>
               <w:rPr>
@@ -611,7 +1082,7 @@
                 <w:noProof/>
                 <w:webHidden/>
               </w:rPr>
-              <w:instrText xml:space="preserve"> PAGEREF _Toc135250551 \h </w:instrText>
+              <w:instrText xml:space="preserve"> PAGEREF _Toc136188097 \h </w:instrText>
             </w:r>
             <w:r>
               <w:rPr>
@@ -631,7 +1102,7 @@
                 <w:noProof/>
                 <w:webHidden/>
               </w:rPr>
-              <w:t>1</w:t>
+              <w:t>2</w:t>
             </w:r>
             <w:r>
               <w:rPr>
@@ -657,7 +1128,7 @@
               <w14:ligatures w14:val="standardContextual"/>
             </w:rPr>
           </w:pPr>
-          <w:hyperlink w:anchor="_Toc135250552" w:history="1">
+          <w:hyperlink w:anchor="_Toc136188098" w:history="1">
             <w:r>
               <w:rPr>
                 <w:rStyle w:val="Hyperlink"/>
@@ -671,7 +1142,7 @@
                 <w:rFonts w:hint="eastAsia"/>
                 <w:noProof/>
               </w:rPr>
-              <w:t>律法定义与十二平均律</w:t>
+              <w:t>和弦的定义</w:t>
             </w:r>
             <w:r>
               <w:rPr>
@@ -692,7 +1163,7 @@
                 <w:noProof/>
                 <w:webHidden/>
               </w:rPr>
-              <w:instrText xml:space="preserve"> PAGEREF _Toc135250552 \h </w:instrText>
+              <w:instrText xml:space="preserve"> PAGEREF _Toc136188098 \h </w:instrText>
             </w:r>
             <w:r>
               <w:rPr>
@@ -712,7 +1183,7 @@
                 <w:noProof/>
                 <w:webHidden/>
               </w:rPr>
-              <w:t>1</w:t>
+              <w:t>2</w:t>
             </w:r>
             <w:r>
               <w:rPr>
@@ -738,7 +1209,7 @@
               <w14:ligatures w14:val="standardContextual"/>
             </w:rPr>
           </w:pPr>
-          <w:hyperlink w:anchor="_Toc135250553" w:history="1">
+          <w:hyperlink w:anchor="_Toc136188099" w:history="1">
             <w:r>
               <w:rPr>
                 <w:rStyle w:val="Hyperlink"/>
@@ -752,7 +1223,7 @@
                 <w:rFonts w:hint="eastAsia"/>
                 <w:noProof/>
               </w:rPr>
-              <w:t>音阶与功能和弦</w:t>
+              <w:t>节拍的定义</w:t>
             </w:r>
             <w:r>
               <w:rPr>
@@ -773,7 +1244,7 @@
                 <w:noProof/>
                 <w:webHidden/>
               </w:rPr>
-              <w:instrText xml:space="preserve"> PAGEREF _Toc135250553 \h </w:instrText>
+              <w:instrText xml:space="preserve"> PAGEREF _Toc136188099 \h </w:instrText>
             </w:r>
             <w:r>
               <w:rPr>
@@ -819,7 +1290,7 @@
               <w14:ligatures w14:val="standardContextual"/>
             </w:rPr>
           </w:pPr>
-          <w:hyperlink w:anchor="_Toc135250554" w:history="1">
+          <w:hyperlink w:anchor="_Toc136188100" w:history="1">
             <w:r>
               <w:rPr>
                 <w:rStyle w:val="Hyperlink"/>
@@ -833,7 +1304,7 @@
                 <w:rFonts w:hint="eastAsia"/>
                 <w:noProof/>
               </w:rPr>
-              <w:t>节拍与节奏</w:t>
+              <w:t>和弦识别的理论基础</w:t>
             </w:r>
             <w:r>
               <w:rPr>
@@ -854,7 +1325,7 @@
                 <w:noProof/>
                 <w:webHidden/>
               </w:rPr>
-              <w:instrText xml:space="preserve"> PAGEREF _Toc135250554 \h </w:instrText>
+              <w:instrText xml:space="preserve"> PAGEREF _Toc136188100 \h </w:instrText>
             </w:r>
             <w:r>
               <w:rPr>
@@ -874,7 +1345,7 @@
                 <w:noProof/>
                 <w:webHidden/>
               </w:rPr>
-              <w:t>3</w:t>
+              <w:t>4</w:t>
             </w:r>
             <w:r>
               <w:rPr>
@@ -900,7 +1371,7 @@
               <w14:ligatures w14:val="standardContextual"/>
             </w:rPr>
           </w:pPr>
-          <w:hyperlink w:anchor="_Toc135250555" w:history="1">
+          <w:hyperlink w:anchor="_Toc136188101" w:history="1">
             <w:r>
               <w:rPr>
                 <w:rStyle w:val="Hyperlink"/>
@@ -935,7 +1406,7 @@
                 <w:noProof/>
                 <w:webHidden/>
               </w:rPr>
-              <w:instrText xml:space="preserve"> PAGEREF _Toc135250555 \h </w:instrText>
+              <w:instrText xml:space="preserve"> PAGEREF _Toc136188101 \h </w:instrText>
             </w:r>
             <w:r>
               <w:rPr>
@@ -981,7 +1452,7 @@
               <w14:ligatures w14:val="standardContextual"/>
             </w:rPr>
           </w:pPr>
-          <w:hyperlink w:anchor="_Toc135250556" w:history="1">
+          <w:hyperlink w:anchor="_Toc136188102" w:history="1">
             <w:r>
               <w:rPr>
                 <w:rStyle w:val="Hyperlink"/>
@@ -1016,7 +1487,7 @@
                 <w:noProof/>
                 <w:webHidden/>
               </w:rPr>
-              <w:instrText xml:space="preserve"> PAGEREF _Toc135250556 \h </w:instrText>
+              <w:instrText xml:space="preserve"> PAGEREF _Toc136188102 \h </w:instrText>
             </w:r>
             <w:r>
               <w:rPr>
@@ -1036,7 +1507,7 @@
                 <w:noProof/>
                 <w:webHidden/>
               </w:rPr>
-              <w:t>4</w:t>
+              <w:t>5</w:t>
             </w:r>
             <w:r>
               <w:rPr>
@@ -1062,7 +1533,7 @@
               <w14:ligatures w14:val="standardContextual"/>
             </w:rPr>
           </w:pPr>
-          <w:hyperlink w:anchor="_Toc135250557" w:history="1">
+          <w:hyperlink w:anchor="_Toc136188103" w:history="1">
             <w:r>
               <w:rPr>
                 <w:rStyle w:val="Hyperlink"/>
@@ -1076,7 +1547,7 @@
                 <w:rFonts w:hint="eastAsia"/>
                 <w:noProof/>
               </w:rPr>
-              <w:t>系统设计概述</w:t>
+              <w:t>周期乘数法</w:t>
             </w:r>
             <w:r>
               <w:rPr>
@@ -1097,7 +1568,7 @@
                 <w:noProof/>
                 <w:webHidden/>
               </w:rPr>
-              <w:instrText xml:space="preserve"> PAGEREF _Toc135250557 \h </w:instrText>
+              <w:instrText xml:space="preserve"> PAGEREF _Toc136188103 \h </w:instrText>
             </w:r>
             <w:r>
               <w:rPr>
@@ -1117,7 +1588,7 @@
                 <w:noProof/>
                 <w:webHidden/>
               </w:rPr>
-              <w:t>5</w:t>
+              <w:t>6</w:t>
             </w:r>
             <w:r>
               <w:rPr>
@@ -1143,7 +1614,7 @@
               <w14:ligatures w14:val="standardContextual"/>
             </w:rPr>
           </w:pPr>
-          <w:hyperlink w:anchor="_Toc135250558" w:history="1">
+          <w:hyperlink w:anchor="_Toc136188104" w:history="1">
             <w:r>
               <w:rPr>
                 <w:rStyle w:val="Hyperlink"/>
@@ -1223,7 +1694,7 @@
                 <w:noProof/>
                 <w:webHidden/>
               </w:rPr>
-              <w:instrText xml:space="preserve"> PAGEREF _Toc135250558 \h </w:instrText>
+              <w:instrText xml:space="preserve"> PAGEREF _Toc136188104 \h </w:instrText>
             </w:r>
             <w:r>
               <w:rPr>
@@ -1243,7 +1714,7 @@
                 <w:noProof/>
                 <w:webHidden/>
               </w:rPr>
-              <w:t>6</w:t>
+              <w:t>7</w:t>
             </w:r>
             <w:r>
               <w:rPr>
@@ -1269,7 +1740,7 @@
               <w14:ligatures w14:val="standardContextual"/>
             </w:rPr>
           </w:pPr>
-          <w:hyperlink w:anchor="_Toc135250559" w:history="1">
+          <w:hyperlink w:anchor="_Toc136188105" w:history="1">
             <w:r>
               <w:rPr>
                 <w:rStyle w:val="Hyperlink"/>
@@ -1304,7 +1775,7 @@
                 <w:noProof/>
                 <w:webHidden/>
               </w:rPr>
-              <w:instrText xml:space="preserve"> PAGEREF _Toc135250559 \h </w:instrText>
+              <w:instrText xml:space="preserve"> PAGEREF _Toc136188105 \h </w:instrText>
             </w:r>
             <w:r>
               <w:rPr>
@@ -1324,7 +1795,7 @@
                 <w:noProof/>
                 <w:webHidden/>
               </w:rPr>
-              <w:t>6</w:t>
+              <w:t>7</w:t>
             </w:r>
             <w:r>
               <w:rPr>
@@ -1350,7 +1821,7 @@
               <w14:ligatures w14:val="standardContextual"/>
             </w:rPr>
           </w:pPr>
-          <w:hyperlink w:anchor="_Toc135250560" w:history="1">
+          <w:hyperlink w:anchor="_Toc136188106" w:history="1">
             <w:r>
               <w:rPr>
                 <w:rStyle w:val="Hyperlink"/>
@@ -1385,7 +1856,7 @@
                 <w:noProof/>
                 <w:webHidden/>
               </w:rPr>
-              <w:instrText xml:space="preserve"> PAGEREF _Toc135250560 \h </w:instrText>
+              <w:instrText xml:space="preserve"> PAGEREF _Toc136188106 \h </w:instrText>
             </w:r>
             <w:r>
               <w:rPr>
@@ -1405,7 +1876,7 @@
                 <w:noProof/>
                 <w:webHidden/>
               </w:rPr>
-              <w:t>10</w:t>
+              <w:t>11</w:t>
             </w:r>
             <w:r>
               <w:rPr>
@@ -1431,7 +1902,7 @@
               <w14:ligatures w14:val="standardContextual"/>
             </w:rPr>
           </w:pPr>
-          <w:hyperlink w:anchor="_Toc135250561" w:history="1">
+          <w:hyperlink w:anchor="_Toc136188107" w:history="1">
             <w:r>
               <w:rPr>
                 <w:rStyle w:val="Hyperlink"/>
@@ -1466,7 +1937,7 @@
                 <w:noProof/>
                 <w:webHidden/>
               </w:rPr>
-              <w:instrText xml:space="preserve"> PAGEREF _Toc135250561 \h </w:instrText>
+              <w:instrText xml:space="preserve"> PAGEREF _Toc136188107 \h </w:instrText>
             </w:r>
             <w:r>
               <w:rPr>
@@ -1486,7 +1957,7 @@
                 <w:noProof/>
                 <w:webHidden/>
               </w:rPr>
-              <w:t>10</w:t>
+              <w:t>11</w:t>
             </w:r>
             <w:r>
               <w:rPr>
@@ -1512,7 +1983,7 @@
               <w14:ligatures w14:val="standardContextual"/>
             </w:rPr>
           </w:pPr>
-          <w:hyperlink w:anchor="_Toc135250562" w:history="1">
+          <w:hyperlink w:anchor="_Toc136188108" w:history="1">
             <w:r>
               <w:rPr>
                 <w:rStyle w:val="Hyperlink"/>
@@ -1547,7 +2018,7 @@
                 <w:noProof/>
                 <w:webHidden/>
               </w:rPr>
-              <w:instrText xml:space="preserve"> PAGEREF _Toc135250562 \h </w:instrText>
+              <w:instrText xml:space="preserve"> PAGEREF _Toc136188108 \h </w:instrText>
             </w:r>
             <w:r>
               <w:rPr>
@@ -1567,7 +2038,7 @@
                 <w:noProof/>
                 <w:webHidden/>
               </w:rPr>
-              <w:t>11</w:t>
+              <w:t>12</w:t>
             </w:r>
             <w:r>
               <w:rPr>
@@ -1593,7 +2064,7 @@
               <w14:ligatures w14:val="standardContextual"/>
             </w:rPr>
           </w:pPr>
-          <w:hyperlink w:anchor="_Toc135250563" w:history="1">
+          <w:hyperlink w:anchor="_Toc136188109" w:history="1">
             <w:r>
               <w:rPr>
                 <w:rStyle w:val="Hyperlink"/>
@@ -1688,7 +2159,7 @@
                 <w:noProof/>
                 <w:webHidden/>
               </w:rPr>
-              <w:instrText xml:space="preserve"> PAGEREF _Toc135250563 \h </w:instrText>
+              <w:instrText xml:space="preserve"> PAGEREF _Toc136188109 \h </w:instrText>
             </w:r>
             <w:r>
               <w:rPr>
@@ -1708,7 +2179,7 @@
                 <w:noProof/>
                 <w:webHidden/>
               </w:rPr>
-              <w:t>12</w:t>
+              <w:t>13</w:t>
             </w:r>
             <w:r>
               <w:rPr>
@@ -1734,7 +2205,7 @@
               <w14:ligatures w14:val="standardContextual"/>
             </w:rPr>
           </w:pPr>
-          <w:hyperlink w:anchor="_Toc135250564" w:history="1">
+          <w:hyperlink w:anchor="_Toc136188110" w:history="1">
             <w:r>
               <w:rPr>
                 <w:rStyle w:val="Hyperlink"/>
@@ -1769,7 +2240,7 @@
                 <w:noProof/>
                 <w:webHidden/>
               </w:rPr>
-              <w:instrText xml:space="preserve"> PAGEREF _Toc135250564 \h </w:instrText>
+              <w:instrText xml:space="preserve"> PAGEREF _Toc136188110 \h </w:instrText>
             </w:r>
             <w:r>
               <w:rPr>
@@ -1789,7 +2260,7 @@
                 <w:noProof/>
                 <w:webHidden/>
               </w:rPr>
-              <w:t>12</w:t>
+              <w:t>13</w:t>
             </w:r>
             <w:r>
               <w:rPr>
@@ -1815,7 +2286,7 @@
               <w14:ligatures w14:val="standardContextual"/>
             </w:rPr>
           </w:pPr>
-          <w:hyperlink w:anchor="_Toc135250565" w:history="1">
+          <w:hyperlink w:anchor="_Toc136188111" w:history="1">
             <w:r>
               <w:rPr>
                 <w:rStyle w:val="Hyperlink"/>
@@ -1850,7 +2321,7 @@
                 <w:noProof/>
                 <w:webHidden/>
               </w:rPr>
-              <w:instrText xml:space="preserve"> PAGEREF _Toc135250565 \h </w:instrText>
+              <w:instrText xml:space="preserve"> PAGEREF _Toc136188111 \h </w:instrText>
             </w:r>
             <w:r>
               <w:rPr>
@@ -1870,7 +2341,7 @@
                 <w:noProof/>
                 <w:webHidden/>
               </w:rPr>
-              <w:t>15</w:t>
+              <w:t>16</w:t>
             </w:r>
             <w:r>
               <w:rPr>
@@ -1896,7 +2367,7 @@
               <w14:ligatures w14:val="standardContextual"/>
             </w:rPr>
           </w:pPr>
-          <w:hyperlink w:anchor="_Toc135250566" w:history="1">
+          <w:hyperlink w:anchor="_Toc136188112" w:history="1">
             <w:r>
               <w:rPr>
                 <w:rStyle w:val="Hyperlink"/>
@@ -1961,7 +2432,7 @@
                 <w:noProof/>
                 <w:webHidden/>
               </w:rPr>
-              <w:instrText xml:space="preserve"> PAGEREF _Toc135250566 \h </w:instrText>
+              <w:instrText xml:space="preserve"> PAGEREF _Toc136188112 \h </w:instrText>
             </w:r>
             <w:r>
               <w:rPr>
@@ -1981,7 +2452,7 @@
                 <w:noProof/>
                 <w:webHidden/>
               </w:rPr>
-              <w:t>16</w:t>
+              <w:t>17</w:t>
             </w:r>
             <w:r>
               <w:rPr>
@@ -2007,7 +2478,7 @@
               <w14:ligatures w14:val="standardContextual"/>
             </w:rPr>
           </w:pPr>
-          <w:hyperlink w:anchor="_Toc135250567" w:history="1">
+          <w:hyperlink w:anchor="_Toc136188113" w:history="1">
             <w:r>
               <w:rPr>
                 <w:rStyle w:val="Hyperlink"/>
@@ -2042,7 +2513,7 @@
                 <w:noProof/>
                 <w:webHidden/>
               </w:rPr>
-              <w:instrText xml:space="preserve"> PAGEREF _Toc135250567 \h </w:instrText>
+              <w:instrText xml:space="preserve"> PAGEREF _Toc136188113 \h </w:instrText>
             </w:r>
             <w:r>
               <w:rPr>
@@ -2062,7 +2533,7 @@
                 <w:noProof/>
                 <w:webHidden/>
               </w:rPr>
-              <w:t>20</w:t>
+              <w:t>21</w:t>
             </w:r>
             <w:r>
               <w:rPr>
@@ -2088,7 +2559,7 @@
               <w14:ligatures w14:val="standardContextual"/>
             </w:rPr>
           </w:pPr>
-          <w:hyperlink w:anchor="_Toc135250568" w:history="1">
+          <w:hyperlink w:anchor="_Toc136188114" w:history="1">
             <w:r>
               <w:rPr>
                 <w:rStyle w:val="Hyperlink"/>
@@ -2138,7 +2609,7 @@
                 <w:noProof/>
                 <w:webHidden/>
               </w:rPr>
-              <w:instrText xml:space="preserve"> PAGEREF _Toc135250568 \h </w:instrText>
+              <w:instrText xml:space="preserve"> PAGEREF _Toc136188114 \h </w:instrText>
             </w:r>
             <w:r>
               <w:rPr>
@@ -2158,7 +2629,7 @@
                 <w:noProof/>
                 <w:webHidden/>
               </w:rPr>
-              <w:t>22</w:t>
+              <w:t>23</w:t>
             </w:r>
             <w:r>
               <w:rPr>
@@ -2184,7 +2655,7 @@
               <w14:ligatures w14:val="standardContextual"/>
             </w:rPr>
           </w:pPr>
-          <w:hyperlink w:anchor="_Toc135250569" w:history="1">
+          <w:hyperlink w:anchor="_Toc136188115" w:history="1">
             <w:r>
               <w:rPr>
                 <w:rStyle w:val="Hyperlink"/>
@@ -2219,7 +2690,7 @@
                 <w:noProof/>
                 <w:webHidden/>
               </w:rPr>
-              <w:instrText xml:space="preserve"> PAGEREF _Toc135250569 \h </w:instrText>
+              <w:instrText xml:space="preserve"> PAGEREF _Toc136188115 \h </w:instrText>
             </w:r>
             <w:r>
               <w:rPr>
@@ -2239,7 +2710,7 @@
                 <w:noProof/>
                 <w:webHidden/>
               </w:rPr>
-              <w:t>23</w:t>
+              <w:t>24</w:t>
             </w:r>
             <w:r>
               <w:rPr>
@@ -2265,7 +2736,7 @@
               <w14:ligatures w14:val="standardContextual"/>
             </w:rPr>
           </w:pPr>
-          <w:hyperlink w:anchor="_Toc135250570" w:history="1">
+          <w:hyperlink w:anchor="_Toc136188116" w:history="1">
             <w:r>
               <w:rPr>
                 <w:rStyle w:val="Hyperlink"/>
@@ -2300,7 +2771,7 @@
                 <w:noProof/>
                 <w:webHidden/>
               </w:rPr>
-              <w:instrText xml:space="preserve"> PAGEREF _Toc135250570 \h </w:instrText>
+              <w:instrText xml:space="preserve"> PAGEREF _Toc136188116 \h </w:instrText>
             </w:r>
             <w:r>
               <w:rPr>
@@ -2320,7 +2791,7 @@
                 <w:noProof/>
                 <w:webHidden/>
               </w:rPr>
-              <w:t>26</w:t>
+              <w:t>27</w:t>
             </w:r>
             <w:r>
               <w:rPr>
@@ -2346,7 +2817,7 @@
               <w14:ligatures w14:val="standardContextual"/>
             </w:rPr>
           </w:pPr>
-          <w:hyperlink w:anchor="_Toc135250571" w:history="1">
+          <w:hyperlink w:anchor="_Toc136188117" w:history="1">
             <w:r>
               <w:rPr>
                 <w:rStyle w:val="Hyperlink"/>
@@ -2374,7 +2845,7 @@
                 <w:noProof/>
                 <w:webHidden/>
               </w:rPr>
-              <w:instrText xml:space="preserve"> PAGEREF _Toc135250571 \h </w:instrText>
+              <w:instrText xml:space="preserve"> PAGEREF _Toc136188117 \h </w:instrText>
             </w:r>
             <w:r>
               <w:rPr>
@@ -2394,7 +2865,96 @@
                 <w:noProof/>
                 <w:webHidden/>
               </w:rPr>
-              <w:t>27</w:t>
+              <w:t>28</w:t>
+            </w:r>
+            <w:r>
+              <w:rPr>
+                <w:noProof/>
+                <w:webHidden/>
+              </w:rPr>
+              <w:fldChar w:fldCharType="end"/>
+            </w:r>
+          </w:hyperlink>
+        </w:p>
+        <w:p>
+          <w:pPr>
+            <w:pStyle w:val="TOC1"/>
+            <w:tabs>
+              <w:tab w:val="right" w:leader="dot" w:pos="9060"/>
+            </w:tabs>
+            <w:ind w:firstLine="480"/>
+            <w:rPr>
+              <w:rFonts w:asciiTheme="minorHAnsi" w:eastAsiaTheme="minorEastAsia" w:hAnsiTheme="minorHAnsi" w:cstheme="minorBidi"/>
+              <w:noProof/>
+              <w:sz w:val="22"/>
+              <w:szCs w:val="22"/>
+              <w14:ligatures w14:val="standardContextual"/>
+            </w:rPr>
+          </w:pPr>
+          <w:hyperlink w:anchor="_Toc136188118" w:history="1">
+            <w:r>
+              <w:rPr>
+                <w:rStyle w:val="Hyperlink"/>
+                <w:rFonts w:hint="eastAsia"/>
+                <w:noProof/>
+              </w:rPr>
+              <w:t>致</w:t>
+            </w:r>
+            <w:r>
+              <w:rPr>
+                <w:rStyle w:val="Hyperlink"/>
+                <w:noProof/>
+              </w:rPr>
+              <w:t xml:space="preserve"> </w:t>
+            </w:r>
+            <w:r>
+              <w:rPr>
+                <w:rStyle w:val="Hyperlink"/>
+                <w:rFonts w:hint="eastAsia"/>
+                <w:noProof/>
+              </w:rPr>
+              <w:t>谢</w:t>
+            </w:r>
+            <w:r>
+              <w:rPr>
+                <w:noProof/>
+                <w:webHidden/>
+              </w:rPr>
+              <w:tab/>
+            </w:r>
+            <w:r>
+              <w:rPr>
+                <w:noProof/>
+                <w:webHidden/>
+              </w:rPr>
+              <w:fldChar w:fldCharType="begin"/>
+            </w:r>
+            <w:r>
+              <w:rPr>
+                <w:noProof/>
+                <w:webHidden/>
+              </w:rPr>
+              <w:instrText xml:space="preserve"> PAGEREF _Toc136188118 \h </w:instrText>
+            </w:r>
+            <w:r>
+              <w:rPr>
+                <w:noProof/>
+                <w:webHidden/>
+              </w:rPr>
+            </w:r>
+            <w:r>
+              <w:rPr>
+                <w:noProof/>
+                <w:webHidden/>
+              </w:rPr>
+              <w:fldChar w:fldCharType="separate"/>
+            </w:r>
+            <w:r>
+              <w:rPr>
+                <w:noProof/>
+                <w:webHidden/>
+              </w:rPr>
+              <w:t>29</w:t>
             </w:r>
             <w:r>
               <w:rPr>
@@ -2444,7 +3004,7 @@
         <w:spacing w:beforeLines="0" w:afterLines="0"/>
       </w:pPr>
       <w:bookmarkStart w:id="0" w:name="_Toc279759895"/>
-      <w:bookmarkStart w:id="1" w:name="_Toc135250549"/>
+      <w:bookmarkStart w:id="1" w:name="_Toc136188089"/>
       <w:r>
         <w:lastRenderedPageBreak/>
         <w:t xml:space="preserve">1 </w:t>
@@ -2454,39 +3014,262 @@
         <w:rPr>
           <w:rFonts w:hint="eastAsia"/>
         </w:rPr>
-        <w:t>引</w:t>
+        <w:t>绪论</w:t>
+      </w:r>
+      <w:bookmarkEnd w:id="1"/>
+    </w:p>
+    <w:p>
+      <w:pPr>
+        <w:pStyle w:val="Heading2"/>
+      </w:pPr>
+      <w:bookmarkStart w:id="2" w:name="_Toc136188090"/>
+      <w:r>
+        <w:t xml:space="preserve">1.1 </w:t>
+      </w:r>
+      <w:r>
+        <w:rPr>
+          <w:rFonts w:hint="eastAsia"/>
+        </w:rPr>
+        <w:t>选题的背景及研究意义</w:t>
+      </w:r>
+      <w:bookmarkEnd w:id="2"/>
+    </w:p>
+    <w:p>
+      <w:pPr>
+        <w:pStyle w:val="Heading3"/>
+      </w:pPr>
+      <w:bookmarkStart w:id="3" w:name="_Toc136188091"/>
+      <w:r>
+        <w:t xml:space="preserve">1.1.1 </w:t>
+      </w:r>
+      <w:r>
+        <w:rPr>
+          <w:rFonts w:hint="eastAsia"/>
+        </w:rPr>
+        <w:t>选题背景</w:t>
+      </w:r>
+      <w:bookmarkEnd w:id="3"/>
+    </w:p>
+    <w:p>
+      <w:pPr>
+        <w:ind w:firstLine="480"/>
+      </w:pPr>
+      <w:r>
+        <w:rPr>
+          <w:rFonts w:hint="eastAsia"/>
+        </w:rPr>
+        <w:t>近年来，随着我国经济的快速发展，人民群众对于艺术的追求也越加提升。而音乐艺术作为人类美学追求的重要组成部分，自然也受到人们的推崇。</w:t>
+      </w:r>
+    </w:p>
+    <w:p>
+      <w:pPr>
+        <w:ind w:firstLine="480"/>
+      </w:pPr>
+      <w:r>
+        <w:rPr>
+          <w:rFonts w:hint="eastAsia"/>
+        </w:rPr>
+        <w:t>在音乐鉴赏中，准确的听辨乐段中的和弦走向，是专业音乐人的一项必不可少的技能。然而</w:t>
+      </w:r>
+      <w:r>
+        <w:rPr>
+          <w:rFonts w:hint="eastAsia"/>
+        </w:rPr>
+        <w:t>音乐理论</w:t>
+      </w:r>
+      <w:r>
+        <w:rPr>
+          <w:rFonts w:hint="eastAsia"/>
+        </w:rPr>
+        <w:t>作为一项人文艺术类的学科，和弦的听辨需要大量的听辨练习与经验积累，对于刚踏入音乐鉴赏领域的新人，这是一段耗时耗力且枯燥的过程。</w:t>
+      </w:r>
+    </w:p>
+    <w:p>
+      <w:pPr>
+        <w:ind w:firstLine="480"/>
+      </w:pPr>
+      <w:r>
+        <w:rPr>
+          <w:rFonts w:hint="eastAsia"/>
+        </w:rPr>
+        <w:t>同时，随着互联网技术的发展，涌现出</w:t>
+      </w:r>
+      <w:proofErr w:type="gramStart"/>
+      <w:r>
+        <w:rPr>
+          <w:rFonts w:hint="eastAsia"/>
+        </w:rPr>
+        <w:t>了例如网易云</w:t>
+      </w:r>
+      <w:proofErr w:type="gramEnd"/>
+      <w:r>
+        <w:rPr>
+          <w:rFonts w:hint="eastAsia"/>
+        </w:rPr>
+        <w:t>音乐、</w:t>
+      </w:r>
+      <w:r>
+        <w:rPr>
+          <w:rFonts w:hint="eastAsia"/>
+        </w:rPr>
+        <w:t>QQ</w:t>
+      </w:r>
+      <w:r>
+        <w:rPr>
+          <w:rFonts w:hint="eastAsia"/>
+        </w:rPr>
+        <w:t>音乐、</w:t>
+      </w:r>
+      <w:r>
+        <w:rPr>
+          <w:rFonts w:hint="eastAsia"/>
+        </w:rPr>
+        <w:t>Spotify</w:t>
+      </w:r>
+      <w:r>
+        <w:rPr>
+          <w:rFonts w:hint="eastAsia"/>
+        </w:rPr>
+        <w:t>与</w:t>
+      </w:r>
+      <w:r>
+        <w:rPr>
+          <w:rFonts w:hint="eastAsia"/>
+        </w:rPr>
+        <w:t>Apple</w:t>
       </w:r>
       <w:r>
         <w:t xml:space="preserve"> </w:t>
       </w:r>
       <w:r>
-        <w:t>言</w:t>
-      </w:r>
-      <w:bookmarkEnd w:id="1"/>
-    </w:p>
-    <w:p>
-      <w:pPr>
-        <w:ind w:firstLine="480"/>
-      </w:pPr>
-      <w:r>
-        <w:rPr>
-          <w:rFonts w:hint="eastAsia"/>
-        </w:rPr>
-        <w:t>自动和弦识别算法是指能够从音频信号中提取和弦信息的计算机程序。和弦是音乐中最基本的元素之一，它能够表达音乐的调性、节奏、风格和情感。自动和弦识别算法的研究具有重要的理论意义和实际价值。从理论上来说，自动和弦识别算法可以揭示音乐的结构和规律，为音乐分析、理解和创作提供有力的工具。从实际上来说，自动和弦识别算法可以应用于多种场景，如音乐教育、音乐制作、音乐检索、音乐推荐等。因此，设计一个高效、准确、鲁棒的自动和弦识别算法是音乐信息检索领域的一个重要课题，也是本文的研究目标。</w:t>
-      </w:r>
-    </w:p>
-    <w:p>
-      <w:pPr>
-        <w:ind w:firstLine="480"/>
-      </w:pPr>
-      <w:r>
-        <w:t>1999</w:t>
-      </w:r>
-      <w:r>
-        <w:rPr>
-          <w:rFonts w:hint="eastAsia"/>
-        </w:rPr>
-        <w:t>年由斯坦福大学的</w:t>
+        <w:rPr>
+          <w:rFonts w:hint="eastAsia"/>
+        </w:rPr>
+        <w:t>Music</w:t>
+      </w:r>
+      <w:r>
+        <w:rPr>
+          <w:rFonts w:hint="eastAsia"/>
+        </w:rPr>
+        <w:t>等互联网音乐流媒体平台，为广大听众提供了更加方便快捷的欣赏音乐的方式。同时，各大平台的音乐推荐算法也成为了各大音乐流媒体平台提升自身市场竞争力的核心技术，如何提高音乐推荐算法的准确率，成为了各大音乐流媒体平台的重要议题。</w:t>
+      </w:r>
+    </w:p>
+    <w:p>
+      <w:pPr>
+        <w:ind w:firstLine="480"/>
+        <w:rPr>
+          <w:rFonts w:hint="eastAsia"/>
+        </w:rPr>
+      </w:pPr>
+      <w:r>
+        <w:rPr>
+          <w:rFonts w:hint="eastAsia"/>
+        </w:rPr>
+        <w:t>和弦是音乐中最基本的元素之一，也是表达音乐情感的与风格的重要手段。对音乐中和弦准确的识别与分析，能为音乐的风格与情感分类提供有力的判据，进而应用与音乐流媒体平台的音乐推荐算法之中。</w:t>
+      </w:r>
+    </w:p>
+    <w:p>
+      <w:pPr>
+        <w:pStyle w:val="Heading3"/>
+      </w:pPr>
+      <w:bookmarkStart w:id="4" w:name="_Toc136188092"/>
+      <w:r>
+        <w:t xml:space="preserve">1.1.2 </w:t>
+      </w:r>
+      <w:r>
+        <w:rPr>
+          <w:rFonts w:hint="eastAsia"/>
+        </w:rPr>
+        <w:t>研究意义</w:t>
+      </w:r>
+      <w:bookmarkEnd w:id="4"/>
+    </w:p>
+    <w:p>
+      <w:pPr>
+        <w:ind w:firstLine="480"/>
+        <w:rPr>
+          <w:rFonts w:hint="eastAsia"/>
+        </w:rPr>
+      </w:pPr>
+      <w:r>
+        <w:rPr>
+          <w:rFonts w:hint="eastAsia"/>
+        </w:rPr>
+        <w:t>对音乐中的和弦进行识别与分析，本质上是一个信号处理与分析的过程。即对音频信号进行时域频域转换、滤波等处理后提取相关特征，再对特征向量进行聚类，来实现对音乐中和弦的识别。建立一个准确、稳健的和弦自动识别系统，可以辅助音乐爱好者或专业音乐制作人对乐曲进行分析，降低音乐鉴赏与教育门槛，提高音乐制作的工作效率。同时，计算机科学作为典型的理工科类学科代表，如何与其他学科交叉应用，成为当今世界的热门话题。在本文中，将以计算机科学为基础，通过结合信号处理与分析、音乐理论等诸多学科的专业知识，构建一个和弦识别系统</w:t>
+      </w:r>
+      <w:r>
+        <w:rPr>
+          <w:rFonts w:hint="eastAsia"/>
+        </w:rPr>
+        <w:t>，在为人们提供一个实用的音乐学习工具的同时，也探究跨学科专业知识交叉的方法与意义。</w:t>
+      </w:r>
+    </w:p>
+    <w:p>
+      <w:pPr>
+        <w:pStyle w:val="Heading2"/>
+      </w:pPr>
+      <w:bookmarkStart w:id="5" w:name="_Toc136188093"/>
+      <w:r>
+        <w:t xml:space="preserve">1.2 </w:t>
+      </w:r>
+      <w:r>
+        <w:rPr>
+          <w:rFonts w:hint="eastAsia"/>
+        </w:rPr>
+        <w:t>国内外研究现状</w:t>
+      </w:r>
+      <w:bookmarkEnd w:id="5"/>
+    </w:p>
+    <w:p>
+      <w:pPr>
+        <w:pStyle w:val="Heading3"/>
+      </w:pPr>
+      <w:bookmarkStart w:id="6" w:name="_Toc136188094"/>
+      <w:r>
+        <w:t xml:space="preserve">1.2.1 </w:t>
+      </w:r>
+      <w:r>
+        <w:rPr>
+          <w:rFonts w:hint="eastAsia"/>
+        </w:rPr>
+        <w:t>国外研究现状</w:t>
+      </w:r>
+      <w:bookmarkEnd w:id="6"/>
+    </w:p>
+    <w:p>
+      <w:pPr>
+        <w:ind w:firstLine="480"/>
+        <w:rPr>
+          <w:rFonts w:hint="eastAsia"/>
+        </w:rPr>
+      </w:pPr>
+      <w:r>
+        <w:rPr>
+          <w:rFonts w:hint="eastAsia"/>
+        </w:rPr>
+        <w:t>国外的专家学者已经对计算机技术在音乐和弦的识别与分析领域做了进行了相对</w:t>
+      </w:r>
+      <w:r>
+        <w:rPr>
+          <w:rFonts w:hint="eastAsia"/>
+        </w:rPr>
+        <w:lastRenderedPageBreak/>
+        <w:t>成熟的研究。</w:t>
+      </w:r>
+      <w:r>
+        <w:rPr>
+          <w:rFonts w:hint="eastAsia"/>
+        </w:rPr>
+        <w:t>1</w:t>
+      </w:r>
+      <w:r>
+        <w:t>999</w:t>
+      </w:r>
+      <w:r>
+        <w:rPr>
+          <w:rFonts w:hint="eastAsia"/>
+        </w:rPr>
+        <w:t>年由斯坦福大学音乐和声学计算机研究中心的</w:t>
       </w:r>
       <w:r>
         <w:rPr>
@@ -2507,7 +3290,37 @@
         <w:rPr>
           <w:rFonts w:hint="eastAsia"/>
         </w:rPr>
-        <w:t>提出的</w:t>
+        <w:t>提出的基于离散傅里叶变化的音级轮廓图（</w:t>
+      </w:r>
+      <w:r>
+        <w:rPr>
+          <w:rFonts w:hint="eastAsia"/>
+        </w:rPr>
+        <w:t>Pitch</w:t>
+      </w:r>
+      <w:r>
+        <w:t xml:space="preserve"> </w:t>
+      </w:r>
+      <w:r>
+        <w:rPr>
+          <w:rFonts w:hint="eastAsia"/>
+        </w:rPr>
+        <w:t>Class</w:t>
+      </w:r>
+      <w:r>
+        <w:t xml:space="preserve"> </w:t>
+      </w:r>
+      <w:r>
+        <w:rPr>
+          <w:rFonts w:hint="eastAsia"/>
+        </w:rPr>
+        <w:t>Profile</w:t>
+      </w:r>
+      <w:r>
+        <w:rPr>
+          <w:rFonts w:hint="eastAsia"/>
+        </w:rPr>
+        <w:t>，</w:t>
       </w:r>
       <w:r>
         <w:rPr>
@@ -2519,13 +3332,658 @@
         <w:rPr>
           <w:rFonts w:hint="eastAsia"/>
         </w:rPr>
+        <w:t>）</w:t>
+      </w:r>
+      <w:r>
+        <w:rPr>
+          <w:vertAlign w:val="superscript"/>
+        </w:rPr>
+        <w:t xml:space="preserve"> [7]</w:t>
+      </w:r>
+      <w:r>
+        <w:rPr>
+          <w:vertAlign w:val="superscript"/>
+        </w:rPr>
+        <w:t xml:space="preserve"> </w:t>
+      </w:r>
+      <w:r>
+        <w:rPr>
+          <w:rFonts w:hint="eastAsia"/>
+        </w:rPr>
+        <w:t>建立了计算机领域在和弦识别工作中的理论基础。音级轮廓图是一个十二维的向量，它代表了一段音频信号在十二平均律中每个音符的强度大小，通过建立音频信号的频率与音高的映射，计算出向量中每个元素的大小。</w:t>
+      </w:r>
+      <w:r>
+        <w:rPr>
+          <w:rFonts w:hint="eastAsia"/>
+        </w:rPr>
+        <w:t>然而，传统的离散傅里叶变换由于使用线性标度，在低频区域的分辨率较低，难以对信号中的低频部分进行有效的描述。</w:t>
+      </w:r>
+      <w:r>
+        <w:t>Schoerkhuber</w:t>
+      </w:r>
+      <w:r>
+        <w:rPr>
+          <w:rFonts w:hint="eastAsia"/>
+        </w:rPr>
+        <w:t>等人提出的常量</w:t>
+      </w:r>
+      <w:r>
+        <w:rPr>
+          <w:rFonts w:hint="eastAsia"/>
+        </w:rPr>
+        <w:t>Q</w:t>
+      </w:r>
+      <w:r>
+        <w:rPr>
+          <w:rFonts w:hint="eastAsia"/>
+        </w:rPr>
+        <w:t>变换（</w:t>
+      </w:r>
+      <w:r>
+        <w:rPr>
+          <w:rFonts w:hint="eastAsia"/>
+        </w:rPr>
+        <w:t>Constant</w:t>
+      </w:r>
+      <w:r>
+        <w:t>-</w:t>
+      </w:r>
+      <w:r>
+        <w:rPr>
+          <w:rFonts w:hint="eastAsia"/>
+        </w:rPr>
+        <w:t>Q</w:t>
+      </w:r>
+      <w:r>
+        <w:t xml:space="preserve"> </w:t>
+      </w:r>
+      <w:r>
+        <w:rPr>
+          <w:rFonts w:hint="eastAsia"/>
+        </w:rPr>
+        <w:t>Transform</w:t>
+      </w:r>
+      <w:r>
+        <w:rPr>
+          <w:rFonts w:hint="eastAsia"/>
+        </w:rPr>
+        <w:t>，</w:t>
+      </w:r>
+      <w:r>
+        <w:rPr>
+          <w:rFonts w:hint="eastAsia"/>
+        </w:rPr>
+        <w:t>CQT</w:t>
+      </w:r>
+      <w:r>
+        <w:rPr>
+          <w:rFonts w:hint="eastAsia"/>
+        </w:rPr>
+        <w:t>）</w:t>
+      </w:r>
+      <w:r>
+        <w:rPr>
+          <w:vertAlign w:val="superscript"/>
+        </w:rPr>
+        <w:t xml:space="preserve"> [11]</w:t>
+      </w:r>
+      <w:r>
+        <w:rPr>
+          <w:vertAlign w:val="superscript"/>
+        </w:rPr>
+        <w:t xml:space="preserve"> </w:t>
+      </w:r>
+      <w:r>
+        <w:rPr>
+          <w:rFonts w:hint="eastAsia"/>
+        </w:rPr>
+        <w:t>通过动态改变不同频率滤波器的窗口大小，实现了对数标度的频域变换，由于</w:t>
+      </w:r>
+      <w:r>
+        <w:rPr>
+          <w:rFonts w:hint="eastAsia"/>
+        </w:rPr>
+        <w:t>CQT</w:t>
+      </w:r>
+      <w:r>
+        <w:rPr>
+          <w:rFonts w:hint="eastAsia"/>
+        </w:rPr>
+        <w:t>的这种性质与律法中音符的频率分布特点十分吻合，这使得它十分适合于音乐信号的处理与分析。在信号的预处理方面，</w:t>
+      </w:r>
+      <w:r>
+        <w:rPr>
+          <w:rFonts w:hint="eastAsia"/>
+        </w:rPr>
+        <w:t>Nobutaka</w:t>
+      </w:r>
+      <w:r>
+        <w:rPr>
+          <w:rFonts w:hint="eastAsia"/>
+        </w:rPr>
+        <w:t>等人提出的谐波</w:t>
+      </w:r>
+      <w:r>
+        <w:t>-</w:t>
+      </w:r>
+      <w:r>
+        <w:rPr>
+          <w:rFonts w:hint="eastAsia"/>
+        </w:rPr>
+        <w:t>冲击分离（</w:t>
+      </w:r>
+      <w:r>
+        <w:rPr>
+          <w:rFonts w:hint="eastAsia"/>
+        </w:rPr>
+        <w:t>Harmonic</w:t>
+      </w:r>
+      <w:r>
+        <w:t>-</w:t>
+      </w:r>
+      <w:r>
+        <w:rPr>
+          <w:rFonts w:hint="eastAsia"/>
+        </w:rPr>
+        <w:t>Percussive</w:t>
+      </w:r>
+      <w:r>
+        <w:t xml:space="preserve"> </w:t>
+      </w:r>
+      <w:r>
+        <w:rPr>
+          <w:rFonts w:hint="eastAsia"/>
+        </w:rPr>
+        <w:t>Source</w:t>
+      </w:r>
+      <w:r>
+        <w:t xml:space="preserve"> </w:t>
+      </w:r>
+      <w:r>
+        <w:rPr>
+          <w:rFonts w:hint="eastAsia"/>
+        </w:rPr>
+        <w:t>Separation</w:t>
+      </w:r>
+      <w:r>
+        <w:rPr>
+          <w:rFonts w:hint="eastAsia"/>
+        </w:rPr>
+        <w:t>，</w:t>
+      </w:r>
+      <w:r>
+        <w:rPr>
+          <w:rFonts w:hint="eastAsia"/>
+        </w:rPr>
+        <w:t>HPSS</w:t>
+      </w:r>
+      <w:r>
+        <w:rPr>
+          <w:rFonts w:hint="eastAsia"/>
+        </w:rPr>
+        <w:t>）算法</w:t>
+      </w:r>
+      <w:r>
+        <w:rPr>
+          <w:vertAlign w:val="superscript"/>
+        </w:rPr>
+        <w:t>[10]</w:t>
+      </w:r>
+      <w:r>
+        <w:rPr>
+          <w:rFonts w:hint="eastAsia"/>
+        </w:rPr>
+        <w:t>，使用支持向量机实现了音乐信号中和声乐器与节奏乐器的分离，降低了节奏组乐器在和弦识别工作中产生的噪音影响。</w:t>
+      </w:r>
+      <w:r>
+        <w:t>Filip Korzeniowski</w:t>
+      </w:r>
+      <w:r>
+        <w:rPr>
+          <w:rFonts w:hint="eastAsia"/>
+        </w:rPr>
+        <w:t>与</w:t>
+      </w:r>
+      <w:r>
+        <w:t xml:space="preserve">Siddharth </w:t>
+      </w:r>
+      <w:proofErr w:type="spellStart"/>
+      <w:r>
+        <w:t>Sigtia</w:t>
+      </w:r>
+      <w:proofErr w:type="spellEnd"/>
+      <w:r>
+        <w:rPr>
+          <w:rFonts w:hint="eastAsia"/>
+        </w:rPr>
+        <w:t>等人尝试使用混合递归神经网络与深度神经网络等人工智能算法对音频信号中的和弦特征进行聚类，获得了较为准确的结果。</w:t>
+      </w:r>
+    </w:p>
+    <w:p>
+      <w:pPr>
+        <w:pStyle w:val="Heading3"/>
+      </w:pPr>
+      <w:bookmarkStart w:id="7" w:name="_Toc136188095"/>
+      <w:r>
+        <w:t xml:space="preserve">1.2.2 </w:t>
+      </w:r>
+      <w:r>
+        <w:rPr>
+          <w:rFonts w:hint="eastAsia"/>
+        </w:rPr>
+        <w:t>国内研究现状</w:t>
+      </w:r>
+      <w:bookmarkEnd w:id="7"/>
+    </w:p>
+    <w:p>
+      <w:pPr>
+        <w:ind w:firstLine="480"/>
+      </w:pPr>
+      <w:r>
+        <w:rPr>
+          <w:rFonts w:hint="eastAsia"/>
+        </w:rPr>
+        <w:t>我国的音乐产业与相关的技术研究水平相对滞后，</w:t>
+      </w:r>
+      <w:r>
+        <w:rPr>
+          <w:rFonts w:hint="eastAsia"/>
+        </w:rPr>
+        <w:t>因此早期对于计算机技术在音乐领域的相关应用研究较少。然而，随着经济水平的提高与人民对于艺术追求的提升，我国的音乐市场发展迅速，同时也出现了一些相关的研究。如</w:t>
+      </w:r>
+      <w:r>
+        <w:rPr>
+          <w:rFonts w:hint="eastAsia"/>
+        </w:rPr>
+        <w:t>闫志勇</w:t>
+      </w:r>
+      <w:r>
+        <w:rPr>
+          <w:rFonts w:hint="eastAsia"/>
+        </w:rPr>
+        <w:t>提出的基于增强型</w:t>
+      </w:r>
+      <w:r>
+        <w:rPr>
+          <w:rFonts w:hint="eastAsia"/>
+        </w:rPr>
+        <w:t>PCP</w:t>
+      </w:r>
+      <w:r>
+        <w:rPr>
+          <w:rFonts w:hint="eastAsia"/>
+        </w:rPr>
+        <w:t>与</w:t>
+      </w:r>
+      <w:r>
+        <w:rPr>
+          <w:rFonts w:hint="eastAsia"/>
+        </w:rPr>
+        <w:t>SVM</w:t>
+      </w:r>
+      <w:r>
+        <w:rPr>
+          <w:rFonts w:hint="eastAsia"/>
+        </w:rPr>
+        <w:t>的和弦识别方法</w:t>
+      </w:r>
+      <w:r>
+        <w:rPr>
+          <w:rFonts w:hint="eastAsia"/>
+          <w:vertAlign w:val="superscript"/>
+        </w:rPr>
+        <w:t>[</w:t>
+      </w:r>
+      <w:r>
+        <w:rPr>
+          <w:vertAlign w:val="superscript"/>
+        </w:rPr>
+        <w:t>16]</w:t>
+      </w:r>
+      <w:r>
+        <w:rPr>
+          <w:rFonts w:hint="eastAsia"/>
+        </w:rPr>
+        <w:t>，相较于传统模型提升了最高</w:t>
+      </w:r>
+      <w:r>
+        <w:rPr>
+          <w:rFonts w:hint="eastAsia"/>
+        </w:rPr>
+        <w:t>9</w:t>
+      </w:r>
+      <w:r>
+        <w:t>.7%</w:t>
+      </w:r>
+      <w:r>
+        <w:rPr>
+          <w:rFonts w:hint="eastAsia"/>
+        </w:rPr>
+        <w:t>的准确率，为我国在相关领域的研究提供了重要参考。</w:t>
+      </w:r>
+    </w:p>
+    <w:p>
+      <w:pPr>
+        <w:pStyle w:val="Heading3"/>
+      </w:pPr>
+      <w:r>
+        <w:t xml:space="preserve">1.2.3 </w:t>
+      </w:r>
+      <w:r>
+        <w:rPr>
+          <w:rFonts w:hint="eastAsia"/>
+        </w:rPr>
+        <w:t>文献评述</w:t>
+      </w:r>
+    </w:p>
+    <w:p>
+      <w:pPr>
+        <w:ind w:firstLine="480"/>
+      </w:pPr>
+      <w:r>
+        <w:rPr>
+          <w:rFonts w:hint="eastAsia"/>
+        </w:rPr>
+        <w:t>国内外的各种研究都指出，音级轮廓图是计算机进行和弦识别的主要方法，是连接音频信号与音乐理论概念的重要桥梁。而传统的基于离散傅里叶变换的音级轮廓图存在较大的识别误差，这些误差主要是由于</w:t>
+      </w:r>
+      <w:r>
+        <w:rPr>
+          <w:rFonts w:hint="eastAsia"/>
+        </w:rPr>
+        <w:t>信号中的噪音影响与傅里叶变化在低频区域的分辨率达不到对音符的准确分类造成的。</w:t>
+      </w:r>
+      <w:r>
+        <w:rPr>
+          <w:rFonts w:hint="eastAsia"/>
+        </w:rPr>
+        <w:t>应用不同的方法对音级轮廓图的求解方法进行改进，是提高模型识别率的关键。</w:t>
+      </w:r>
+    </w:p>
+    <w:p>
+      <w:pPr>
+        <w:ind w:firstLine="480"/>
+      </w:pPr>
+      <w:r>
+        <w:rPr>
+          <w:rFonts w:hint="eastAsia"/>
+        </w:rPr>
+        <w:t>谐波</w:t>
+      </w:r>
+      <w:r>
+        <w:rPr>
+          <w:rFonts w:hint="eastAsia"/>
+        </w:rPr>
+        <w:t>-</w:t>
+      </w:r>
+      <w:r>
+        <w:rPr>
+          <w:rFonts w:hint="eastAsia"/>
+        </w:rPr>
+        <w:t>冲击分离算法可以有效的解决由节奏组乐器对频谱造成噪声影响的问题。同时，</w:t>
+      </w:r>
+      <w:r>
+        <w:rPr>
+          <w:rFonts w:hint="eastAsia"/>
+        </w:rPr>
+        <w:t>CQT</w:t>
+      </w:r>
+      <w:r>
+        <w:rPr>
+          <w:rFonts w:hint="eastAsia"/>
+        </w:rPr>
+        <w:t>算法的提出也为音乐信号的处理与分析提供了更加合适的理论基础。</w:t>
+      </w:r>
+    </w:p>
+    <w:p>
+      <w:pPr>
+        <w:ind w:firstLine="480"/>
+      </w:pPr>
+      <w:r>
+        <w:rPr>
+          <w:rFonts w:hint="eastAsia"/>
+        </w:rPr>
+        <w:t>然而，大多数的研究都忽略了和弦识别中的一个很重要的工作：曲速的测算与节拍跟踪。节拍是音乐在时间上的基本构成单位，通过对音乐的节拍进行跟踪，能更加有效</w:t>
+      </w:r>
+      <w:r>
+        <w:rPr>
+          <w:rFonts w:hint="eastAsia"/>
+        </w:rPr>
+        <w:lastRenderedPageBreak/>
+        <w:t>的检测和弦的转换与使用拍同步的方法对音频信号进行切分与平滑。</w:t>
+      </w:r>
+    </w:p>
+    <w:p>
+      <w:pPr>
+        <w:ind w:firstLine="480"/>
+        <w:rPr>
+          <w:rFonts w:hint="eastAsia"/>
+        </w:rPr>
+      </w:pPr>
+      <w:r>
+        <w:rPr>
+          <w:rFonts w:hint="eastAsia"/>
+        </w:rPr>
+        <w:t>根据以上分析，本文结合</w:t>
+      </w:r>
+      <w:r>
+        <w:rPr>
+          <w:rFonts w:hint="eastAsia"/>
+        </w:rPr>
+        <w:t>CQT</w:t>
+      </w:r>
+      <w:r>
+        <w:rPr>
+          <w:rFonts w:hint="eastAsia"/>
+        </w:rPr>
+        <w:t>与</w:t>
+      </w:r>
+      <w:r>
+        <w:rPr>
+          <w:rFonts w:hint="eastAsia"/>
+        </w:rPr>
+        <w:t>PCP</w:t>
+      </w:r>
+      <w:r>
+        <w:rPr>
+          <w:rFonts w:hint="eastAsia"/>
+        </w:rPr>
+        <w:t>各自的优点，尝试提高和弦识别系统的准确率。同时，也提出一个对音乐信号进行曲速测算与节拍跟踪的算法：周期乘数法。</w:t>
+      </w:r>
+    </w:p>
+    <w:p>
+      <w:pPr>
+        <w:pStyle w:val="Heading2"/>
+      </w:pPr>
+      <w:r>
+        <w:t xml:space="preserve">1.3 </w:t>
+      </w:r>
+      <w:r>
+        <w:rPr>
+          <w:rFonts w:hint="eastAsia"/>
+        </w:rPr>
+        <w:t>研究方法与研究内容</w:t>
+      </w:r>
+    </w:p>
+    <w:p>
+      <w:pPr>
+        <w:pStyle w:val="Heading3"/>
+      </w:pPr>
+      <w:r>
+        <w:t xml:space="preserve">1.3.1 </w:t>
+      </w:r>
+      <w:r>
+        <w:rPr>
+          <w:rFonts w:hint="eastAsia"/>
+        </w:rPr>
+        <w:t>研究方法</w:t>
+      </w:r>
+    </w:p>
+    <w:p>
+      <w:pPr>
+        <w:ind w:firstLine="480"/>
+      </w:pPr>
+      <w:r>
+        <w:rPr>
+          <w:rFonts w:hint="eastAsia"/>
+        </w:rPr>
         <w:t>（</w:t>
       </w:r>
       <w:r>
         <w:rPr>
           <w:rFonts w:hint="eastAsia"/>
         </w:rPr>
-        <w:t>Pitch</w:t>
+        <w:t>1</w:t>
+      </w:r>
+      <w:r>
+        <w:rPr>
+          <w:rFonts w:hint="eastAsia"/>
+        </w:rPr>
+        <w:t>）文献研究法</w:t>
+      </w:r>
+    </w:p>
+    <w:p>
+      <w:pPr>
+        <w:ind w:firstLine="480"/>
+      </w:pPr>
+      <w:r>
+        <w:rPr>
+          <w:rFonts w:hint="eastAsia"/>
+        </w:rPr>
+        <w:t>研究国内外相关学者的相关文献，归纳了如今计算机和弦识别系统中的限制性，得出了引入曲速测算与节拍跟踪的重要性。在此基础上分析，设计出一个更加符合音乐理论的、人机交互更为友好的、数据显示更为直观的和弦识别系统。</w:t>
+      </w:r>
+    </w:p>
+    <w:p>
+      <w:pPr>
+        <w:ind w:firstLine="480"/>
+      </w:pPr>
+      <w:r>
+        <w:rPr>
+          <w:rFonts w:hint="eastAsia"/>
+        </w:rPr>
+        <w:t>（</w:t>
+      </w:r>
+      <w:r>
+        <w:rPr>
+          <w:rFonts w:hint="eastAsia"/>
+        </w:rPr>
+        <w:t>2</w:t>
+      </w:r>
+      <w:r>
+        <w:rPr>
+          <w:rFonts w:hint="eastAsia"/>
+        </w:rPr>
+        <w:t>）模型实证研究法</w:t>
+      </w:r>
+    </w:p>
+    <w:p>
+      <w:pPr>
+        <w:ind w:firstLine="480"/>
+        <w:rPr>
+          <w:rFonts w:hint="eastAsia"/>
+        </w:rPr>
+      </w:pPr>
+      <w:r>
+        <w:rPr>
+          <w:rFonts w:hint="eastAsia"/>
+        </w:rPr>
+        <w:t>利用各种信号处理手段对音乐信号进行分析，采用不同的模型相互结合</w:t>
+      </w:r>
+      <w:r>
+        <w:rPr>
+          <w:rFonts w:hint="eastAsia"/>
+        </w:rPr>
+        <w:t>，实验各种模型对于不同风格的音乐的识别率。结果表明，周期乘除法在音乐的曲速测算与节拍跟踪任务中取得了较为准确的结果。采用</w:t>
+      </w:r>
+      <w:r>
+        <w:rPr>
+          <w:rFonts w:hint="eastAsia"/>
+        </w:rPr>
+        <w:t>CQT</w:t>
+      </w:r>
+      <w:r>
+        <w:rPr>
+          <w:rFonts w:hint="eastAsia"/>
+        </w:rPr>
+        <w:t>与</w:t>
+      </w:r>
+      <w:r>
+        <w:rPr>
+          <w:rFonts w:hint="eastAsia"/>
+        </w:rPr>
+        <w:t>PCP</w:t>
+      </w:r>
+      <w:r>
+        <w:rPr>
+          <w:rFonts w:hint="eastAsia"/>
+        </w:rPr>
+        <w:t>模型相结合的方法，对和弦的识别准确率高于基于离散傅里叶变换的</w:t>
+      </w:r>
+      <w:r>
+        <w:rPr>
+          <w:rFonts w:hint="eastAsia"/>
+        </w:rPr>
+        <w:t>PCP</w:t>
+      </w:r>
+      <w:r>
+        <w:rPr>
+          <w:rFonts w:hint="eastAsia"/>
+        </w:rPr>
+        <w:t>与仅利用</w:t>
+      </w:r>
+      <w:r>
+        <w:rPr>
+          <w:rFonts w:hint="eastAsia"/>
+        </w:rPr>
+        <w:t>CQT</w:t>
+      </w:r>
+      <w:r>
+        <w:rPr>
+          <w:rFonts w:hint="eastAsia"/>
+        </w:rPr>
+        <w:t>进行</w:t>
+      </w:r>
+      <w:r>
+        <w:rPr>
+          <w:rFonts w:hint="eastAsia"/>
+        </w:rPr>
+        <w:t>KNN</w:t>
+      </w:r>
+      <w:r>
+        <w:rPr>
+          <w:rFonts w:hint="eastAsia"/>
+        </w:rPr>
+        <w:t>聚类的准确性。</w:t>
+      </w:r>
+    </w:p>
+    <w:p>
+      <w:pPr>
+        <w:pStyle w:val="Heading3"/>
+      </w:pPr>
+      <w:r>
+        <w:t xml:space="preserve">1.3.2 </w:t>
+      </w:r>
+      <w:r>
+        <w:rPr>
+          <w:rFonts w:hint="eastAsia"/>
+        </w:rPr>
+        <w:t>研究内容</w:t>
+      </w:r>
+    </w:p>
+    <w:p>
+      <w:pPr>
+        <w:ind w:firstLine="480"/>
+      </w:pPr>
+      <w:r>
+        <w:rPr>
+          <w:rFonts w:hint="eastAsia"/>
+        </w:rPr>
+        <w:t>本文旨在构建一个加入了节拍跟踪算法的计算机自动和弦识别系统。首先，对计算机在音乐领域中的应用的研究背景与国内外的相关研究进行了基本阐述。随后对音乐理论与各种信号处理方式的概念进行讨论，在此基础上，使用</w:t>
+      </w:r>
+      <w:r>
+        <w:rPr>
+          <w:rFonts w:hint="eastAsia"/>
+        </w:rPr>
+        <w:t>Native</w:t>
       </w:r>
       <w:r>
         <w:t xml:space="preserve"> </w:t>
@@ -2534,7 +3992,19 @@
         <w:rPr>
           <w:rFonts w:hint="eastAsia"/>
         </w:rPr>
-        <w:t>Class</w:t>
+        <w:t>Instruments</w:t>
+      </w:r>
+      <w:r>
+        <w:rPr>
+          <w:rFonts w:hint="eastAsia"/>
+        </w:rPr>
+        <w:t>公司的</w:t>
+      </w:r>
+      <w:r>
+        <w:rPr>
+          <w:rFonts w:hint="eastAsia"/>
+        </w:rPr>
+        <w:t>Alicias</w:t>
       </w:r>
       <w:r>
         <w:t xml:space="preserve"> </w:t>
@@ -2543,83 +4013,268 @@
         <w:rPr>
           <w:rFonts w:hint="eastAsia"/>
         </w:rPr>
-        <w:t>Profile</w:t>
-      </w:r>
-      <w:r>
-        <w:rPr>
-          <w:rFonts w:hint="eastAsia"/>
-        </w:rPr>
-        <w:t>）模型，为后续的所有和弦识别算法提供了理论基础。随着计算机科学与人工智能模型的发展，后续提出了诸多以神经网络为基础的更加优秀的算法，如深度色度提取与谐波</w:t>
-      </w:r>
-      <w:r>
-        <w:rPr>
-          <w:rFonts w:hint="eastAsia"/>
-        </w:rPr>
-        <w:t>-</w:t>
-      </w:r>
-      <w:r>
-        <w:rPr>
-          <w:rFonts w:hint="eastAsia"/>
-        </w:rPr>
-        <w:t>冲击分离算法。</w:t>
-      </w:r>
-    </w:p>
-    <w:p>
-      <w:pPr>
-        <w:ind w:firstLine="480"/>
-      </w:pPr>
-      <w:r>
-        <w:rPr>
-          <w:rFonts w:hint="eastAsia"/>
-        </w:rPr>
-        <w:t>然而，当前的各种研究都将重点集中于旋律组乐器的频谱分析上，忽略了节奏在音乐中的实际作用。本文拟将和弦识别算法与节拍跟踪算法进行结合，拟构建一个更具有乐理性与稳健性的和弦识别与分析系统。同时，本次实验拟提出一个节拍跟踪算法。下文将详细描述本次实验中拟采用的实验</w:t>
-      </w:r>
-      <w:r>
-        <w:rPr>
-          <w:rFonts w:hint="eastAsia"/>
-        </w:rPr>
-        <w:t>方法与实验结果</w:t>
-      </w:r>
-      <w:r>
-        <w:rPr>
-          <w:rFonts w:hint="eastAsia"/>
-        </w:rPr>
-        <w:t>。</w:t>
-      </w:r>
+        <w:t>Keys</w:t>
+      </w:r>
+      <w:r>
+        <w:rPr>
+          <w:rFonts w:hint="eastAsia"/>
+        </w:rPr>
+        <w:t>钢琴采样构建测试所使用的和弦。首先使用基于离散傅里叶变换的</w:t>
+      </w:r>
+      <w:r>
+        <w:rPr>
+          <w:rFonts w:hint="eastAsia"/>
+        </w:rPr>
+        <w:t>PCP</w:t>
+      </w:r>
+      <w:r>
+        <w:rPr>
+          <w:rFonts w:hint="eastAsia"/>
+        </w:rPr>
+        <w:t>模型对和弦进行识别，对此领域的基础研究方式进行评价，实验</w:t>
+      </w:r>
+      <w:r>
+        <w:rPr>
+          <w:rFonts w:hint="eastAsia"/>
+        </w:rPr>
+        <w:t>CQT</w:t>
+      </w:r>
+      <w:r>
+        <w:rPr>
+          <w:rFonts w:hint="eastAsia"/>
+        </w:rPr>
+        <w:t>、</w:t>
+      </w:r>
+      <w:r>
+        <w:rPr>
+          <w:rFonts w:hint="eastAsia"/>
+        </w:rPr>
+        <w:t>KNN</w:t>
+      </w:r>
+      <w:r>
+        <w:rPr>
+          <w:rFonts w:hint="eastAsia"/>
+        </w:rPr>
+        <w:t>、</w:t>
+      </w:r>
+      <w:r>
+        <w:rPr>
+          <w:rFonts w:hint="eastAsia"/>
+        </w:rPr>
+        <w:t>PCP</w:t>
+      </w:r>
+      <w:r>
+        <w:rPr>
+          <w:rFonts w:hint="eastAsia"/>
+        </w:rPr>
+        <w:t>等不同的模型相结合的方式来改进基础的</w:t>
+      </w:r>
+      <w:r>
+        <w:rPr>
+          <w:rFonts w:hint="eastAsia"/>
+        </w:rPr>
+        <w:t>PCP</w:t>
+      </w:r>
+      <w:r>
+        <w:rPr>
+          <w:rFonts w:hint="eastAsia"/>
+        </w:rPr>
+        <w:t>模型。最后，引入对音乐信号的曲速测算与节拍跟踪算法，对实际音乐进行和弦的识别与分析。</w:t>
+      </w:r>
+    </w:p>
+    <w:p>
+      <w:pPr>
+        <w:ind w:firstLine="480"/>
+      </w:pPr>
+      <w:r>
+        <w:rPr>
+          <w:rFonts w:hint="eastAsia"/>
+        </w:rPr>
+        <w:t>本文的结构主要分为下面八个部分：</w:t>
+      </w:r>
+    </w:p>
+    <w:p>
+      <w:pPr>
+        <w:ind w:firstLine="480"/>
+      </w:pPr>
+      <w:r>
+        <w:rPr>
+          <w:rFonts w:hint="eastAsia"/>
+        </w:rPr>
+        <w:t>第一部分：绪论</w:t>
+      </w:r>
+    </w:p>
+    <w:p>
+      <w:pPr>
+        <w:ind w:firstLine="480"/>
+      </w:pPr>
+      <w:r>
+        <w:rPr>
+          <w:rFonts w:hint="eastAsia"/>
+        </w:rPr>
+        <w:t>对和弦识别的理论与实际意义进行探讨，并综合国内外研究成果，明确本文的研究内容、方法与创新点。</w:t>
+      </w:r>
+    </w:p>
+    <w:p>
+      <w:pPr>
+        <w:ind w:firstLine="480"/>
+      </w:pPr>
+      <w:r>
+        <w:rPr>
+          <w:rFonts w:hint="eastAsia"/>
+        </w:rPr>
+        <w:t>第二部分：音乐相关概念及相关理论</w:t>
+      </w:r>
+    </w:p>
+    <w:p>
+      <w:pPr>
+        <w:ind w:firstLine="480"/>
+      </w:pPr>
+      <w:r>
+        <w:rPr>
+          <w:rFonts w:hint="eastAsia"/>
+        </w:rPr>
+        <w:t>简述和弦、节拍的概念，介绍信号处理方法与音乐理论中律法的关联理论，为后文的研究方法提供理论基础。</w:t>
+      </w:r>
+    </w:p>
+    <w:p>
+      <w:pPr>
+        <w:ind w:firstLine="480"/>
+      </w:pPr>
+      <w:r>
+        <w:rPr>
+          <w:rFonts w:hint="eastAsia"/>
+        </w:rPr>
+        <w:t>第三部分：周期乘数法</w:t>
+      </w:r>
+    </w:p>
+    <w:p>
+      <w:pPr>
+        <w:ind w:firstLine="480"/>
+      </w:pPr>
+      <w:r>
+        <w:rPr>
+          <w:rFonts w:hint="eastAsia"/>
+        </w:rPr>
+        <w:lastRenderedPageBreak/>
+        <w:t>本章提出一个适用于测算歌曲曲速与对音乐信号进行节拍跟踪的算法，将测算的数据与实际结果进行比较，评判模型的性能。</w:t>
+      </w:r>
+    </w:p>
+    <w:p>
+      <w:pPr>
+        <w:ind w:firstLine="480"/>
+      </w:pPr>
+      <w:r>
+        <w:rPr>
+          <w:rFonts w:hint="eastAsia"/>
+        </w:rPr>
+        <w:t>第四部分：基于离散傅里叶变换的音级轮廓图</w:t>
+      </w:r>
+    </w:p>
+    <w:p>
+      <w:pPr>
+        <w:ind w:firstLine="480"/>
+      </w:pPr>
+      <w:r>
+        <w:rPr>
+          <w:rFonts w:hint="eastAsia"/>
+        </w:rPr>
+        <w:t>实现计算机在和弦识别领域的基础研究方法，对模型进行误差分析，总结模型的优缺点与提出改进方法</w:t>
+      </w:r>
+    </w:p>
+    <w:p>
+      <w:pPr>
+        <w:ind w:firstLine="480"/>
+        <w:rPr>
+          <w:rFonts w:hint="eastAsia"/>
+        </w:rPr>
+      </w:pPr>
+      <w:r>
+        <w:rPr>
+          <w:rFonts w:hint="eastAsia"/>
+        </w:rPr>
+        <w:t>第五部分</w:t>
+      </w:r>
+      <w:r>
+        <w:rPr>
+          <w:rFonts w:hint="eastAsia"/>
+        </w:rPr>
+        <w:t>：</w:t>
+      </w:r>
+    </w:p>
+    <w:p>
+      <w:pPr>
+        <w:pStyle w:val="Heading3"/>
+        <w:rPr>
+          <w:rFonts w:hint="eastAsia"/>
+        </w:rPr>
+      </w:pPr>
+      <w:r>
+        <w:t xml:space="preserve">1.4 </w:t>
+      </w:r>
+      <w:r>
+        <w:rPr>
+          <w:rFonts w:hint="eastAsia"/>
+        </w:rPr>
+        <w:t>本文创新点</w:t>
+      </w:r>
+    </w:p>
+    <w:p>
+      <w:pPr>
+        <w:ind w:firstLine="480"/>
+      </w:pPr>
     </w:p>
     <w:p>
       <w:pPr>
         <w:pStyle w:val="Heading1"/>
         <w:spacing w:beforeLines="0" w:afterLines="0"/>
-      </w:pPr>
-      <w:bookmarkStart w:id="2" w:name="_Toc135250550"/>
-      <w:r>
-        <w:t xml:space="preserve">2 </w:t>
-      </w:r>
-      <w:r>
-        <w:t>音乐理论简介</w:t>
-      </w:r>
-      <w:bookmarkEnd w:id="2"/>
+        <w:rPr>
+          <w:rFonts w:hint="eastAsia"/>
+        </w:rPr>
+      </w:pPr>
+      <w:bookmarkStart w:id="8" w:name="_Toc136188096"/>
+      <w:r>
+        <w:t>2</w:t>
+      </w:r>
+      <w:r>
+        <w:t xml:space="preserve"> </w:t>
+      </w:r>
+      <w:r>
+        <w:rPr>
+          <w:rFonts w:hint="eastAsia"/>
+        </w:rPr>
+        <w:t>和弦识别与节拍跟踪概念与相关音乐理论</w:t>
+      </w:r>
+      <w:bookmarkEnd w:id="8"/>
     </w:p>
     <w:p>
       <w:pPr>
         <w:pStyle w:val="Heading2"/>
         <w:spacing w:beforeLines="0" w:afterLines="0"/>
-      </w:pPr>
-      <w:bookmarkStart w:id="3" w:name="_Toc135250551"/>
-      <w:r>
-        <w:t xml:space="preserve">2.1 </w:t>
-      </w:r>
-      <w:r>
-        <w:t>律法与和弦</w:t>
-      </w:r>
-      <w:bookmarkEnd w:id="3"/>
+        <w:rPr>
+          <w:rFonts w:hint="eastAsia"/>
+        </w:rPr>
+      </w:pPr>
+      <w:bookmarkStart w:id="9" w:name="_Toc136188097"/>
+      <w:r>
+        <w:t>2.1</w:t>
+      </w:r>
+      <w:r>
+        <w:t xml:space="preserve"> </w:t>
+      </w:r>
+      <w:r>
+        <w:rPr>
+          <w:rFonts w:hint="eastAsia"/>
+        </w:rPr>
+        <w:t>和弦与节拍的定义</w:t>
+      </w:r>
+      <w:bookmarkEnd w:id="9"/>
     </w:p>
     <w:p>
       <w:pPr>
         <w:pStyle w:val="Heading3"/>
       </w:pPr>
-      <w:bookmarkStart w:id="4" w:name="_Toc135250552"/>
+      <w:bookmarkStart w:id="10" w:name="_Toc136188098"/>
       <w:r>
         <w:t>2.2.1</w:t>
       </w:r>
@@ -2630,9 +4285,9 @@
         <w:rPr>
           <w:rFonts w:hint="eastAsia"/>
         </w:rPr>
-        <w:t>律法定义与十二平均律</w:t>
-      </w:r>
-      <w:bookmarkEnd w:id="4"/>
+        <w:t>和弦的定义</w:t>
+      </w:r>
+      <w:bookmarkEnd w:id="10"/>
     </w:p>
     <w:p>
       <w:pPr>
@@ -2849,7 +4504,6 @@
         <w:rPr>
           <w:rFonts w:hint="eastAsia"/>
         </w:rPr>
-        <w:lastRenderedPageBreak/>
         <w:t>将一个八度内的</w:t>
       </w:r>
       <w:proofErr w:type="gramStart"/>
@@ -3441,7 +5095,7 @@
       <w:pPr>
         <w:pStyle w:val="Heading3"/>
       </w:pPr>
-      <w:bookmarkStart w:id="5" w:name="_Toc135250553"/>
+      <w:bookmarkStart w:id="11" w:name="_Toc136188099"/>
       <w:r>
         <w:t xml:space="preserve">2.2.2 </w:t>
       </w:r>
@@ -3449,9 +5103,9 @@
         <w:rPr>
           <w:rFonts w:hint="eastAsia"/>
         </w:rPr>
-        <w:t>音阶与功能和弦</w:t>
-      </w:r>
-      <w:bookmarkEnd w:id="5"/>
+        <w:t>节拍的定义</w:t>
+      </w:r>
+      <w:bookmarkEnd w:id="11"/>
     </w:p>
     <w:p>
       <w:pPr>
@@ -3905,385 +5559,385 @@
         <w:rPr>
           <w:rFonts w:hint="eastAsia"/>
         </w:rPr>
+        <w:t>自然大调的一个八度由七个音组成，音阶之间按照全音、全音、半音、全音、全音、全音、半音的音程关系组成。以</w:t>
+      </w:r>
+      <w:r>
+        <w:rPr>
+          <w:rFonts w:hint="eastAsia"/>
+        </w:rPr>
+        <w:t>C</w:t>
+      </w:r>
+      <w:r>
+        <w:rPr>
+          <w:rFonts w:hint="eastAsia"/>
+        </w:rPr>
+        <w:t>大调为例，此音阶由</w:t>
+      </w:r>
+      <w:r>
+        <w:rPr>
+          <w:rFonts w:hint="eastAsia"/>
+        </w:rPr>
+        <w:t>C</w:t>
+      </w:r>
+      <w:r>
+        <w:rPr>
+          <w:rFonts w:hint="eastAsia"/>
+        </w:rPr>
+        <w:t>、</w:t>
+      </w:r>
+      <w:r>
+        <w:rPr>
+          <w:rFonts w:hint="eastAsia"/>
+        </w:rPr>
+        <w:t>D</w:t>
+      </w:r>
+      <w:r>
+        <w:rPr>
+          <w:rFonts w:hint="eastAsia"/>
+        </w:rPr>
+        <w:t>、</w:t>
+      </w:r>
+      <w:r>
+        <w:rPr>
+          <w:rFonts w:hint="eastAsia"/>
+        </w:rPr>
+        <w:t>E</w:t>
+      </w:r>
+      <w:r>
+        <w:rPr>
+          <w:rFonts w:hint="eastAsia"/>
+        </w:rPr>
+        <w:t>、</w:t>
+      </w:r>
+      <w:r>
+        <w:rPr>
+          <w:rFonts w:hint="eastAsia"/>
+        </w:rPr>
+        <w:t>F</w:t>
+      </w:r>
+      <w:r>
+        <w:rPr>
+          <w:rFonts w:hint="eastAsia"/>
+        </w:rPr>
+        <w:t>、</w:t>
+      </w:r>
+      <w:r>
+        <w:rPr>
+          <w:rFonts w:hint="eastAsia"/>
+        </w:rPr>
+        <w:t>G</w:t>
+      </w:r>
+      <w:r>
+        <w:rPr>
+          <w:rFonts w:hint="eastAsia"/>
+        </w:rPr>
+        <w:t>、</w:t>
+      </w:r>
+      <w:r>
+        <w:rPr>
+          <w:rFonts w:hint="eastAsia"/>
+        </w:rPr>
+        <w:t>A</w:t>
+      </w:r>
+      <w:r>
+        <w:rPr>
+          <w:rFonts w:hint="eastAsia"/>
+        </w:rPr>
+        <w:t>、</w:t>
+      </w:r>
+      <w:r>
+        <w:rPr>
+          <w:rFonts w:hint="eastAsia"/>
+        </w:rPr>
+        <w:t>B</w:t>
+      </w:r>
+      <w:r>
+        <w:rPr>
+          <w:rFonts w:hint="eastAsia"/>
+        </w:rPr>
+        <w:t>七个音组成。</w:t>
+      </w:r>
+      <w:r>
+        <w:rPr>
+          <w:rFonts w:hint="eastAsia"/>
+        </w:rPr>
+        <w:t>C</w:t>
+      </w:r>
+      <w:r>
+        <w:rPr>
+          <w:rFonts w:hint="eastAsia"/>
+        </w:rPr>
+        <w:t>称为音阶的主音（</w:t>
+      </w:r>
+      <w:r>
+        <w:rPr>
+          <w:rFonts w:hint="eastAsia"/>
+        </w:rPr>
+        <w:t>Tonic</w:t>
+      </w:r>
+      <w:r>
+        <w:rPr>
+          <w:rFonts w:hint="eastAsia"/>
+        </w:rPr>
+        <w:t>）。</w:t>
+      </w:r>
+    </w:p>
+    <w:p>
+      <w:pPr>
+        <w:ind w:firstLine="480"/>
+      </w:pPr>
+      <w:r>
+        <w:rPr>
+          <w:rFonts w:hint="eastAsia"/>
+        </w:rPr>
+        <w:t>自然小调与自然大调相似，以半音、半音、全音、全音、半音、全音、全音的音程关系构成。以</w:t>
+      </w:r>
+      <w:r>
+        <w:rPr>
+          <w:rFonts w:hint="eastAsia"/>
+        </w:rPr>
+        <w:t>a</w:t>
+      </w:r>
+      <w:r>
+        <w:rPr>
+          <w:rFonts w:hint="eastAsia"/>
+        </w:rPr>
+        <w:t>自然小调为例，构成音阶的音为</w:t>
+      </w:r>
+      <w:r>
+        <w:rPr>
+          <w:rFonts w:hint="eastAsia"/>
+        </w:rPr>
+        <w:t>a</w:t>
+      </w:r>
+      <w:r>
+        <w:rPr>
+          <w:rFonts w:hint="eastAsia"/>
+        </w:rPr>
+        <w:t>、</w:t>
+      </w:r>
+      <w:r>
+        <w:rPr>
+          <w:rFonts w:hint="eastAsia"/>
+        </w:rPr>
+        <w:t>b</w:t>
+      </w:r>
+      <w:r>
+        <w:rPr>
+          <w:rFonts w:hint="eastAsia"/>
+        </w:rPr>
+        <w:t>、</w:t>
+      </w:r>
+      <w:r>
+        <w:rPr>
+          <w:rFonts w:hint="eastAsia"/>
+        </w:rPr>
+        <w:t>c</w:t>
+      </w:r>
+      <w:r>
+        <w:rPr>
+          <w:rFonts w:hint="eastAsia"/>
+        </w:rPr>
+        <w:t>、</w:t>
+      </w:r>
+      <w:r>
+        <w:rPr>
+          <w:rFonts w:hint="eastAsia"/>
+        </w:rPr>
+        <w:t>d</w:t>
+      </w:r>
+      <w:r>
+        <w:rPr>
+          <w:rFonts w:hint="eastAsia"/>
+        </w:rPr>
+        <w:t>、</w:t>
+      </w:r>
+      <w:r>
+        <w:rPr>
+          <w:rFonts w:hint="eastAsia"/>
+        </w:rPr>
+        <w:t>e</w:t>
+      </w:r>
+      <w:r>
+        <w:rPr>
+          <w:rFonts w:hint="eastAsia"/>
+        </w:rPr>
+        <w:t>、</w:t>
+      </w:r>
+      <w:r>
+        <w:rPr>
+          <w:rFonts w:hint="eastAsia"/>
+        </w:rPr>
+        <w:t>f</w:t>
+      </w:r>
+      <w:r>
+        <w:rPr>
+          <w:rFonts w:hint="eastAsia"/>
+        </w:rPr>
+        <w:t>、</w:t>
+      </w:r>
+      <w:r>
+        <w:rPr>
+          <w:rFonts w:hint="eastAsia"/>
+        </w:rPr>
+        <w:t>g</w:t>
+      </w:r>
+      <w:r>
+        <w:rPr>
+          <w:rFonts w:hint="eastAsia"/>
+        </w:rPr>
+        <w:t>。</w:t>
+      </w:r>
+    </w:p>
+    <w:p>
+      <w:pPr>
+        <w:ind w:firstLine="480"/>
+      </w:pPr>
+      <w:r>
+        <w:rPr>
+          <w:rFonts w:hint="eastAsia"/>
+        </w:rPr>
+        <w:t>以其中的一个音为根音，向上三度与五度构成三和弦，</w:t>
+      </w:r>
+      <w:proofErr w:type="gramStart"/>
+      <w:r>
+        <w:rPr>
+          <w:rFonts w:hint="eastAsia"/>
+        </w:rPr>
+        <w:t>称为调内和弦</w:t>
+      </w:r>
+      <w:proofErr w:type="gramEnd"/>
+      <w:r>
+        <w:rPr>
+          <w:rFonts w:hint="eastAsia"/>
+        </w:rPr>
+        <w:t>。以自然大调音阶中的</w:t>
+      </w:r>
+      <w:r>
+        <w:rPr>
+          <w:rFonts w:hint="eastAsia"/>
+        </w:rPr>
+        <w:t>C</w:t>
+      </w:r>
+      <w:r>
+        <w:rPr>
+          <w:rFonts w:hint="eastAsia"/>
+        </w:rPr>
+        <w:t>大三和弦为例，由</w:t>
+      </w:r>
+      <w:r>
+        <w:rPr>
+          <w:rFonts w:hint="eastAsia"/>
+        </w:rPr>
+        <w:t>C</w:t>
+      </w:r>
+      <w:r>
+        <w:rPr>
+          <w:rFonts w:hint="eastAsia"/>
+        </w:rPr>
+        <w:t>、</w:t>
+      </w:r>
+      <w:r>
+        <w:rPr>
+          <w:rFonts w:hint="eastAsia"/>
+        </w:rPr>
+        <w:t>E</w:t>
+      </w:r>
+      <w:r>
+        <w:rPr>
+          <w:rFonts w:hint="eastAsia"/>
+        </w:rPr>
+        <w:t>、</w:t>
+      </w:r>
+      <w:r>
+        <w:rPr>
+          <w:rFonts w:hint="eastAsia"/>
+        </w:rPr>
+        <w:t>G</w:t>
+      </w:r>
+      <w:r>
+        <w:rPr>
+          <w:rFonts w:hint="eastAsia"/>
+        </w:rPr>
+        <w:t>三个音组成，以主音</w:t>
+      </w:r>
+      <w:r>
+        <w:rPr>
+          <w:rFonts w:hint="eastAsia"/>
+        </w:rPr>
+        <w:t>C</w:t>
+      </w:r>
+      <w:proofErr w:type="gramStart"/>
+      <w:r>
+        <w:rPr>
+          <w:rFonts w:hint="eastAsia"/>
+        </w:rPr>
+        <w:t>为根音的</w:t>
+      </w:r>
+      <w:proofErr w:type="gramEnd"/>
+      <w:r>
+        <w:rPr>
+          <w:rFonts w:hint="eastAsia"/>
+        </w:rPr>
+        <w:t>和弦被定义为主和弦。同理，音阶中的每一个音都可以</w:t>
+      </w:r>
+      <w:proofErr w:type="gramStart"/>
+      <w:r>
+        <w:rPr>
+          <w:rFonts w:hint="eastAsia"/>
+        </w:rPr>
+        <w:t>作为根音构成</w:t>
+      </w:r>
+      <w:proofErr w:type="gramEnd"/>
+      <w:r>
+        <w:rPr>
+          <w:rFonts w:hint="eastAsia"/>
+        </w:rPr>
+        <w:t>和弦，分别记做</w:t>
+      </w:r>
+      <w:r>
+        <w:rPr>
+          <w:rFonts w:hint="eastAsia"/>
+        </w:rPr>
+        <w:t>C</w:t>
+      </w:r>
+      <w:r>
+        <w:rPr>
+          <w:rFonts w:hint="eastAsia"/>
+        </w:rPr>
+        <w:t>、</w:t>
+      </w:r>
+      <w:r>
+        <w:rPr>
+          <w:rFonts w:hint="eastAsia"/>
+        </w:rPr>
+        <w:t>Dm</w:t>
+      </w:r>
+      <w:r>
+        <w:rPr>
+          <w:rFonts w:hint="eastAsia"/>
+        </w:rPr>
+        <w:t>、</w:t>
+      </w:r>
+      <w:proofErr w:type="spellStart"/>
+      <w:r>
+        <w:rPr>
+          <w:rFonts w:hint="eastAsia"/>
+        </w:rPr>
+        <w:t>Em</w:t>
+      </w:r>
+      <w:proofErr w:type="spellEnd"/>
+      <w:r>
+        <w:rPr>
+          <w:rFonts w:hint="eastAsia"/>
+        </w:rPr>
+        <w:t>、</w:t>
+      </w:r>
+      <w:r>
+        <w:rPr>
+          <w:rFonts w:hint="eastAsia"/>
+        </w:rPr>
         <w:lastRenderedPageBreak/>
-        <w:t>自然大调的一个八度由七个音组成，音阶之间按照全音、全音、半音、全音、全音、全音、半音的音程关系组成。以</w:t>
-      </w:r>
-      <w:r>
-        <w:rPr>
-          <w:rFonts w:hint="eastAsia"/>
-        </w:rPr>
-        <w:t>C</w:t>
-      </w:r>
-      <w:r>
-        <w:rPr>
-          <w:rFonts w:hint="eastAsia"/>
-        </w:rPr>
-        <w:t>大调为例，此音阶由</w:t>
-      </w:r>
-      <w:r>
-        <w:rPr>
-          <w:rFonts w:hint="eastAsia"/>
-        </w:rPr>
-        <w:t>C</w:t>
-      </w:r>
-      <w:r>
-        <w:rPr>
-          <w:rFonts w:hint="eastAsia"/>
-        </w:rPr>
-        <w:t>、</w:t>
-      </w:r>
-      <w:r>
-        <w:rPr>
-          <w:rFonts w:hint="eastAsia"/>
-        </w:rPr>
-        <w:t>D</w:t>
-      </w:r>
-      <w:r>
-        <w:rPr>
-          <w:rFonts w:hint="eastAsia"/>
-        </w:rPr>
-        <w:t>、</w:t>
-      </w:r>
-      <w:r>
-        <w:rPr>
-          <w:rFonts w:hint="eastAsia"/>
-        </w:rPr>
-        <w:t>E</w:t>
-      </w:r>
-      <w:r>
-        <w:rPr>
-          <w:rFonts w:hint="eastAsia"/>
-        </w:rPr>
-        <w:t>、</w:t>
-      </w:r>
-      <w:r>
-        <w:rPr>
-          <w:rFonts w:hint="eastAsia"/>
-        </w:rPr>
-        <w:t>F</w:t>
-      </w:r>
-      <w:r>
-        <w:rPr>
-          <w:rFonts w:hint="eastAsia"/>
-        </w:rPr>
-        <w:t>、</w:t>
-      </w:r>
-      <w:r>
-        <w:rPr>
-          <w:rFonts w:hint="eastAsia"/>
-        </w:rPr>
-        <w:t>G</w:t>
-      </w:r>
-      <w:r>
-        <w:rPr>
-          <w:rFonts w:hint="eastAsia"/>
-        </w:rPr>
-        <w:t>、</w:t>
-      </w:r>
-      <w:r>
-        <w:rPr>
-          <w:rFonts w:hint="eastAsia"/>
-        </w:rPr>
-        <w:t>A</w:t>
-      </w:r>
-      <w:r>
-        <w:rPr>
-          <w:rFonts w:hint="eastAsia"/>
-        </w:rPr>
-        <w:t>、</w:t>
-      </w:r>
-      <w:r>
-        <w:rPr>
-          <w:rFonts w:hint="eastAsia"/>
-        </w:rPr>
-        <w:t>B</w:t>
-      </w:r>
-      <w:r>
-        <w:rPr>
-          <w:rFonts w:hint="eastAsia"/>
-        </w:rPr>
-        <w:t>七个音组成。</w:t>
-      </w:r>
-      <w:r>
-        <w:rPr>
-          <w:rFonts w:hint="eastAsia"/>
-        </w:rPr>
-        <w:t>C</w:t>
-      </w:r>
-      <w:r>
-        <w:rPr>
-          <w:rFonts w:hint="eastAsia"/>
-        </w:rPr>
-        <w:t>称为音阶的主音（</w:t>
-      </w:r>
-      <w:r>
-        <w:rPr>
-          <w:rFonts w:hint="eastAsia"/>
-        </w:rPr>
-        <w:t>Tonic</w:t>
-      </w:r>
-      <w:r>
-        <w:rPr>
-          <w:rFonts w:hint="eastAsia"/>
-        </w:rPr>
-        <w:t>）。</w:t>
-      </w:r>
-    </w:p>
-    <w:p>
-      <w:pPr>
-        <w:ind w:firstLine="480"/>
-      </w:pPr>
-      <w:r>
-        <w:rPr>
-          <w:rFonts w:hint="eastAsia"/>
-        </w:rPr>
-        <w:t>自然小调与自然大调相似，以半音、半音、全音、全音、半音、全音、全音的音程关系构成。以</w:t>
-      </w:r>
-      <w:r>
-        <w:rPr>
-          <w:rFonts w:hint="eastAsia"/>
-        </w:rPr>
-        <w:t>a</w:t>
-      </w:r>
-      <w:r>
-        <w:rPr>
-          <w:rFonts w:hint="eastAsia"/>
-        </w:rPr>
-        <w:t>自然小调为例，构成音阶的音为</w:t>
-      </w:r>
-      <w:r>
-        <w:rPr>
-          <w:rFonts w:hint="eastAsia"/>
-        </w:rPr>
-        <w:t>a</w:t>
-      </w:r>
-      <w:r>
-        <w:rPr>
-          <w:rFonts w:hint="eastAsia"/>
-        </w:rPr>
-        <w:t>、</w:t>
-      </w:r>
-      <w:r>
-        <w:rPr>
-          <w:rFonts w:hint="eastAsia"/>
-        </w:rPr>
-        <w:t>b</w:t>
-      </w:r>
-      <w:r>
-        <w:rPr>
-          <w:rFonts w:hint="eastAsia"/>
-        </w:rPr>
-        <w:t>、</w:t>
-      </w:r>
-      <w:r>
-        <w:rPr>
-          <w:rFonts w:hint="eastAsia"/>
-        </w:rPr>
-        <w:t>c</w:t>
-      </w:r>
-      <w:r>
-        <w:rPr>
-          <w:rFonts w:hint="eastAsia"/>
-        </w:rPr>
-        <w:t>、</w:t>
-      </w:r>
-      <w:r>
-        <w:rPr>
-          <w:rFonts w:hint="eastAsia"/>
-        </w:rPr>
-        <w:t>d</w:t>
-      </w:r>
-      <w:r>
-        <w:rPr>
-          <w:rFonts w:hint="eastAsia"/>
-        </w:rPr>
-        <w:t>、</w:t>
-      </w:r>
-      <w:r>
-        <w:rPr>
-          <w:rFonts w:hint="eastAsia"/>
-        </w:rPr>
-        <w:t>e</w:t>
-      </w:r>
-      <w:r>
-        <w:rPr>
-          <w:rFonts w:hint="eastAsia"/>
-        </w:rPr>
-        <w:t>、</w:t>
-      </w:r>
-      <w:r>
-        <w:rPr>
-          <w:rFonts w:hint="eastAsia"/>
-        </w:rPr>
-        <w:t>f</w:t>
-      </w:r>
-      <w:r>
-        <w:rPr>
-          <w:rFonts w:hint="eastAsia"/>
-        </w:rPr>
-        <w:t>、</w:t>
-      </w:r>
-      <w:r>
-        <w:rPr>
-          <w:rFonts w:hint="eastAsia"/>
-        </w:rPr>
-        <w:t>g</w:t>
-      </w:r>
-      <w:r>
-        <w:rPr>
-          <w:rFonts w:hint="eastAsia"/>
-        </w:rPr>
-        <w:t>。</w:t>
-      </w:r>
-    </w:p>
-    <w:p>
-      <w:pPr>
-        <w:ind w:firstLine="480"/>
-      </w:pPr>
-      <w:r>
-        <w:rPr>
-          <w:rFonts w:hint="eastAsia"/>
-        </w:rPr>
-        <w:t>以其中的一个音为根音，向上三度与五度构成三和弦，</w:t>
-      </w:r>
-      <w:proofErr w:type="gramStart"/>
-      <w:r>
-        <w:rPr>
-          <w:rFonts w:hint="eastAsia"/>
-        </w:rPr>
-        <w:t>称为调内和弦</w:t>
-      </w:r>
-      <w:proofErr w:type="gramEnd"/>
-      <w:r>
-        <w:rPr>
-          <w:rFonts w:hint="eastAsia"/>
-        </w:rPr>
-        <w:t>。以自然大调音阶中的</w:t>
-      </w:r>
-      <w:r>
-        <w:rPr>
-          <w:rFonts w:hint="eastAsia"/>
-        </w:rPr>
-        <w:t>C</w:t>
-      </w:r>
-      <w:r>
-        <w:rPr>
-          <w:rFonts w:hint="eastAsia"/>
-        </w:rPr>
-        <w:t>大三和弦为例，由</w:t>
-      </w:r>
-      <w:r>
-        <w:rPr>
-          <w:rFonts w:hint="eastAsia"/>
-        </w:rPr>
-        <w:t>C</w:t>
-      </w:r>
-      <w:r>
-        <w:rPr>
-          <w:rFonts w:hint="eastAsia"/>
-        </w:rPr>
-        <w:t>、</w:t>
-      </w:r>
-      <w:r>
-        <w:rPr>
-          <w:rFonts w:hint="eastAsia"/>
-        </w:rPr>
-        <w:t>E</w:t>
-      </w:r>
-      <w:r>
-        <w:rPr>
-          <w:rFonts w:hint="eastAsia"/>
-        </w:rPr>
-        <w:t>、</w:t>
-      </w:r>
-      <w:r>
-        <w:rPr>
-          <w:rFonts w:hint="eastAsia"/>
-        </w:rPr>
-        <w:t>G</w:t>
-      </w:r>
-      <w:r>
-        <w:rPr>
-          <w:rFonts w:hint="eastAsia"/>
-        </w:rPr>
-        <w:t>三个音组成，以主音</w:t>
-      </w:r>
-      <w:r>
-        <w:rPr>
-          <w:rFonts w:hint="eastAsia"/>
-        </w:rPr>
-        <w:t>C</w:t>
-      </w:r>
-      <w:proofErr w:type="gramStart"/>
-      <w:r>
-        <w:rPr>
-          <w:rFonts w:hint="eastAsia"/>
-        </w:rPr>
-        <w:t>为根音的</w:t>
-      </w:r>
-      <w:proofErr w:type="gramEnd"/>
-      <w:r>
-        <w:rPr>
-          <w:rFonts w:hint="eastAsia"/>
-        </w:rPr>
-        <w:t>和弦被定义为主和弦。同理，音阶中的每一个音都可以</w:t>
-      </w:r>
-      <w:proofErr w:type="gramStart"/>
-      <w:r>
-        <w:rPr>
-          <w:rFonts w:hint="eastAsia"/>
-        </w:rPr>
-        <w:t>作为根音构成</w:t>
-      </w:r>
-      <w:proofErr w:type="gramEnd"/>
-      <w:r>
-        <w:rPr>
-          <w:rFonts w:hint="eastAsia"/>
-        </w:rPr>
-        <w:t>和弦，分别记做</w:t>
-      </w:r>
-      <w:r>
-        <w:rPr>
-          <w:rFonts w:hint="eastAsia"/>
-        </w:rPr>
-        <w:t>C</w:t>
-      </w:r>
-      <w:r>
-        <w:rPr>
-          <w:rFonts w:hint="eastAsia"/>
-        </w:rPr>
-        <w:t>、</w:t>
-      </w:r>
-      <w:r>
-        <w:rPr>
-          <w:rFonts w:hint="eastAsia"/>
-        </w:rPr>
-        <w:t>Dm</w:t>
-      </w:r>
-      <w:r>
-        <w:rPr>
-          <w:rFonts w:hint="eastAsia"/>
-        </w:rPr>
-        <w:t>、</w:t>
-      </w:r>
-      <w:proofErr w:type="spellStart"/>
-      <w:r>
-        <w:rPr>
-          <w:rFonts w:hint="eastAsia"/>
-        </w:rPr>
-        <w:t>Em</w:t>
-      </w:r>
-      <w:proofErr w:type="spellEnd"/>
-      <w:r>
-        <w:rPr>
-          <w:rFonts w:hint="eastAsia"/>
-        </w:rPr>
-        <w:t>、</w:t>
-      </w:r>
-      <w:r>
-        <w:rPr>
-          <w:rFonts w:hint="eastAsia"/>
-        </w:rPr>
         <w:t>F</w:t>
       </w:r>
       <w:r>
@@ -4649,14 +6303,17 @@
         <w:pStyle w:val="Heading2"/>
         <w:spacing w:beforeLines="0" w:afterLines="0"/>
       </w:pPr>
-      <w:bookmarkStart w:id="6" w:name="_Toc135250554"/>
+      <w:bookmarkStart w:id="12" w:name="_Toc136188100"/>
       <w:r>
         <w:t xml:space="preserve">2.2 </w:t>
       </w:r>
       <w:r>
-        <w:t>节拍与节奏</w:t>
-      </w:r>
-      <w:bookmarkEnd w:id="6"/>
+        <w:rPr>
+          <w:rFonts w:hint="eastAsia"/>
+        </w:rPr>
+        <w:t>和弦识别的理论基础</w:t>
+      </w:r>
+      <w:bookmarkEnd w:id="12"/>
     </w:p>
     <w:p>
       <w:pPr>
@@ -4680,42 +6337,30 @@
         <w:rPr>
           <w:rFonts w:hint="eastAsia"/>
         </w:rPr>
-        <w:t>范围之内。在本次实验中，拟提出一个对音乐信号中的节拍进行检测</w:t>
-      </w:r>
-      <w:r>
-        <w:rPr>
-          <w:rFonts w:hint="eastAsia"/>
-        </w:rPr>
+        <w:t>范围之内。在本次实验中，拟提出一个对音乐信号中的节拍进行检测的算法。</w:t>
+      </w:r>
+    </w:p>
+    <w:p>
+      <w:pPr>
+        <w:ind w:firstLine="480"/>
+      </w:pPr>
+    </w:p>
+    <w:p>
+      <w:pPr>
+        <w:pStyle w:val="Heading3"/>
+      </w:pPr>
+      <w:bookmarkStart w:id="13" w:name="_Toc136188101"/>
+      <w:r>
         <w:lastRenderedPageBreak/>
-        <w:t>的算法。</w:t>
-      </w:r>
-    </w:p>
-    <w:p>
-      <w:pPr>
-        <w:ind w:firstLine="480"/>
-      </w:pPr>
-    </w:p>
-    <w:p>
-      <w:pPr>
-        <w:pStyle w:val="Heading3"/>
-      </w:pPr>
-      <w:bookmarkStart w:id="7" w:name="_Toc135250555"/>
-      <w:r>
         <w:t xml:space="preserve">2.2.1 </w:t>
       </w:r>
-      <w:r>
-        <w:rPr>
-          <w:rFonts w:hint="eastAsia"/>
-        </w:rPr>
-        <w:t>节拍</w:t>
-      </w:r>
-      <w:r>
-        <w:rPr>
-          <w:rFonts w:hint="eastAsia"/>
-        </w:rPr>
-        <w:t>、小节、曲速</w:t>
-      </w:r>
-      <w:bookmarkEnd w:id="7"/>
+      <w:bookmarkEnd w:id="13"/>
+      <w:r>
+        <w:rPr>
+          <w:rFonts w:hint="eastAsia"/>
+        </w:rPr>
+        <w:t>十二平均律</w:t>
+      </w:r>
     </w:p>
     <w:p>
       <w:pPr>
@@ -5214,90 +6859,60 @@
       <w:pPr>
         <w:pStyle w:val="Heading3"/>
       </w:pPr>
-      <w:bookmarkStart w:id="8" w:name="_Toc135250556"/>
+      <w:bookmarkStart w:id="14" w:name="_Toc136188102"/>
       <w:r>
         <w:t>2.2.2</w:t>
       </w:r>
-      <w:r>
-        <w:rPr>
-          <w:rFonts w:hint="eastAsia"/>
-        </w:rPr>
-        <w:t>音头、</w:t>
-      </w:r>
-      <w:r>
-        <w:rPr>
-          <w:rFonts w:hint="eastAsia"/>
-        </w:rPr>
-        <w:t>音乐中节拍</w:t>
-      </w:r>
-      <w:r>
-        <w:rPr>
-          <w:rFonts w:hint="eastAsia"/>
-        </w:rPr>
-        <w:t>组织</w:t>
-      </w:r>
-      <w:r>
-        <w:rPr>
-          <w:rFonts w:hint="eastAsia"/>
-        </w:rPr>
-        <w:t>的</w:t>
-      </w:r>
-      <w:r>
-        <w:rPr>
-          <w:rFonts w:hint="eastAsia"/>
-        </w:rPr>
-        <w:t>特点</w:t>
-      </w:r>
-      <w:bookmarkEnd w:id="8"/>
-    </w:p>
-    <w:p>
-      <w:pPr>
-        <w:ind w:firstLine="480"/>
-      </w:pPr>
-      <w:r>
-        <w:rPr>
-          <w:rFonts w:hint="eastAsia"/>
-        </w:rPr>
-        <w:t>音头，是指一个音符开始发出声音的瞬间。在实际演奏中，表现为按下琴键（钢琴）的瞬间，或者鼓棒接触到鼓面的瞬间（打击乐器），也就是在谱面上显示出的音符的位</w:t>
-      </w:r>
-      <w:r>
-        <w:rPr>
-          <w:rFonts w:hint="eastAsia"/>
+      <w:bookmarkEnd w:id="14"/>
+      <w:r>
+        <w:rPr>
+          <w:rFonts w:hint="eastAsia"/>
+        </w:rPr>
+        <w:t>傅里叶变换与频率映射</w:t>
+      </w:r>
+    </w:p>
+    <w:p>
+      <w:pPr>
+        <w:ind w:firstLine="480"/>
+      </w:pPr>
+      <w:r>
+        <w:rPr>
+          <w:rFonts w:hint="eastAsia"/>
+        </w:rPr>
+        <w:t>音头，是指一个音符开始发出声音的瞬间。在实际演奏中，表现为按下琴键（钢琴）的瞬间，或者鼓棒接触到鼓面的瞬间（打击乐器），也就是在谱面上显示出的音符的位置。上文提到，音符一般按照节拍为时间基础进行组织，也就是说，音头一般出现在拍上或者分拍层（</w:t>
+      </w:r>
+      <w:r>
+        <w:rPr>
+          <w:rFonts w:hint="eastAsia"/>
+        </w:rPr>
+        <w:t>Division</w:t>
+      </w:r>
+      <w:r>
+        <w:t xml:space="preserve"> </w:t>
+      </w:r>
+      <w:r>
+        <w:rPr>
+          <w:rFonts w:hint="eastAsia"/>
+        </w:rPr>
+        <w:t>Levels</w:t>
+      </w:r>
+      <w:r>
+        <w:rPr>
+          <w:rFonts w:hint="eastAsia"/>
+        </w:rPr>
+        <w:t>）上。</w:t>
+      </w:r>
+    </w:p>
+    <w:p>
+      <w:pPr>
+        <w:ind w:firstLine="480"/>
+      </w:pPr>
+      <w:r>
+        <w:rPr>
+          <w:rFonts w:hint="eastAsia"/>
+          <w:noProof/>
         </w:rPr>
         <w:lastRenderedPageBreak/>
-        <w:t>置。上文提到，音符一般按照节拍为时间基础进行组织，也就是说，音头一般出现在拍上或者分拍层（</w:t>
-      </w:r>
-      <w:r>
-        <w:rPr>
-          <w:rFonts w:hint="eastAsia"/>
-        </w:rPr>
-        <w:t>Division</w:t>
-      </w:r>
-      <w:r>
-        <w:t xml:space="preserve"> </w:t>
-      </w:r>
-      <w:r>
-        <w:rPr>
-          <w:rFonts w:hint="eastAsia"/>
-        </w:rPr>
-        <w:t>Levels</w:t>
-      </w:r>
-      <w:r>
-        <w:rPr>
-          <w:rFonts w:hint="eastAsia"/>
-        </w:rPr>
-        <w:t>）上。</w:t>
-      </w:r>
-    </w:p>
-    <w:p>
-      <w:pPr>
-        <w:ind w:firstLine="480"/>
-      </w:pPr>
-      <w:r>
-        <w:rPr>
-          <w:rFonts w:hint="eastAsia"/>
-          <w:noProof/>
-        </w:rPr>
         <w:drawing>
           <wp:anchor distT="0" distB="0" distL="114300" distR="114300" simplePos="0" relativeHeight="251663360" behindDoc="0" locked="0" layoutInCell="1" allowOverlap="1" wp14:anchorId="539EE53C" wp14:editId="6AD8B167">
             <wp:simplePos x="0" y="0"/>
@@ -5439,22 +7054,65 @@
     </w:p>
     <w:p>
       <w:pPr>
-        <w:ind w:firstLine="480"/>
-      </w:pPr>
+        <w:pStyle w:val="Heading2"/>
+      </w:pPr>
+      <w:r>
+        <w:t xml:space="preserve">2.3 </w:t>
+      </w:r>
+      <w:r>
+        <w:rPr>
+          <w:rFonts w:hint="eastAsia"/>
+        </w:rPr>
+        <w:t>节拍跟踪的理论基础</w:t>
+      </w:r>
+    </w:p>
+    <w:p>
+      <w:pPr>
+        <w:pStyle w:val="Heading3"/>
+      </w:pPr>
+      <w:r>
+        <w:t xml:space="preserve">2.3.1 </w:t>
+      </w:r>
+      <w:r>
+        <w:rPr>
+          <w:rFonts w:hint="eastAsia"/>
+        </w:rPr>
+        <w:t>音乐中节拍的组织特点</w:t>
+      </w:r>
+    </w:p>
+    <w:p>
+      <w:pPr>
+        <w:pStyle w:val="Heading3"/>
+        <w:rPr>
+          <w:rFonts w:hint="eastAsia"/>
+        </w:rPr>
+      </w:pPr>
+      <w:r>
+        <w:t xml:space="preserve">2.3.2 </w:t>
+      </w:r>
+      <w:r>
+        <w:rPr>
+          <w:rFonts w:hint="eastAsia"/>
+        </w:rPr>
+        <w:t>起音检测与周期乘数法</w:t>
+      </w:r>
     </w:p>
     <w:p>
       <w:pPr>
         <w:pStyle w:val="Heading1"/>
         <w:spacing w:beforeLines="0" w:afterLines="0"/>
       </w:pPr>
-      <w:bookmarkStart w:id="9" w:name="_Toc135250557"/>
+      <w:bookmarkStart w:id="15" w:name="_Toc136188103"/>
       <w:r>
         <w:t xml:space="preserve">3 </w:t>
       </w:r>
       <w:r>
-        <w:t>系统设计概述</w:t>
-      </w:r>
-      <w:bookmarkEnd w:id="9"/>
+        <w:rPr>
+          <w:rFonts w:hint="eastAsia"/>
+        </w:rPr>
+        <w:t>周期乘数法</w:t>
+      </w:r>
+      <w:bookmarkEnd w:id="15"/>
     </w:p>
     <w:p>
       <w:pPr>
@@ -5615,7 +7273,7 @@
       <w:pPr>
         <w:pStyle w:val="Heading2"/>
       </w:pPr>
-      <w:bookmarkStart w:id="10" w:name="_Toc135250558"/>
+      <w:bookmarkStart w:id="16" w:name="_Toc136188104"/>
       <w:r>
         <w:t xml:space="preserve">3.1 </w:t>
       </w:r>
@@ -5688,7 +7346,7 @@
         </w:rPr>
         <w:t>）算法</w:t>
       </w:r>
-      <w:bookmarkEnd w:id="10"/>
+      <w:bookmarkEnd w:id="16"/>
     </w:p>
     <w:p>
       <w:pPr>
@@ -5806,7 +7464,7 @@
       <w:pPr>
         <w:pStyle w:val="Heading2"/>
       </w:pPr>
-      <w:bookmarkStart w:id="11" w:name="_Toc135250559"/>
+      <w:bookmarkStart w:id="17" w:name="_Toc136188105"/>
       <w:r>
         <w:t xml:space="preserve">3.2 </w:t>
       </w:r>
@@ -5816,7 +7474,7 @@
         </w:rPr>
         <w:t>周期乘数法</w:t>
       </w:r>
-      <w:bookmarkEnd w:id="11"/>
+      <w:bookmarkEnd w:id="17"/>
     </w:p>
     <w:p>
       <w:pPr>
@@ -7676,7 +9334,7 @@
       <w:pPr>
         <w:pStyle w:val="Heading2"/>
       </w:pPr>
-      <w:bookmarkStart w:id="12" w:name="_Toc135250560"/>
+      <w:bookmarkStart w:id="18" w:name="_Toc136188106"/>
       <w:r>
         <w:t>3.3</w:t>
       </w:r>
@@ -7701,13 +9359,13 @@
         </w:rPr>
         <w:t>与频域谱平滑处理</w:t>
       </w:r>
-      <w:bookmarkEnd w:id="12"/>
+      <w:bookmarkEnd w:id="18"/>
     </w:p>
     <w:p>
       <w:pPr>
         <w:pStyle w:val="Heading3"/>
       </w:pPr>
-      <w:bookmarkStart w:id="13" w:name="_Toc135250561"/>
+      <w:bookmarkStart w:id="19" w:name="_Toc136188107"/>
       <w:r>
         <w:t xml:space="preserve">3.3.1 </w:t>
       </w:r>
@@ -7723,7 +9381,7 @@
         </w:rPr>
         <w:t>离散傅里叶变换</w:t>
       </w:r>
-      <w:bookmarkEnd w:id="13"/>
+      <w:bookmarkEnd w:id="19"/>
     </w:p>
     <w:p>
       <w:pPr>
@@ -9262,7 +10920,7 @@
       <w:pPr>
         <w:pStyle w:val="Heading3"/>
       </w:pPr>
-      <w:bookmarkStart w:id="14" w:name="_Toc135250562"/>
+      <w:bookmarkStart w:id="20" w:name="_Toc136188108"/>
       <w:r>
         <w:t xml:space="preserve">3.3.2 </w:t>
       </w:r>
@@ -9272,7 +10930,7 @@
         </w:rPr>
         <w:t>频域谱平滑处理</w:t>
       </w:r>
-      <w:bookmarkEnd w:id="14"/>
+      <w:bookmarkEnd w:id="20"/>
     </w:p>
     <w:p>
       <w:pPr>
@@ -9737,7 +11395,7 @@
       <w:pPr>
         <w:pStyle w:val="Heading2"/>
       </w:pPr>
-      <w:bookmarkStart w:id="15" w:name="_Toc135250563"/>
+      <w:bookmarkStart w:id="21" w:name="_Toc136188109"/>
       <w:r>
         <w:lastRenderedPageBreak/>
         <w:t xml:space="preserve">3.4 </w:t>
@@ -9844,13 +11502,13 @@
         </w:rPr>
         <w:t>）</w:t>
       </w:r>
-      <w:bookmarkEnd w:id="15"/>
+      <w:bookmarkEnd w:id="21"/>
     </w:p>
     <w:p>
       <w:pPr>
         <w:pStyle w:val="Heading3"/>
       </w:pPr>
-      <w:bookmarkStart w:id="16" w:name="_Toc135250564"/>
+      <w:bookmarkStart w:id="22" w:name="_Toc136188110"/>
       <w:r>
         <w:t xml:space="preserve">3.4.1 </w:t>
       </w:r>
@@ -9866,7 +11524,7 @@
         </w:rPr>
         <w:t>的求解流程</w:t>
       </w:r>
-      <w:bookmarkEnd w:id="16"/>
+      <w:bookmarkEnd w:id="22"/>
     </w:p>
     <w:p>
       <w:pPr>
@@ -12290,7 +13948,7 @@
           <w:szCs w:val="24"/>
         </w:rPr>
       </w:pPr>
-      <w:bookmarkStart w:id="17" w:name="_Toc135250565"/>
+      <w:bookmarkStart w:id="23" w:name="_Toc136188111"/>
       <w:r>
         <w:rPr>
           <w:szCs w:val="24"/>
@@ -12311,7 +13969,7 @@
         </w:rPr>
         <w:t>的严重不足与改进方案</w:t>
       </w:r>
-      <w:bookmarkEnd w:id="17"/>
+      <w:bookmarkEnd w:id="23"/>
     </w:p>
     <w:p>
       <w:pPr>
@@ -13312,7 +14970,7 @@
       <w:pPr>
         <w:pStyle w:val="Heading2"/>
       </w:pPr>
-      <w:bookmarkStart w:id="18" w:name="_Toc135250566"/>
+      <w:bookmarkStart w:id="24" w:name="_Toc136188112"/>
       <w:r>
         <w:rPr>
           <w:noProof/>
@@ -13454,7 +15112,7 @@
         </w:rPr>
         <w:t>：</w:t>
       </w:r>
-      <w:bookmarkEnd w:id="18"/>
+      <w:bookmarkEnd w:id="24"/>
     </w:p>
     <w:p>
       <w:pPr>
@@ -16622,7 +18280,7 @@
           <w:szCs w:val="20"/>
         </w:rPr>
       </w:pPr>
-      <w:bookmarkStart w:id="19" w:name="_Toc279759900"/>
+      <w:bookmarkStart w:id="25" w:name="_Toc279759900"/>
       <w:r>
         <w:rPr>
           <w:rFonts w:hint="eastAsia"/>
@@ -16898,7 +18556,7 @@
       <w:pPr>
         <w:pStyle w:val="Heading2"/>
       </w:pPr>
-      <w:bookmarkStart w:id="20" w:name="_Toc135250567"/>
+      <w:bookmarkStart w:id="26" w:name="_Toc136188113"/>
       <w:r>
         <w:t xml:space="preserve">3.6 </w:t>
       </w:r>
@@ -16914,7 +18572,7 @@
         </w:rPr>
         <w:t>聚类</w:t>
       </w:r>
-      <w:bookmarkEnd w:id="20"/>
+      <w:bookmarkEnd w:id="26"/>
     </w:p>
     <w:p>
       <w:pPr>
@@ -19494,7 +21152,7 @@
           <w:vertAlign w:val="superscript"/>
         </w:rPr>
       </w:pPr>
-      <w:bookmarkStart w:id="21" w:name="_Toc135250568"/>
+      <w:bookmarkStart w:id="27" w:name="_Toc136188114"/>
       <w:r>
         <w:t xml:space="preserve">3.7 </w:t>
       </w:r>
@@ -19522,7 +21180,7 @@
         </w:rPr>
         <w:t>）</w:t>
       </w:r>
-      <w:bookmarkEnd w:id="21"/>
+      <w:bookmarkEnd w:id="27"/>
     </w:p>
     <w:p>
       <w:pPr>
@@ -20468,7 +22126,7 @@
         </w:rPr>
         <w:t>连续帧，这是为了平滑频谱中噪音对输出结果产生的影响。输出结果为一个包含时间序列的色度向量。</w:t>
       </w:r>
-      <w:bookmarkEnd w:id="19"/>
+      <w:bookmarkEnd w:id="25"/>
     </w:p>
     <w:p>
       <w:pPr>
@@ -20969,7 +22627,7 @@
         <w:pStyle w:val="Heading1"/>
         <w:spacing w:line="400" w:lineRule="exact"/>
       </w:pPr>
-      <w:bookmarkStart w:id="22" w:name="_Toc135250569"/>
+      <w:bookmarkStart w:id="28" w:name="_Toc136188115"/>
       <w:r>
         <w:t>4</w:t>
       </w:r>
@@ -20982,7 +22640,7 @@
         </w:rPr>
         <w:t>实验结果与评价</w:t>
       </w:r>
-      <w:bookmarkEnd w:id="22"/>
+      <w:bookmarkEnd w:id="28"/>
     </w:p>
     <w:p>
       <w:pPr>
@@ -21984,7 +23642,7 @@
       <w:pPr>
         <w:pStyle w:val="Heading1"/>
       </w:pPr>
-      <w:bookmarkStart w:id="23" w:name="_Toc135250570"/>
+      <w:bookmarkStart w:id="29" w:name="_Toc136188116"/>
       <w:r>
         <w:lastRenderedPageBreak/>
         <w:t>5</w:t>
@@ -21998,7 +23656,7 @@
         </w:rPr>
         <w:t>总结与展望</w:t>
       </w:r>
-      <w:bookmarkEnd w:id="23"/>
+      <w:bookmarkEnd w:id="29"/>
     </w:p>
     <w:p>
       <w:pPr>
@@ -22222,8 +23880,8 @@
         <w:pStyle w:val="Heading1"/>
         <w:spacing w:beforeLines="0" w:afterLines="0"/>
       </w:pPr>
-      <w:bookmarkStart w:id="24" w:name="_Toc279759910"/>
-      <w:bookmarkStart w:id="25" w:name="_Toc135250571"/>
+      <w:bookmarkStart w:id="30" w:name="_Toc279759910"/>
+      <w:bookmarkStart w:id="31" w:name="_Toc136188117"/>
       <w:r>
         <w:rPr>
           <w:rFonts w:hint="eastAsia"/>
@@ -22231,8 +23889,8 @@
         <w:lastRenderedPageBreak/>
         <w:t>参考文献</w:t>
       </w:r>
-      <w:bookmarkEnd w:id="24"/>
-      <w:bookmarkEnd w:id="25"/>
+      <w:bookmarkEnd w:id="30"/>
+      <w:bookmarkEnd w:id="31"/>
     </w:p>
     <w:p>
       <w:pPr>
@@ -22689,7 +24347,13 @@
         <w:t>Extractor” [</w:t>
       </w:r>
       <w:r>
-        <w:t>J],17th International Society for Music Information Retrieval Conference,2016</w:t>
+        <w:t>J]</w:t>
+      </w:r>
+      <w:r>
+        <w:t xml:space="preserve">. </w:t>
+      </w:r>
+      <w:r>
+        <w:t>17th International Society for Music Information Retrieval Conference,2016</w:t>
       </w:r>
     </w:p>
     <w:p>
@@ -22711,7 +24375,13 @@
       </w:r>
       <w:proofErr w:type="spellEnd"/>
       <w:r>
-        <w:t>, Nicolas Boulanger-Lewandowski, Simon Dixon. “Audio Chord Recognition with a Hybrid Recurrent Neural Network” [J], 16th International Society for Music Information Retrieval Conference, 2015.</w:t>
+        <w:t>, Nicolas Boulanger-Lewandowski, Simon Dixon. “Audio Chord Recognition with a Hybrid Recurrent Neural Network” [J]</w:t>
+      </w:r>
+      <w:r>
+        <w:t xml:space="preserve">. </w:t>
+      </w:r>
+      <w:r>
+        <w:t>16th International Society for Music Information Retrieval Conference, 2015.</w:t>
       </w:r>
     </w:p>
     <w:p>
@@ -22731,13 +24401,10 @@
         <w:rPr>
           <w:rFonts w:hint="eastAsia"/>
         </w:rPr>
-        <w:t>] Ono, Nobutaka, et al. "Separation of a monaural audio signal into harmonic/percussive components by complementary diffusion on spectrogram." [J]</w:t>
-      </w:r>
-      <w:r>
-        <w:rPr>
-          <w:rFonts w:hint="eastAsia"/>
-        </w:rPr>
-        <w:t>，</w:t>
+        <w:t>] Ono, Nobutaka, et al. "Separation of a monaural audio signal into harmonic/percussive components by complementary diffusion on spectrogram." [J</w:t>
+      </w:r>
+      <w:r>
+        <w:t xml:space="preserve">]. </w:t>
       </w:r>
       <w:r>
         <w:rPr>
@@ -22766,114 +24433,291 @@
         <w:t>]</w:t>
       </w:r>
       <w:r>
+        <w:t xml:space="preserve"> Schoerkhuber, Christian, and Anssi </w:t>
+      </w:r>
+      <w:proofErr w:type="spellStart"/>
+      <w:r>
+        <w:t>Klapuri</w:t>
+      </w:r>
+      <w:proofErr w:type="spellEnd"/>
+      <w:r>
+        <w:t>. “Constant-Q transform toolbox for music processing</w:t>
+      </w:r>
+      <w:proofErr w:type="gramStart"/>
+      <w:r>
+        <w:t>.”</w:t>
+      </w:r>
+      <w:r>
+        <w:rPr>
+          <w:rFonts w:hint="eastAsia"/>
+        </w:rPr>
+        <w:t>[</w:t>
+      </w:r>
+      <w:proofErr w:type="gramEnd"/>
+      <w:r>
+        <w:t>J]</w:t>
+      </w:r>
+      <w:r>
+        <w:t xml:space="preserve"> 7th Sound and Music Computing Conference, Barcelona, Spain. 2010.</w:t>
+      </w:r>
+    </w:p>
+    <w:p>
+      <w:pPr>
+        <w:ind w:firstLine="480"/>
+      </w:pPr>
+      <w:r>
+        <w:rPr>
+          <w:rFonts w:hint="eastAsia"/>
+        </w:rPr>
+        <w:t>[</w:t>
+      </w:r>
+      <w:r>
+        <w:t>1</w:t>
+      </w:r>
+      <w:r>
+        <w:t>2</w:t>
+      </w:r>
+      <w:r>
+        <w:t>]</w:t>
+      </w:r>
+      <w:r>
+        <w:t xml:space="preserve"> Chai, Wei, and Barry Vercoe. "Detection of Key Change in Classical Piano Music." </w:t>
+      </w:r>
+      <w:r>
+        <w:t xml:space="preserve">[J]. </w:t>
+      </w:r>
+      <w:r>
+        <w:t>ISMIR, pp. 468-473. 2005.</w:t>
+      </w:r>
+    </w:p>
+    <w:p>
+      <w:pPr>
+        <w:ind w:firstLine="480"/>
+      </w:pPr>
+      <w:r>
+        <w:t>[1</w:t>
+      </w:r>
+      <w:r>
+        <w:t>3</w:t>
+      </w:r>
+      <w:r>
+        <w:t>]</w:t>
+      </w:r>
+      <w:r>
+        <w:t xml:space="preserve"> Allen, Paul E., and Roger B. Dannenberg. "Tracking musical beats in real time." </w:t>
+      </w:r>
+      <w:r>
+        <w:t xml:space="preserve">[J]. </w:t>
+      </w:r>
+      <w:r>
+        <w:t>ICMC. 1990.</w:t>
+      </w:r>
+    </w:p>
+    <w:p>
+      <w:pPr>
+        <w:ind w:firstLine="480"/>
+      </w:pPr>
+      <w:r>
+        <w:t>[1</w:t>
+      </w:r>
+      <w:r>
+        <w:t>4</w:t>
+      </w:r>
+      <w:r>
+        <w:t>]</w:t>
+      </w:r>
+      <w:r>
+        <w:t xml:space="preserve"> Oliveira, Joao Lobato, Fabien </w:t>
+      </w:r>
+      <w:proofErr w:type="spellStart"/>
+      <w:r>
+        <w:t>Gouyon</w:t>
+      </w:r>
+      <w:proofErr w:type="spellEnd"/>
+      <w:r>
+        <w:t>, Luis Gustavo Martins, and Luis Paulo Reis. "IBT: A Real-time Tempo and Beat Tracking System."</w:t>
+      </w:r>
+      <w:r>
+        <w:t xml:space="preserve">[J]. </w:t>
+      </w:r>
+      <w:r>
+        <w:t>ISMIR, pp. 291-296. 2010.</w:t>
+      </w:r>
+    </w:p>
+    <w:p>
+      <w:pPr>
+        <w:ind w:firstLine="480"/>
+      </w:pPr>
+      <w:r>
+        <w:t>[1</w:t>
+      </w:r>
+      <w:r>
+        <w:t>5</w:t>
+      </w:r>
+      <w:r>
+        <w:t>]</w:t>
+      </w:r>
+      <w:r>
+        <w:t xml:space="preserve"> Cabral, Giordano, Jean-Pierre Briot, and François </w:t>
+      </w:r>
+      <w:proofErr w:type="spellStart"/>
+      <w:r>
+        <w:t>Pachet</w:t>
+      </w:r>
+      <w:proofErr w:type="spellEnd"/>
+      <w:r>
+        <w:t xml:space="preserve">. "Impact of distance in pitch class profile computation." </w:t>
+      </w:r>
+      <w:r>
+        <w:t>[J].</w:t>
+      </w:r>
+      <w:r>
+        <w:t xml:space="preserve"> Proceedings of the Brazilian Symposium on Computer Music, pp. 319-324. 2005.</w:t>
+      </w:r>
+    </w:p>
+    <w:p>
+      <w:pPr>
+        <w:ind w:firstLine="480"/>
+      </w:pPr>
+      <w:r>
+        <w:rPr>
+          <w:rFonts w:hint="eastAsia"/>
+        </w:rPr>
+        <w:t>[</w:t>
+      </w:r>
+      <w:proofErr w:type="gramStart"/>
+      <w:r>
+        <w:t>16</w:t>
+      </w:r>
+      <w:r>
+        <w:rPr>
+          <w:rFonts w:hint="eastAsia"/>
+        </w:rPr>
+        <w:t>]</w:t>
+      </w:r>
+      <w:r>
+        <w:rPr>
+          <w:rFonts w:hint="eastAsia"/>
+        </w:rPr>
+        <w:t>闫志勇</w:t>
+      </w:r>
+      <w:proofErr w:type="gramEnd"/>
+      <w:r>
+        <w:rPr>
+          <w:rFonts w:hint="eastAsia"/>
+        </w:rPr>
+        <w:t xml:space="preserve">, </w:t>
+      </w:r>
+      <w:r>
+        <w:rPr>
+          <w:rFonts w:hint="eastAsia"/>
+        </w:rPr>
+        <w:t>关欣</w:t>
+      </w:r>
+      <w:r>
+        <w:rPr>
+          <w:rFonts w:hint="eastAsia"/>
+        </w:rPr>
+        <w:t xml:space="preserve">, </w:t>
+      </w:r>
+      <w:r>
+        <w:rPr>
+          <w:rFonts w:hint="eastAsia"/>
+        </w:rPr>
+        <w:t>李锵</w:t>
+      </w:r>
+      <w:r>
+        <w:rPr>
+          <w:rFonts w:hint="eastAsia"/>
+        </w:rPr>
+        <w:t xml:space="preserve">. </w:t>
+      </w:r>
+      <w:r>
+        <w:rPr>
+          <w:rFonts w:hint="eastAsia"/>
+        </w:rPr>
+        <w:t>基于</w:t>
+      </w:r>
+      <w:r>
+        <w:rPr>
+          <w:rFonts w:hint="eastAsia"/>
+        </w:rPr>
+        <w:t>SVM</w:t>
+      </w:r>
+      <w:r>
+        <w:rPr>
+          <w:rFonts w:hint="eastAsia"/>
+        </w:rPr>
+        <w:t>和增强型</w:t>
+      </w:r>
+      <w:r>
+        <w:rPr>
+          <w:rFonts w:hint="eastAsia"/>
+        </w:rPr>
+        <w:t>PCP</w:t>
+      </w:r>
+      <w:r>
+        <w:rPr>
+          <w:rFonts w:hint="eastAsia"/>
+        </w:rPr>
+        <w:t>特征的和弦识别</w:t>
+      </w:r>
+      <w:r>
+        <w:rPr>
+          <w:rFonts w:hint="eastAsia"/>
+        </w:rPr>
+        <w:t xml:space="preserve">[J]. </w:t>
+      </w:r>
+      <w:r>
+        <w:rPr>
+          <w:rFonts w:hint="eastAsia"/>
+        </w:rPr>
+        <w:t>计算机工程</w:t>
+      </w:r>
+      <w:r>
+        <w:rPr>
+          <w:rFonts w:hint="eastAsia"/>
+        </w:rPr>
+        <w:t xml:space="preserve">, </w:t>
+      </w:r>
+      <w:r>
+        <w:rPr>
+          <w:rFonts w:hint="eastAsia"/>
+        </w:rPr>
+        <w:lastRenderedPageBreak/>
+        <w:t>2014, 40(7):170-173.</w:t>
+      </w:r>
+    </w:p>
+    <w:p>
+      <w:pPr>
+        <w:ind w:firstLine="480"/>
+      </w:pPr>
+    </w:p>
+    <w:p>
+      <w:pPr>
+        <w:pStyle w:val="Heading1"/>
+        <w:spacing w:beforeLines="0" w:afterLines="0"/>
+      </w:pPr>
+      <w:bookmarkStart w:id="32" w:name="_Toc136188118"/>
+      <w:r>
+        <w:rPr>
+          <w:rFonts w:hint="eastAsia"/>
+        </w:rPr>
+        <w:t>致</w:t>
+      </w:r>
+      <w:r>
+        <w:rPr>
+          <w:rFonts w:hint="eastAsia"/>
+        </w:rPr>
         <w:t xml:space="preserve"> </w:t>
       </w:r>
-      <w:proofErr w:type="spellStart"/>
-      <w:r>
-        <w:t>Schoerkhuber</w:t>
-      </w:r>
-      <w:proofErr w:type="spellEnd"/>
-      <w:r>
-        <w:t xml:space="preserve">, Christian, and Anssi </w:t>
-      </w:r>
-      <w:proofErr w:type="spellStart"/>
-      <w:r>
-        <w:t>Klapuri</w:t>
-      </w:r>
-      <w:proofErr w:type="spellEnd"/>
-      <w:r>
-        <w:t>. “Constant-Q transform toolbox for music processing.” 7th Sound and Music Computing Conference, Barcelona, Spain. 2010.</w:t>
-      </w:r>
-    </w:p>
-    <w:p>
-      <w:pPr>
-        <w:ind w:firstLine="480"/>
-      </w:pPr>
-      <w:r>
-        <w:rPr>
-          <w:rFonts w:hint="eastAsia"/>
-        </w:rPr>
-        <w:t>[</w:t>
-      </w:r>
-      <w:r>
-        <w:t>1</w:t>
-      </w:r>
-      <w:r>
-        <w:t>2</w:t>
-      </w:r>
-      <w:r>
-        <w:t>]</w:t>
-      </w:r>
-      <w:r>
-        <w:t xml:space="preserve"> Chai, Wei, and Barry Vercoe. "Detection of Key Change in Classical Piano Music." In ISMIR, pp. 468-473. 2005.</w:t>
-      </w:r>
-    </w:p>
-    <w:p>
-      <w:pPr>
-        <w:ind w:firstLine="480"/>
-      </w:pPr>
-      <w:r>
-        <w:t>[1</w:t>
-      </w:r>
-      <w:r>
-        <w:t>3</w:t>
-      </w:r>
-      <w:r>
-        <w:t>]</w:t>
-      </w:r>
-      <w:r>
-        <w:t xml:space="preserve"> Allen, Paul E., and Roger B. Dannenberg. "Tracking musical beats in real time." In ICMC. 1990.</w:t>
-      </w:r>
-    </w:p>
-    <w:p>
-      <w:pPr>
-        <w:ind w:firstLine="480"/>
-      </w:pPr>
-      <w:r>
-        <w:t>[1</w:t>
-      </w:r>
-      <w:r>
-        <w:t>4</w:t>
-      </w:r>
-      <w:r>
-        <w:t>]</w:t>
-      </w:r>
-      <w:r>
-        <w:t xml:space="preserve"> Oliveira, Joao Lobato, Fabien </w:t>
-      </w:r>
-      <w:proofErr w:type="spellStart"/>
-      <w:r>
-        <w:t>Gouyon</w:t>
-      </w:r>
-      <w:proofErr w:type="spellEnd"/>
-      <w:r>
-        <w:t>, Luis Gustavo Martins, and Luis Paulo Reis. "IBT: A Real-time Tempo and Beat Tracking System." In ISMIR, pp. 291-296. 2010.</w:t>
-      </w:r>
-    </w:p>
-    <w:p>
-      <w:pPr>
-        <w:ind w:firstLine="480"/>
-      </w:pPr>
-      <w:r>
-        <w:t>[1</w:t>
-      </w:r>
-      <w:r>
-        <w:t>5</w:t>
-      </w:r>
-      <w:r>
-        <w:t>]</w:t>
-      </w:r>
-      <w:r>
-        <w:t xml:space="preserve"> Cabral, Giordano, Jean-Pierre Briot, and François </w:t>
-      </w:r>
-      <w:proofErr w:type="spellStart"/>
-      <w:r>
-        <w:t>Pachet</w:t>
-      </w:r>
-      <w:proofErr w:type="spellEnd"/>
-      <w:r>
-        <w:t>. "Impact of distance in pitch class profile computation." In Proceedings of the Brazilian Symposium on Computer Music, pp. 319-324. 2005.</w:t>
-      </w:r>
+      <w:r>
+        <w:rPr>
+          <w:rFonts w:hint="eastAsia"/>
+        </w:rPr>
+        <w:t>谢</w:t>
+      </w:r>
+      <w:bookmarkEnd w:id="32"/>
     </w:p>
     <w:sectPr>
       <w:footerReference w:type="default" r:id="rId33"/>

</xml_diff>